<commit_message>
Criando uma nova versão da documentação
</commit_message>
<xml_diff>
--- a/Documentação/Documento de Projeto.docx
+++ b/Documentação/Documento de Projeto.docx
@@ -1,6 +1,6 @@
 
 <file path=word/document.xml><?xml version="1.0" encoding="utf-8"?>
-<w:document xmlns:wpc="http://schemas.microsoft.com/office/word/2010/wordprocessingCanvas" xmlns:cx="http://schemas.microsoft.com/office/drawing/2014/chartex" xmlns:cx1="http://schemas.microsoft.com/office/drawing/2015/9/8/chartex" xmlns:cx2="http://schemas.microsoft.com/office/drawing/2015/10/21/chartex" xmlns:cx3="http://schemas.microsoft.com/office/drawing/2016/5/9/chartex" xmlns:cx4="http://schemas.microsoft.com/office/drawing/2016/5/10/chartex" xmlns:cx5="http://schemas.microsoft.com/office/drawing/2016/5/11/chartex" xmlns:cx6="http://schemas.microsoft.com/office/drawing/2016/5/12/chartex" xmlns:cx7="http://schemas.microsoft.com/office/drawing/2016/5/13/chartex" xmlns:cx8="http://schemas.microsoft.com/office/drawing/2016/5/14/chartex" xmlns:mc="http://schemas.openxmlformats.org/markup-compatibility/2006" xmlns:aink="http://schemas.microsoft.com/office/drawing/2016/ink" xmlns:am3d="http://schemas.microsoft.com/office/drawing/2017/model3d" xmlns:o="urn:schemas-microsoft-com:office:office" xmlns:r="http://schemas.openxmlformats.org/officeDocument/2006/relationships" xmlns:m="http://schemas.openxmlformats.org/officeDocument/2006/math" xmlns:v="urn:schemas-microsoft-com:vml" xmlns:wp14="http://schemas.microsoft.com/office/word/2010/wordprocessingDrawing" xmlns:wp="http://schemas.openxmlformats.org/drawingml/2006/wordprocessingDrawing" xmlns:w10="urn:schemas-microsoft-com:office:word" xmlns:w="http://schemas.openxmlformats.org/wordprocessingml/2006/main" xmlns:w14="http://schemas.microsoft.com/office/word/2010/wordml" xmlns:w15="http://schemas.microsoft.com/office/word/2012/wordml" xmlns:w16cex="http://schemas.microsoft.com/office/word/2018/wordml/cex" xmlns:w16cid="http://schemas.microsoft.com/office/word/2016/wordml/cid" xmlns:w16="http://schemas.microsoft.com/office/word/2018/wordml" xmlns:w16sdtdh="http://schemas.microsoft.com/office/word/2020/wordml/sdtdatahash" xmlns:w16se="http://schemas.microsoft.com/office/word/2015/wordml/symex" xmlns:wpg="http://schemas.microsoft.com/office/word/2010/wordprocessingGroup" xmlns:wpi="http://schemas.microsoft.com/office/word/2010/wordprocessingInk" xmlns:wne="http://schemas.microsoft.com/office/word/2006/wordml" xmlns:wps="http://schemas.microsoft.com/office/word/2010/wordprocessingShape" mc:Ignorable="w14 w15 w16se w16cid w16 w16cex w16sdtdh wp14">
+<w:document xmlns:wpc="http://schemas.microsoft.com/office/word/2010/wordprocessingCanvas" xmlns:cx="http://schemas.microsoft.com/office/drawing/2014/chartex" xmlns:cx1="http://schemas.microsoft.com/office/drawing/2015/9/8/chartex" xmlns:cx2="http://schemas.microsoft.com/office/drawing/2015/10/21/chartex" xmlns:cx3="http://schemas.microsoft.com/office/drawing/2016/5/9/chartex" xmlns:cx4="http://schemas.microsoft.com/office/drawing/2016/5/10/chartex" xmlns:cx5="http://schemas.microsoft.com/office/drawing/2016/5/11/chartex" xmlns:cx6="http://schemas.microsoft.com/office/drawing/2016/5/12/chartex" xmlns:cx7="http://schemas.microsoft.com/office/drawing/2016/5/13/chartex" xmlns:cx8="http://schemas.microsoft.com/office/drawing/2016/5/14/chartex" xmlns:mc="http://schemas.openxmlformats.org/markup-compatibility/2006" xmlns:aink="http://schemas.microsoft.com/office/drawing/2016/ink" xmlns:am3d="http://schemas.microsoft.com/office/drawing/2017/model3d" xmlns:o="urn:schemas-microsoft-com:office:office" xmlns:oel="http://schemas.microsoft.com/office/2019/extlst" xmlns:r="http://schemas.openxmlformats.org/officeDocument/2006/relationships" xmlns:m="http://schemas.openxmlformats.org/officeDocument/2006/math" xmlns:v="urn:schemas-microsoft-com:vml" xmlns:wp14="http://schemas.microsoft.com/office/word/2010/wordprocessingDrawing" xmlns:wp="http://schemas.openxmlformats.org/drawingml/2006/wordprocessingDrawing" xmlns:w10="urn:schemas-microsoft-com:office:word" xmlns:w="http://schemas.openxmlformats.org/wordprocessingml/2006/main" xmlns:w14="http://schemas.microsoft.com/office/word/2010/wordml" xmlns:w15="http://schemas.microsoft.com/office/word/2012/wordml" xmlns:w16cex="http://schemas.microsoft.com/office/word/2018/wordml/cex" xmlns:w16cid="http://schemas.microsoft.com/office/word/2016/wordml/cid" xmlns:w16="http://schemas.microsoft.com/office/word/2018/wordml" xmlns:w16sdtdh="http://schemas.microsoft.com/office/word/2020/wordml/sdtdatahash" xmlns:w16se="http://schemas.microsoft.com/office/word/2015/wordml/symex" xmlns:wpg="http://schemas.microsoft.com/office/word/2010/wordprocessingGroup" xmlns:wpi="http://schemas.microsoft.com/office/word/2010/wordprocessingInk" xmlns:wne="http://schemas.microsoft.com/office/word/2006/wordml" xmlns:wps="http://schemas.microsoft.com/office/word/2010/wordprocessingShape" mc:Ignorable="w14 w15 w16se w16cid w16 w16cex w16sdtdh wp14">
   <w:body>
     <w:p>
       <w:pPr>
@@ -174,69 +174,7 @@
           <w:sz w:val="44"/>
           <w:szCs w:val="44"/>
         </w:rPr>
-        <w:t xml:space="preserve">Site </w:t>
-      </w:r>
-      <w:proofErr w:type="gramStart"/>
-      <w:r>
-        <w:rPr>
-          <w:rFonts w:ascii="Arial" w:hAnsi="Arial" w:cs="Arial"/>
-          <w:b/>
-          <w:bCs/>
-          <w:sz w:val="44"/>
-          <w:szCs w:val="44"/>
-        </w:rPr>
-        <w:t>para Visualizar</w:t>
-      </w:r>
-      <w:proofErr w:type="gramEnd"/>
-      <w:r>
-        <w:rPr>
-          <w:rFonts w:ascii="Arial" w:hAnsi="Arial" w:cs="Arial"/>
-          <w:b/>
-          <w:bCs/>
-          <w:sz w:val="44"/>
-          <w:szCs w:val="44"/>
-        </w:rPr>
-        <w:t xml:space="preserve"> informações d</w:t>
-      </w:r>
-      <w:r>
-        <w:rPr>
-          <w:rFonts w:ascii="Arial" w:hAnsi="Arial" w:cs="Arial"/>
-          <w:b/>
-          <w:bCs/>
-          <w:sz w:val="44"/>
-          <w:szCs w:val="44"/>
-        </w:rPr>
-        <w:t>o</w:t>
-      </w:r>
-      <w:r>
-        <w:rPr>
-          <w:rFonts w:ascii="Arial" w:hAnsi="Arial" w:cs="Arial"/>
-          <w:b/>
-          <w:bCs/>
-          <w:sz w:val="44"/>
-          <w:szCs w:val="44"/>
-        </w:rPr>
-        <w:t xml:space="preserve">s </w:t>
-      </w:r>
-      <w:r>
-        <w:rPr>
-          <w:rFonts w:ascii="Arial" w:hAnsi="Arial" w:cs="Arial"/>
-          <w:b/>
-          <w:bCs/>
-          <w:sz w:val="44"/>
-          <w:szCs w:val="44"/>
-        </w:rPr>
-        <w:t>mapas</w:t>
-      </w:r>
-      <w:r>
-        <w:rPr>
-          <w:rFonts w:ascii="Arial" w:hAnsi="Arial" w:cs="Arial"/>
-          <w:b/>
-          <w:bCs/>
-          <w:sz w:val="44"/>
-          <w:szCs w:val="44"/>
-        </w:rPr>
-        <w:t xml:space="preserve"> e dos jogadores no jogo Beat Saber</w:t>
+        <w:t>Gura Saber</w:t>
       </w:r>
     </w:p>
     <w:p>
@@ -379,6 +317,16 @@
         </w:rPr>
         <w:t>Fevereiro de 2022</w:t>
       </w:r>
+    </w:p>
+    <w:p>
+      <w:pPr>
+        <w:jc w:val="center"/>
+        <w:rPr>
+          <w:rFonts w:ascii="Arial" w:hAnsi="Arial" w:cs="Arial"/>
+          <w:sz w:val="28"/>
+          <w:szCs w:val="28"/>
+        </w:rPr>
+      </w:pPr>
     </w:p>
     <w:p>
       <w:pPr>
@@ -1698,15 +1646,6 @@
     </w:p>
     <w:p>
       <w:pPr>
-        <w:rPr>
-          <w:rFonts w:ascii="Arial" w:hAnsi="Arial" w:cs="Arial"/>
-          <w:sz w:val="28"/>
-          <w:szCs w:val="28"/>
-        </w:rPr>
-      </w:pPr>
-    </w:p>
-    <w:p>
-      <w:pPr>
         <w:pStyle w:val="Ttulo1"/>
         <w:jc w:val="center"/>
         <w:rPr>
@@ -1728,6 +1667,7 @@
           <w:szCs w:val="56"/>
           <w:u w:val="single"/>
         </w:rPr>
+        <w:lastRenderedPageBreak/>
         <w:t>Contexto</w:t>
       </w:r>
       <w:bookmarkEnd w:id="0"/>
@@ -1850,7 +1790,23 @@
           <w:sz w:val="28"/>
           <w:szCs w:val="28"/>
         </w:rPr>
-        <w:t xml:space="preserve">s nas suas próprias músicas lançadas e cada um com uma tabela de ranking, porém após alguns meses a comunidade conseguiu implementar mais </w:t>
+        <w:t xml:space="preserve">s nas suas próprias músicas lançadas e cada um com uma tabela de ranking, porém após alguns meses </w:t>
+      </w:r>
+      <w:r>
+        <w:rPr>
+          <w:rFonts w:ascii="Arial" w:hAnsi="Arial" w:cs="Arial"/>
+          <w:sz w:val="28"/>
+          <w:szCs w:val="28"/>
+        </w:rPr>
+        <w:t xml:space="preserve">de seu lançamento, foi possível </w:t>
+      </w:r>
+      <w:r>
+        <w:rPr>
+          <w:rFonts w:ascii="Arial" w:hAnsi="Arial" w:cs="Arial"/>
+          <w:sz w:val="28"/>
+          <w:szCs w:val="28"/>
+        </w:rPr>
+        <w:t xml:space="preserve">implementar mais </w:t>
       </w:r>
       <w:r>
         <w:rPr>
@@ -1866,7 +1822,115 @@
           <w:sz w:val="28"/>
           <w:szCs w:val="28"/>
         </w:rPr>
-        <w:t>, porém utilizando qualquer música de sua escolha, além de possuir a sua própria tabela de ranking, sendo possível visualizar através de um site, porém não foi implementado uma variedade de coisas que os jogadores queriam como: customização do perfil, saber quais músicas eram do seu idioma e procurar alguma jogada em alguma música.</w:t>
+        <w:t>, porém utilizando qualquer música de sua escolha, além de possuir a sua própria tabela de ranking, sendo possível visualizar através de um site, porém não foi implementado uma variedade de coisas que os jogadores queriam como: customização do perfil</w:t>
+      </w:r>
+      <w:r>
+        <w:rPr>
+          <w:rFonts w:ascii="Arial" w:hAnsi="Arial" w:cs="Arial"/>
+          <w:sz w:val="28"/>
+          <w:szCs w:val="28"/>
+        </w:rPr>
+        <w:t xml:space="preserve"> e um menu de pesquisa avançado</w:t>
+      </w:r>
+      <w:r>
+        <w:rPr>
+          <w:rFonts w:ascii="Arial" w:hAnsi="Arial" w:cs="Arial"/>
+          <w:sz w:val="28"/>
+          <w:szCs w:val="28"/>
+        </w:rPr>
+        <w:t>.</w:t>
+      </w:r>
+    </w:p>
+    <w:p>
+      <w:pPr>
+        <w:spacing w:line="360" w:lineRule="auto"/>
+        <w:jc w:val="both"/>
+        <w:rPr>
+          <w:rFonts w:ascii="Arial" w:hAnsi="Arial" w:cs="Arial"/>
+          <w:sz w:val="28"/>
+          <w:szCs w:val="28"/>
+        </w:rPr>
+      </w:pPr>
+      <w:r>
+        <w:rPr>
+          <w:rFonts w:ascii="Arial" w:hAnsi="Arial" w:cs="Arial"/>
+          <w:sz w:val="28"/>
+          <w:szCs w:val="28"/>
+        </w:rPr>
+        <w:tab/>
+        <w:t xml:space="preserve">Sobre o nome Gura Saber e o tema, Gura é o sobrenome de uma </w:t>
+      </w:r>
+      <w:proofErr w:type="spellStart"/>
+      <w:r>
+        <w:rPr>
+          <w:rFonts w:ascii="Arial" w:hAnsi="Arial" w:cs="Arial"/>
+          <w:sz w:val="28"/>
+          <w:szCs w:val="28"/>
+        </w:rPr>
+        <w:t>vtuber</w:t>
+      </w:r>
+      <w:proofErr w:type="spellEnd"/>
+      <w:r>
+        <w:rPr>
+          <w:rFonts w:ascii="Arial" w:hAnsi="Arial" w:cs="Arial"/>
+          <w:sz w:val="28"/>
+          <w:szCs w:val="28"/>
+        </w:rPr>
+        <w:t xml:space="preserve"> (virtual youtuber), seu nome é </w:t>
+      </w:r>
+      <w:proofErr w:type="spellStart"/>
+      <w:r>
+        <w:rPr>
+          <w:rFonts w:ascii="Arial" w:hAnsi="Arial" w:cs="Arial"/>
+          <w:sz w:val="28"/>
+          <w:szCs w:val="28"/>
+        </w:rPr>
+        <w:t>Gawr</w:t>
+      </w:r>
+      <w:proofErr w:type="spellEnd"/>
+      <w:r>
+        <w:rPr>
+          <w:rFonts w:ascii="Arial" w:hAnsi="Arial" w:cs="Arial"/>
+          <w:sz w:val="28"/>
+          <w:szCs w:val="28"/>
+        </w:rPr>
+        <w:t xml:space="preserve"> Gura e faz </w:t>
+      </w:r>
+      <w:proofErr w:type="spellStart"/>
+      <w:r>
+        <w:rPr>
+          <w:rFonts w:ascii="Arial" w:hAnsi="Arial" w:cs="Arial"/>
+          <w:sz w:val="28"/>
+          <w:szCs w:val="28"/>
+        </w:rPr>
+        <w:t>lives</w:t>
+      </w:r>
+      <w:proofErr w:type="spellEnd"/>
+      <w:r>
+        <w:rPr>
+          <w:rFonts w:ascii="Arial" w:hAnsi="Arial" w:cs="Arial"/>
+          <w:sz w:val="28"/>
+          <w:szCs w:val="28"/>
+        </w:rPr>
+        <w:t xml:space="preserve"> no </w:t>
+      </w:r>
+      <w:proofErr w:type="spellStart"/>
+      <w:r>
+        <w:rPr>
+          <w:rFonts w:ascii="Arial" w:hAnsi="Arial" w:cs="Arial"/>
+          <w:sz w:val="28"/>
+          <w:szCs w:val="28"/>
+        </w:rPr>
+        <w:t>youtube</w:t>
+      </w:r>
+      <w:proofErr w:type="spellEnd"/>
+      <w:r>
+        <w:rPr>
+          <w:rFonts w:ascii="Arial" w:hAnsi="Arial" w:cs="Arial"/>
+          <w:sz w:val="28"/>
+          <w:szCs w:val="28"/>
+        </w:rPr>
+        <w:t>, jogando diversos jogos e cantando.</w:t>
       </w:r>
     </w:p>
     <w:p/>
@@ -1907,7 +1971,6 @@
           <w:sz w:val="28"/>
           <w:szCs w:val="28"/>
         </w:rPr>
-        <w:lastRenderedPageBreak/>
         <w:t xml:space="preserve"> </w:t>
       </w:r>
       <w:r>
@@ -2060,30 +2123,6 @@
           <w:sz w:val="28"/>
           <w:szCs w:val="28"/>
         </w:rPr>
-        <w:t xml:space="preserve"> que valem pontos e</w:t>
-      </w:r>
-      <w:r>
-        <w:rPr>
-          <w:rFonts w:ascii="Arial" w:hAnsi="Arial" w:cs="Arial"/>
-          <w:sz w:val="28"/>
-          <w:szCs w:val="28"/>
-        </w:rPr>
-        <w:t xml:space="preserve"> possuem jogadas, além </w:t>
-      </w:r>
-      <w:r>
-        <w:rPr>
-          <w:rFonts w:ascii="Arial" w:hAnsi="Arial" w:cs="Arial"/>
-          <w:sz w:val="28"/>
-          <w:szCs w:val="28"/>
-        </w:rPr>
-        <w:t>dos</w:t>
-      </w:r>
-      <w:r>
-        <w:rPr>
-          <w:rFonts w:ascii="Arial" w:hAnsi="Arial" w:cs="Arial"/>
-          <w:sz w:val="28"/>
-          <w:szCs w:val="28"/>
-        </w:rPr>
         <w:t xml:space="preserve"> </w:t>
       </w:r>
       <w:r>
@@ -2092,6 +2131,86 @@
           <w:sz w:val="28"/>
           <w:szCs w:val="28"/>
         </w:rPr>
+        <w:t>com</w:t>
+      </w:r>
+      <w:r>
+        <w:rPr>
+          <w:rFonts w:ascii="Arial" w:hAnsi="Arial" w:cs="Arial"/>
+          <w:sz w:val="28"/>
+          <w:szCs w:val="28"/>
+        </w:rPr>
+        <w:t xml:space="preserve"> jogadas, </w:t>
+      </w:r>
+      <w:r>
+        <w:rPr>
+          <w:rFonts w:ascii="Arial" w:hAnsi="Arial" w:cs="Arial"/>
+          <w:sz w:val="28"/>
+          <w:szCs w:val="28"/>
+        </w:rPr>
+        <w:t>cadastrar</w:t>
+      </w:r>
+      <w:r>
+        <w:rPr>
+          <w:rFonts w:ascii="Arial" w:hAnsi="Arial" w:cs="Arial"/>
+          <w:sz w:val="28"/>
+          <w:szCs w:val="28"/>
+        </w:rPr>
+        <w:t xml:space="preserve"> </w:t>
+      </w:r>
+      <w:r>
+        <w:rPr>
+          <w:rFonts w:ascii="Arial" w:hAnsi="Arial" w:cs="Arial"/>
+          <w:sz w:val="28"/>
+          <w:szCs w:val="28"/>
+        </w:rPr>
+        <w:t xml:space="preserve">e </w:t>
+      </w:r>
+      <w:r>
+        <w:rPr>
+          <w:rFonts w:ascii="Arial" w:hAnsi="Arial" w:cs="Arial"/>
+          <w:sz w:val="28"/>
+          <w:szCs w:val="28"/>
+        </w:rPr>
+        <w:t>entrar na conta</w:t>
+      </w:r>
+      <w:r>
+        <w:rPr>
+          <w:rFonts w:ascii="Arial" w:hAnsi="Arial" w:cs="Arial"/>
+          <w:sz w:val="28"/>
+          <w:szCs w:val="28"/>
+        </w:rPr>
+        <w:t>, customização do perfil, verificar as informações do seu perfil</w:t>
+      </w:r>
+      <w:r>
+        <w:rPr>
+          <w:rFonts w:ascii="Arial" w:hAnsi="Arial" w:cs="Arial"/>
+          <w:sz w:val="28"/>
+          <w:szCs w:val="28"/>
+        </w:rPr>
+        <w:t xml:space="preserve"> como: </w:t>
+      </w:r>
+      <w:r>
+        <w:rPr>
+          <w:rFonts w:ascii="Arial" w:hAnsi="Arial" w:cs="Arial"/>
+          <w:sz w:val="28"/>
+          <w:szCs w:val="28"/>
+        </w:rPr>
+        <w:t xml:space="preserve">nome, país, </w:t>
+      </w:r>
+      <w:r>
+        <w:rPr>
+          <w:rFonts w:ascii="Arial" w:hAnsi="Arial" w:cs="Arial"/>
+          <w:sz w:val="28"/>
+          <w:szCs w:val="28"/>
+        </w:rPr>
+        <w:t xml:space="preserve">posição global e nacional, gráfico da sua posição global nos últimos 49 dias, algumas de suas configurações, sua descrição, os </w:t>
+      </w:r>
+      <w:r>
+        <w:rPr>
+          <w:rFonts w:ascii="Arial" w:hAnsi="Arial" w:cs="Arial"/>
+          <w:sz w:val="28"/>
+          <w:szCs w:val="28"/>
+        </w:rPr>
         <w:t>mapas</w:t>
       </w:r>
       <w:r>
@@ -2100,7 +2219,63 @@
           <w:sz w:val="28"/>
           <w:szCs w:val="28"/>
         </w:rPr>
-        <w:t xml:space="preserve"> que não valem pontos e possuem jogadas,</w:t>
+        <w:t xml:space="preserve"> jogad</w:t>
+      </w:r>
+      <w:r>
+        <w:rPr>
+          <w:rFonts w:ascii="Arial" w:hAnsi="Arial" w:cs="Arial"/>
+          <w:sz w:val="28"/>
+          <w:szCs w:val="28"/>
+        </w:rPr>
+        <w:t>o</w:t>
+      </w:r>
+      <w:r>
+        <w:rPr>
+          <w:rFonts w:ascii="Arial" w:hAnsi="Arial" w:cs="Arial"/>
+          <w:sz w:val="28"/>
+          <w:szCs w:val="28"/>
+        </w:rPr>
+        <w:t xml:space="preserve">s recentemente, com a melhor </w:t>
+      </w:r>
+      <w:r>
+        <w:rPr>
+          <w:rFonts w:ascii="Arial" w:hAnsi="Arial" w:cs="Arial"/>
+          <w:sz w:val="28"/>
+          <w:szCs w:val="28"/>
+        </w:rPr>
+        <w:t xml:space="preserve">pontuação, </w:t>
+      </w:r>
+      <w:r>
+        <w:rPr>
+          <w:rFonts w:ascii="Arial" w:hAnsi="Arial" w:cs="Arial"/>
+          <w:sz w:val="28"/>
+          <w:szCs w:val="28"/>
+        </w:rPr>
+        <w:t>favorit</w:t>
+      </w:r>
+      <w:r>
+        <w:rPr>
+          <w:rFonts w:ascii="Arial" w:hAnsi="Arial" w:cs="Arial"/>
+          <w:sz w:val="28"/>
+          <w:szCs w:val="28"/>
+        </w:rPr>
+        <w:t>o</w:t>
+      </w:r>
+      <w:r>
+        <w:rPr>
+          <w:rFonts w:ascii="Arial" w:hAnsi="Arial" w:cs="Arial"/>
+          <w:sz w:val="28"/>
+          <w:szCs w:val="28"/>
+        </w:rPr>
+        <w:t>s</w:t>
+      </w:r>
+      <w:r>
+        <w:rPr>
+          <w:rFonts w:ascii="Arial" w:hAnsi="Arial" w:cs="Arial"/>
+          <w:sz w:val="28"/>
+          <w:szCs w:val="28"/>
+        </w:rPr>
+        <w:t xml:space="preserve"> e</w:t>
       </w:r>
       <w:r>
         <w:rPr>
@@ -2116,7 +2291,39 @@
           <w:sz w:val="28"/>
           <w:szCs w:val="28"/>
         </w:rPr>
-        <w:t>criar</w:t>
+        <w:t xml:space="preserve">quantidade de </w:t>
+      </w:r>
+      <w:r>
+        <w:rPr>
+          <w:rFonts w:ascii="Arial" w:hAnsi="Arial" w:cs="Arial"/>
+          <w:sz w:val="28"/>
+          <w:szCs w:val="28"/>
+        </w:rPr>
+        <w:t>mapas</w:t>
+      </w:r>
+      <w:r>
+        <w:rPr>
+          <w:rFonts w:ascii="Arial" w:hAnsi="Arial" w:cs="Arial"/>
+          <w:sz w:val="28"/>
+          <w:szCs w:val="28"/>
+        </w:rPr>
+        <w:t xml:space="preserve"> jogad</w:t>
+      </w:r>
+      <w:r>
+        <w:rPr>
+          <w:rFonts w:ascii="Arial" w:hAnsi="Arial" w:cs="Arial"/>
+          <w:sz w:val="28"/>
+          <w:szCs w:val="28"/>
+        </w:rPr>
+        <w:t>o</w:t>
+      </w:r>
+      <w:r>
+        <w:rPr>
+          <w:rFonts w:ascii="Arial" w:hAnsi="Arial" w:cs="Arial"/>
+          <w:sz w:val="28"/>
+          <w:szCs w:val="28"/>
+        </w:rPr>
+        <w:t>s</w:t>
       </w:r>
       <w:r>
         <w:rPr>
@@ -2132,15 +2339,39 @@
           <w:sz w:val="28"/>
           <w:szCs w:val="28"/>
         </w:rPr>
-        <w:t xml:space="preserve">e entrar </w:t>
-      </w:r>
-      <w:r>
-        <w:rPr>
-          <w:rFonts w:ascii="Arial" w:hAnsi="Arial" w:cs="Arial"/>
-          <w:sz w:val="28"/>
-          <w:szCs w:val="28"/>
-        </w:rPr>
-        <w:t>uma conta</w:t>
+        <w:t>por mês</w:t>
+      </w:r>
+      <w:r>
+        <w:rPr>
+          <w:rFonts w:ascii="Arial" w:hAnsi="Arial" w:cs="Arial"/>
+          <w:sz w:val="28"/>
+          <w:szCs w:val="28"/>
+        </w:rPr>
+        <w:t xml:space="preserve">, </w:t>
+      </w:r>
+      <w:r>
+        <w:rPr>
+          <w:rFonts w:ascii="Arial" w:hAnsi="Arial" w:cs="Arial"/>
+          <w:sz w:val="28"/>
+          <w:szCs w:val="28"/>
+        </w:rPr>
+        <w:t xml:space="preserve">além  de conseguir visualizar o </w:t>
+      </w:r>
+      <w:r>
+        <w:rPr>
+          <w:rFonts w:ascii="Arial" w:hAnsi="Arial" w:cs="Arial"/>
+          <w:sz w:val="28"/>
+          <w:szCs w:val="28"/>
+        </w:rPr>
+        <w:t xml:space="preserve">ranking </w:t>
+      </w:r>
+      <w:r>
+        <w:rPr>
+          <w:rFonts w:ascii="Arial" w:hAnsi="Arial" w:cs="Arial"/>
+          <w:sz w:val="28"/>
+          <w:szCs w:val="28"/>
+        </w:rPr>
+        <w:t>dos países</w:t>
       </w:r>
       <w:r>
         <w:rPr>
@@ -2156,159 +2387,15 @@
           <w:sz w:val="28"/>
           <w:szCs w:val="28"/>
         </w:rPr>
-        <w:t>entrar na conta</w:t>
-      </w:r>
-      <w:r>
-        <w:rPr>
-          <w:rFonts w:ascii="Arial" w:hAnsi="Arial" w:cs="Arial"/>
-          <w:sz w:val="28"/>
-          <w:szCs w:val="28"/>
-        </w:rPr>
-        <w:t>, customização do perfil, verificar as informações do seu perfil</w:t>
-      </w:r>
-      <w:r>
-        <w:rPr>
-          <w:rFonts w:ascii="Arial" w:hAnsi="Arial" w:cs="Arial"/>
-          <w:sz w:val="28"/>
-          <w:szCs w:val="28"/>
-        </w:rPr>
-        <w:t xml:space="preserve"> como: </w:t>
-      </w:r>
-      <w:r>
-        <w:rPr>
-          <w:rFonts w:ascii="Arial" w:hAnsi="Arial" w:cs="Arial"/>
-          <w:sz w:val="28"/>
-          <w:szCs w:val="28"/>
-        </w:rPr>
-        <w:t>mapas</w:t>
-      </w:r>
-      <w:r>
-        <w:rPr>
-          <w:rFonts w:ascii="Arial" w:hAnsi="Arial" w:cs="Arial"/>
-          <w:sz w:val="28"/>
-          <w:szCs w:val="28"/>
-        </w:rPr>
-        <w:t xml:space="preserve"> jogad</w:t>
-      </w:r>
-      <w:r>
-        <w:rPr>
-          <w:rFonts w:ascii="Arial" w:hAnsi="Arial" w:cs="Arial"/>
-          <w:sz w:val="28"/>
-          <w:szCs w:val="28"/>
-        </w:rPr>
-        <w:t>o</w:t>
-      </w:r>
-      <w:r>
-        <w:rPr>
-          <w:rFonts w:ascii="Arial" w:hAnsi="Arial" w:cs="Arial"/>
-          <w:sz w:val="28"/>
-          <w:szCs w:val="28"/>
-        </w:rPr>
-        <w:t xml:space="preserve">s recentemente, </w:t>
-      </w:r>
-      <w:r>
-        <w:rPr>
-          <w:rFonts w:ascii="Arial" w:hAnsi="Arial" w:cs="Arial"/>
-          <w:sz w:val="28"/>
-          <w:szCs w:val="28"/>
-        </w:rPr>
-        <w:t xml:space="preserve">os mapas </w:t>
-      </w:r>
-      <w:r>
-        <w:rPr>
-          <w:rFonts w:ascii="Arial" w:hAnsi="Arial" w:cs="Arial"/>
-          <w:sz w:val="28"/>
-          <w:szCs w:val="28"/>
-        </w:rPr>
-        <w:t xml:space="preserve">com a melhor pontuação, </w:t>
-      </w:r>
-      <w:r>
-        <w:rPr>
-          <w:rFonts w:ascii="Arial" w:hAnsi="Arial" w:cs="Arial"/>
-          <w:sz w:val="28"/>
-          <w:szCs w:val="28"/>
-        </w:rPr>
-        <w:t>mapa</w:t>
-      </w:r>
-      <w:r>
-        <w:rPr>
-          <w:rFonts w:ascii="Arial" w:hAnsi="Arial" w:cs="Arial"/>
-          <w:sz w:val="28"/>
-          <w:szCs w:val="28"/>
-        </w:rPr>
-        <w:t xml:space="preserve"> favorit</w:t>
-      </w:r>
-      <w:r>
-        <w:rPr>
-          <w:rFonts w:ascii="Arial" w:hAnsi="Arial" w:cs="Arial"/>
-          <w:sz w:val="28"/>
-          <w:szCs w:val="28"/>
-        </w:rPr>
-        <w:t>o</w:t>
-      </w:r>
-      <w:r>
-        <w:rPr>
-          <w:rFonts w:ascii="Arial" w:hAnsi="Arial" w:cs="Arial"/>
-          <w:sz w:val="28"/>
-          <w:szCs w:val="28"/>
-        </w:rPr>
-        <w:t xml:space="preserve"> e quantidade de </w:t>
-      </w:r>
-      <w:r>
-        <w:rPr>
-          <w:rFonts w:ascii="Arial" w:hAnsi="Arial" w:cs="Arial"/>
-          <w:sz w:val="28"/>
-          <w:szCs w:val="28"/>
-        </w:rPr>
-        <w:t>mapas</w:t>
-      </w:r>
-      <w:r>
-        <w:rPr>
-          <w:rFonts w:ascii="Arial" w:hAnsi="Arial" w:cs="Arial"/>
-          <w:sz w:val="28"/>
-          <w:szCs w:val="28"/>
-        </w:rPr>
-        <w:t xml:space="preserve"> jogad</w:t>
-      </w:r>
-      <w:r>
-        <w:rPr>
-          <w:rFonts w:ascii="Arial" w:hAnsi="Arial" w:cs="Arial"/>
-          <w:sz w:val="28"/>
-          <w:szCs w:val="28"/>
-        </w:rPr>
-        <w:t>o</w:t>
-      </w:r>
-      <w:r>
-        <w:rPr>
-          <w:rFonts w:ascii="Arial" w:hAnsi="Arial" w:cs="Arial"/>
-          <w:sz w:val="28"/>
-          <w:szCs w:val="28"/>
-        </w:rPr>
-        <w:t xml:space="preserve">s por mês, ranking </w:t>
-      </w:r>
-      <w:r>
-        <w:rPr>
-          <w:rFonts w:ascii="Arial" w:hAnsi="Arial" w:cs="Arial"/>
-          <w:sz w:val="28"/>
-          <w:szCs w:val="28"/>
-        </w:rPr>
-        <w:t>dos países</w:t>
-      </w:r>
-      <w:r>
-        <w:rPr>
-          <w:rFonts w:ascii="Arial" w:hAnsi="Arial" w:cs="Arial"/>
-          <w:sz w:val="28"/>
-          <w:szCs w:val="28"/>
-        </w:rPr>
-        <w:t xml:space="preserve"> e </w:t>
-      </w:r>
-      <w:r>
-        <w:rPr>
-          <w:rFonts w:ascii="Arial" w:hAnsi="Arial" w:cs="Arial"/>
-          <w:sz w:val="28"/>
-          <w:szCs w:val="28"/>
-        </w:rPr>
         <w:t>global</w:t>
+      </w:r>
+      <w:r>
+        <w:rPr>
+          <w:rFonts w:ascii="Arial" w:hAnsi="Arial" w:cs="Arial"/>
+          <w:sz w:val="28"/>
+          <w:szCs w:val="28"/>
+        </w:rPr>
+        <w:t xml:space="preserve"> e os detalhes de cada mapa com seus scores</w:t>
       </w:r>
       <w:r>
         <w:rPr>
@@ -2337,6 +2424,28 @@
           <w:szCs w:val="28"/>
         </w:rPr>
       </w:pPr>
+    </w:p>
+    <w:p>
+      <w:pPr>
+        <w:spacing w:line="360" w:lineRule="auto"/>
+        <w:jc w:val="both"/>
+        <w:rPr>
+          <w:rFonts w:ascii="Arial" w:hAnsi="Arial" w:cs="Arial"/>
+          <w:sz w:val="28"/>
+          <w:szCs w:val="28"/>
+        </w:rPr>
+      </w:pPr>
+    </w:p>
+    <w:p>
+      <w:pPr>
+        <w:spacing w:line="360" w:lineRule="auto"/>
+        <w:jc w:val="both"/>
+        <w:rPr>
+          <w:rFonts w:ascii="Arial" w:hAnsi="Arial" w:cs="Arial"/>
+          <w:sz w:val="28"/>
+          <w:szCs w:val="28"/>
+        </w:rPr>
+      </w:pPr>
       <w:r>
         <w:rPr>
           <w:rFonts w:ascii="Arial" w:hAnsi="Arial" w:cs="Arial"/>
@@ -2368,24 +2477,8 @@
           <w:sz w:val="28"/>
           <w:szCs w:val="28"/>
         </w:rPr>
-        <w:t>compartilhamento das informações dos melhores jogadores.</w:t>
-      </w:r>
-    </w:p>
-    <w:p>
-      <w:pPr>
-        <w:jc w:val="both"/>
-        <w:rPr>
-          <w:rFonts w:ascii="Arial" w:hAnsi="Arial" w:cs="Arial"/>
-        </w:rPr>
-      </w:pPr>
-    </w:p>
-    <w:p>
-      <w:pPr>
-        <w:jc w:val="both"/>
-        <w:rPr>
-          <w:rFonts w:ascii="Arial" w:hAnsi="Arial" w:cs="Arial"/>
-        </w:rPr>
-      </w:pPr>
+        <w:t>compartilhamento das informações dos jogadores.</w:t>
+      </w:r>
     </w:p>
     <w:p>
       <w:pPr>
@@ -2514,7 +2607,6 @@
           <w:szCs w:val="56"/>
           <w:u w:val="single"/>
         </w:rPr>
-        <w:lastRenderedPageBreak/>
         <w:t>Justificativa</w:t>
       </w:r>
       <w:bookmarkEnd w:id="2"/>
@@ -2834,7 +2926,6 @@
           <w:szCs w:val="56"/>
           <w:u w:val="single"/>
         </w:rPr>
-        <w:lastRenderedPageBreak/>
         <w:t>Escopo</w:t>
       </w:r>
       <w:bookmarkEnd w:id="3"/>
@@ -3065,7 +3156,6 @@
           <w:szCs w:val="56"/>
           <w:u w:val="single"/>
         </w:rPr>
-        <w:lastRenderedPageBreak/>
         <w:t>Marcos do Projeto</w:t>
       </w:r>
       <w:bookmarkEnd w:id="4"/>
@@ -3518,7 +3608,6 @@
           <w:szCs w:val="56"/>
           <w:u w:val="single"/>
         </w:rPr>
-        <w:lastRenderedPageBreak/>
         <w:t>Premissa</w:t>
       </w:r>
       <w:bookmarkEnd w:id="5"/>
@@ -5032,7 +5121,7 @@
 </file>
 
 <file path=word/endnotes.xml><?xml version="1.0" encoding="utf-8"?>
-<w:endnotes xmlns:wpc="http://schemas.microsoft.com/office/word/2010/wordprocessingCanvas" xmlns:cx="http://schemas.microsoft.com/office/drawing/2014/chartex" xmlns:cx1="http://schemas.microsoft.com/office/drawing/2015/9/8/chartex" xmlns:cx2="http://schemas.microsoft.com/office/drawing/2015/10/21/chartex" xmlns:cx3="http://schemas.microsoft.com/office/drawing/2016/5/9/chartex" xmlns:cx4="http://schemas.microsoft.com/office/drawing/2016/5/10/chartex" xmlns:cx5="http://schemas.microsoft.com/office/drawing/2016/5/11/chartex" xmlns:cx6="http://schemas.microsoft.com/office/drawing/2016/5/12/chartex" xmlns:cx7="http://schemas.microsoft.com/office/drawing/2016/5/13/chartex" xmlns:cx8="http://schemas.microsoft.com/office/drawing/2016/5/14/chartex" xmlns:mc="http://schemas.openxmlformats.org/markup-compatibility/2006" xmlns:aink="http://schemas.microsoft.com/office/drawing/2016/ink" xmlns:am3d="http://schemas.microsoft.com/office/drawing/2017/model3d" xmlns:o="urn:schemas-microsoft-com:office:office" xmlns:r="http://schemas.openxmlformats.org/officeDocument/2006/relationships" xmlns:m="http://schemas.openxmlformats.org/officeDocument/2006/math" xmlns:v="urn:schemas-microsoft-com:vml" xmlns:wp14="http://schemas.microsoft.com/office/word/2010/wordprocessingDrawing" xmlns:wp="http://schemas.openxmlformats.org/drawingml/2006/wordprocessingDrawing" xmlns:w10="urn:schemas-microsoft-com:office:word" xmlns:w="http://schemas.openxmlformats.org/wordprocessingml/2006/main" xmlns:w14="http://schemas.microsoft.com/office/word/2010/wordml" xmlns:w15="http://schemas.microsoft.com/office/word/2012/wordml" xmlns:w16cex="http://schemas.microsoft.com/office/word/2018/wordml/cex" xmlns:w16cid="http://schemas.microsoft.com/office/word/2016/wordml/cid" xmlns:w16="http://schemas.microsoft.com/office/word/2018/wordml" xmlns:w16sdtdh="http://schemas.microsoft.com/office/word/2020/wordml/sdtdatahash" xmlns:w16se="http://schemas.microsoft.com/office/word/2015/wordml/symex" xmlns:wpg="http://schemas.microsoft.com/office/word/2010/wordprocessingGroup" xmlns:wpi="http://schemas.microsoft.com/office/word/2010/wordprocessingInk" xmlns:wne="http://schemas.microsoft.com/office/word/2006/wordml" xmlns:wps="http://schemas.microsoft.com/office/word/2010/wordprocessingShape" mc:Ignorable="w14 w15 w16se w16cid w16 w16cex w16sdtdh wp14">
+<w:endnotes xmlns:wpc="http://schemas.microsoft.com/office/word/2010/wordprocessingCanvas" xmlns:cx="http://schemas.microsoft.com/office/drawing/2014/chartex" xmlns:cx1="http://schemas.microsoft.com/office/drawing/2015/9/8/chartex" xmlns:cx2="http://schemas.microsoft.com/office/drawing/2015/10/21/chartex" xmlns:cx3="http://schemas.microsoft.com/office/drawing/2016/5/9/chartex" xmlns:cx4="http://schemas.microsoft.com/office/drawing/2016/5/10/chartex" xmlns:cx5="http://schemas.microsoft.com/office/drawing/2016/5/11/chartex" xmlns:cx6="http://schemas.microsoft.com/office/drawing/2016/5/12/chartex" xmlns:cx7="http://schemas.microsoft.com/office/drawing/2016/5/13/chartex" xmlns:cx8="http://schemas.microsoft.com/office/drawing/2016/5/14/chartex" xmlns:mc="http://schemas.openxmlformats.org/markup-compatibility/2006" xmlns:aink="http://schemas.microsoft.com/office/drawing/2016/ink" xmlns:am3d="http://schemas.microsoft.com/office/drawing/2017/model3d" xmlns:o="urn:schemas-microsoft-com:office:office" xmlns:oel="http://schemas.microsoft.com/office/2019/extlst" xmlns:r="http://schemas.openxmlformats.org/officeDocument/2006/relationships" xmlns:m="http://schemas.openxmlformats.org/officeDocument/2006/math" xmlns:v="urn:schemas-microsoft-com:vml" xmlns:wp14="http://schemas.microsoft.com/office/word/2010/wordprocessingDrawing" xmlns:wp="http://schemas.openxmlformats.org/drawingml/2006/wordprocessingDrawing" xmlns:w10="urn:schemas-microsoft-com:office:word" xmlns:w="http://schemas.openxmlformats.org/wordprocessingml/2006/main" xmlns:w14="http://schemas.microsoft.com/office/word/2010/wordml" xmlns:w15="http://schemas.microsoft.com/office/word/2012/wordml" xmlns:w16cex="http://schemas.microsoft.com/office/word/2018/wordml/cex" xmlns:w16cid="http://schemas.microsoft.com/office/word/2016/wordml/cid" xmlns:w16="http://schemas.microsoft.com/office/word/2018/wordml" xmlns:w16sdtdh="http://schemas.microsoft.com/office/word/2020/wordml/sdtdatahash" xmlns:w16se="http://schemas.microsoft.com/office/word/2015/wordml/symex" xmlns:wpg="http://schemas.microsoft.com/office/word/2010/wordprocessingGroup" xmlns:wpi="http://schemas.microsoft.com/office/word/2010/wordprocessingInk" xmlns:wne="http://schemas.microsoft.com/office/word/2006/wordml" xmlns:wps="http://schemas.microsoft.com/office/word/2010/wordprocessingShape" mc:Ignorable="w14 w15 w16se w16cid w16 w16cex w16sdtdh wp14">
   <w:endnote w:type="separator" w:id="-1">
     <w:p>
       <w:pPr>
@@ -5064,7 +5153,7 @@
 </file>
 
 <file path=word/footer1.xml><?xml version="1.0" encoding="utf-8"?>
-<w:ftr xmlns:wpc="http://schemas.microsoft.com/office/word/2010/wordprocessingCanvas" xmlns:cx="http://schemas.microsoft.com/office/drawing/2014/chartex" xmlns:cx1="http://schemas.microsoft.com/office/drawing/2015/9/8/chartex" xmlns:cx2="http://schemas.microsoft.com/office/drawing/2015/10/21/chartex" xmlns:cx3="http://schemas.microsoft.com/office/drawing/2016/5/9/chartex" xmlns:cx4="http://schemas.microsoft.com/office/drawing/2016/5/10/chartex" xmlns:cx5="http://schemas.microsoft.com/office/drawing/2016/5/11/chartex" xmlns:cx6="http://schemas.microsoft.com/office/drawing/2016/5/12/chartex" xmlns:cx7="http://schemas.microsoft.com/office/drawing/2016/5/13/chartex" xmlns:cx8="http://schemas.microsoft.com/office/drawing/2016/5/14/chartex" xmlns:mc="http://schemas.openxmlformats.org/markup-compatibility/2006" xmlns:aink="http://schemas.microsoft.com/office/drawing/2016/ink" xmlns:am3d="http://schemas.microsoft.com/office/drawing/2017/model3d" xmlns:o="urn:schemas-microsoft-com:office:office" xmlns:r="http://schemas.openxmlformats.org/officeDocument/2006/relationships" xmlns:m="http://schemas.openxmlformats.org/officeDocument/2006/math" xmlns:v="urn:schemas-microsoft-com:vml" xmlns:wp14="http://schemas.microsoft.com/office/word/2010/wordprocessingDrawing" xmlns:wp="http://schemas.openxmlformats.org/drawingml/2006/wordprocessingDrawing" xmlns:w10="urn:schemas-microsoft-com:office:word" xmlns:w="http://schemas.openxmlformats.org/wordprocessingml/2006/main" xmlns:w14="http://schemas.microsoft.com/office/word/2010/wordml" xmlns:w15="http://schemas.microsoft.com/office/word/2012/wordml" xmlns:w16cex="http://schemas.microsoft.com/office/word/2018/wordml/cex" xmlns:w16cid="http://schemas.microsoft.com/office/word/2016/wordml/cid" xmlns:w16="http://schemas.microsoft.com/office/word/2018/wordml" xmlns:w16sdtdh="http://schemas.microsoft.com/office/word/2020/wordml/sdtdatahash" xmlns:w16se="http://schemas.microsoft.com/office/word/2015/wordml/symex" xmlns:wpg="http://schemas.microsoft.com/office/word/2010/wordprocessingGroup" xmlns:wpi="http://schemas.microsoft.com/office/word/2010/wordprocessingInk" xmlns:wne="http://schemas.microsoft.com/office/word/2006/wordml" xmlns:wps="http://schemas.microsoft.com/office/word/2010/wordprocessingShape" mc:Ignorable="w14 w15 w16se w16cid w16 w16cex w16sdtdh wp14">
+<w:ftr xmlns:wpc="http://schemas.microsoft.com/office/word/2010/wordprocessingCanvas" xmlns:cx="http://schemas.microsoft.com/office/drawing/2014/chartex" xmlns:cx1="http://schemas.microsoft.com/office/drawing/2015/9/8/chartex" xmlns:cx2="http://schemas.microsoft.com/office/drawing/2015/10/21/chartex" xmlns:cx3="http://schemas.microsoft.com/office/drawing/2016/5/9/chartex" xmlns:cx4="http://schemas.microsoft.com/office/drawing/2016/5/10/chartex" xmlns:cx5="http://schemas.microsoft.com/office/drawing/2016/5/11/chartex" xmlns:cx6="http://schemas.microsoft.com/office/drawing/2016/5/12/chartex" xmlns:cx7="http://schemas.microsoft.com/office/drawing/2016/5/13/chartex" xmlns:cx8="http://schemas.microsoft.com/office/drawing/2016/5/14/chartex" xmlns:mc="http://schemas.openxmlformats.org/markup-compatibility/2006" xmlns:aink="http://schemas.microsoft.com/office/drawing/2016/ink" xmlns:am3d="http://schemas.microsoft.com/office/drawing/2017/model3d" xmlns:o="urn:schemas-microsoft-com:office:office" xmlns:oel="http://schemas.microsoft.com/office/2019/extlst" xmlns:r="http://schemas.openxmlformats.org/officeDocument/2006/relationships" xmlns:m="http://schemas.openxmlformats.org/officeDocument/2006/math" xmlns:v="urn:schemas-microsoft-com:vml" xmlns:wp14="http://schemas.microsoft.com/office/word/2010/wordprocessingDrawing" xmlns:wp="http://schemas.openxmlformats.org/drawingml/2006/wordprocessingDrawing" xmlns:w10="urn:schemas-microsoft-com:office:word" xmlns:w="http://schemas.openxmlformats.org/wordprocessingml/2006/main" xmlns:w14="http://schemas.microsoft.com/office/word/2010/wordml" xmlns:w15="http://schemas.microsoft.com/office/word/2012/wordml" xmlns:w16cex="http://schemas.microsoft.com/office/word/2018/wordml/cex" xmlns:w16cid="http://schemas.microsoft.com/office/word/2016/wordml/cid" xmlns:w16="http://schemas.microsoft.com/office/word/2018/wordml" xmlns:w16sdtdh="http://schemas.microsoft.com/office/word/2020/wordml/sdtdatahash" xmlns:w16se="http://schemas.microsoft.com/office/word/2015/wordml/symex" xmlns:wpg="http://schemas.microsoft.com/office/word/2010/wordprocessingGroup" xmlns:wpi="http://schemas.microsoft.com/office/word/2010/wordprocessingInk" xmlns:wne="http://schemas.microsoft.com/office/word/2006/wordml" xmlns:wps="http://schemas.microsoft.com/office/word/2010/wordprocessingShape" mc:Ignorable="w14 w15 w16se w16cid w16 w16cex w16sdtdh wp14">
   <w:p>
     <w:pPr>
       <w:pStyle w:val="Rodap"/>
@@ -5079,7 +5168,7 @@
 </file>
 
 <file path=word/footnotes.xml><?xml version="1.0" encoding="utf-8"?>
-<w:footnotes xmlns:wpc="http://schemas.microsoft.com/office/word/2010/wordprocessingCanvas" xmlns:cx="http://schemas.microsoft.com/office/drawing/2014/chartex" xmlns:cx1="http://schemas.microsoft.com/office/drawing/2015/9/8/chartex" xmlns:cx2="http://schemas.microsoft.com/office/drawing/2015/10/21/chartex" xmlns:cx3="http://schemas.microsoft.com/office/drawing/2016/5/9/chartex" xmlns:cx4="http://schemas.microsoft.com/office/drawing/2016/5/10/chartex" xmlns:cx5="http://schemas.microsoft.com/office/drawing/2016/5/11/chartex" xmlns:cx6="http://schemas.microsoft.com/office/drawing/2016/5/12/chartex" xmlns:cx7="http://schemas.microsoft.com/office/drawing/2016/5/13/chartex" xmlns:cx8="http://schemas.microsoft.com/office/drawing/2016/5/14/chartex" xmlns:mc="http://schemas.openxmlformats.org/markup-compatibility/2006" xmlns:aink="http://schemas.microsoft.com/office/drawing/2016/ink" xmlns:am3d="http://schemas.microsoft.com/office/drawing/2017/model3d" xmlns:o="urn:schemas-microsoft-com:office:office" xmlns:r="http://schemas.openxmlformats.org/officeDocument/2006/relationships" xmlns:m="http://schemas.openxmlformats.org/officeDocument/2006/math" xmlns:v="urn:schemas-microsoft-com:vml" xmlns:wp14="http://schemas.microsoft.com/office/word/2010/wordprocessingDrawing" xmlns:wp="http://schemas.openxmlformats.org/drawingml/2006/wordprocessingDrawing" xmlns:w10="urn:schemas-microsoft-com:office:word" xmlns:w="http://schemas.openxmlformats.org/wordprocessingml/2006/main" xmlns:w14="http://schemas.microsoft.com/office/word/2010/wordml" xmlns:w15="http://schemas.microsoft.com/office/word/2012/wordml" xmlns:w16cex="http://schemas.microsoft.com/office/word/2018/wordml/cex" xmlns:w16cid="http://schemas.microsoft.com/office/word/2016/wordml/cid" xmlns:w16="http://schemas.microsoft.com/office/word/2018/wordml" xmlns:w16sdtdh="http://schemas.microsoft.com/office/word/2020/wordml/sdtdatahash" xmlns:w16se="http://schemas.microsoft.com/office/word/2015/wordml/symex" xmlns:wpg="http://schemas.microsoft.com/office/word/2010/wordprocessingGroup" xmlns:wpi="http://schemas.microsoft.com/office/word/2010/wordprocessingInk" xmlns:wne="http://schemas.microsoft.com/office/word/2006/wordml" xmlns:wps="http://schemas.microsoft.com/office/word/2010/wordprocessingShape" mc:Ignorable="w14 w15 w16se w16cid w16 w16cex w16sdtdh wp14">
+<w:footnotes xmlns:wpc="http://schemas.microsoft.com/office/word/2010/wordprocessingCanvas" xmlns:cx="http://schemas.microsoft.com/office/drawing/2014/chartex" xmlns:cx1="http://schemas.microsoft.com/office/drawing/2015/9/8/chartex" xmlns:cx2="http://schemas.microsoft.com/office/drawing/2015/10/21/chartex" xmlns:cx3="http://schemas.microsoft.com/office/drawing/2016/5/9/chartex" xmlns:cx4="http://schemas.microsoft.com/office/drawing/2016/5/10/chartex" xmlns:cx5="http://schemas.microsoft.com/office/drawing/2016/5/11/chartex" xmlns:cx6="http://schemas.microsoft.com/office/drawing/2016/5/12/chartex" xmlns:cx7="http://schemas.microsoft.com/office/drawing/2016/5/13/chartex" xmlns:cx8="http://schemas.microsoft.com/office/drawing/2016/5/14/chartex" xmlns:mc="http://schemas.openxmlformats.org/markup-compatibility/2006" xmlns:aink="http://schemas.microsoft.com/office/drawing/2016/ink" xmlns:am3d="http://schemas.microsoft.com/office/drawing/2017/model3d" xmlns:o="urn:schemas-microsoft-com:office:office" xmlns:oel="http://schemas.microsoft.com/office/2019/extlst" xmlns:r="http://schemas.openxmlformats.org/officeDocument/2006/relationships" xmlns:m="http://schemas.openxmlformats.org/officeDocument/2006/math" xmlns:v="urn:schemas-microsoft-com:vml" xmlns:wp14="http://schemas.microsoft.com/office/word/2010/wordprocessingDrawing" xmlns:wp="http://schemas.openxmlformats.org/drawingml/2006/wordprocessingDrawing" xmlns:w10="urn:schemas-microsoft-com:office:word" xmlns:w="http://schemas.openxmlformats.org/wordprocessingml/2006/main" xmlns:w14="http://schemas.microsoft.com/office/word/2010/wordml" xmlns:w15="http://schemas.microsoft.com/office/word/2012/wordml" xmlns:w16cex="http://schemas.microsoft.com/office/word/2018/wordml/cex" xmlns:w16cid="http://schemas.microsoft.com/office/word/2016/wordml/cid" xmlns:w16="http://schemas.microsoft.com/office/word/2018/wordml" xmlns:w16sdtdh="http://schemas.microsoft.com/office/word/2020/wordml/sdtdatahash" xmlns:w16se="http://schemas.microsoft.com/office/word/2015/wordml/symex" xmlns:wpg="http://schemas.microsoft.com/office/word/2010/wordprocessingGroup" xmlns:wpi="http://schemas.microsoft.com/office/word/2010/wordprocessingInk" xmlns:wne="http://schemas.microsoft.com/office/word/2006/wordml" xmlns:wps="http://schemas.microsoft.com/office/word/2010/wordprocessingShape" mc:Ignorable="w14 w15 w16se w16cid w16 w16cex w16sdtdh wp14">
   <w:footnote w:type="separator" w:id="-1">
     <w:p>
       <w:pPr>
@@ -5129,7 +5218,7 @@
 </file>
 
 <file path=word/numbering.xml><?xml version="1.0" encoding="utf-8"?>
-<w:numbering xmlns:wpc="http://schemas.microsoft.com/office/word/2010/wordprocessingCanvas" xmlns:cx="http://schemas.microsoft.com/office/drawing/2014/chartex" xmlns:cx1="http://schemas.microsoft.com/office/drawing/2015/9/8/chartex" xmlns:cx2="http://schemas.microsoft.com/office/drawing/2015/10/21/chartex" xmlns:cx3="http://schemas.microsoft.com/office/drawing/2016/5/9/chartex" xmlns:cx4="http://schemas.microsoft.com/office/drawing/2016/5/10/chartex" xmlns:cx5="http://schemas.microsoft.com/office/drawing/2016/5/11/chartex" xmlns:cx6="http://schemas.microsoft.com/office/drawing/2016/5/12/chartex" xmlns:cx7="http://schemas.microsoft.com/office/drawing/2016/5/13/chartex" xmlns:cx8="http://schemas.microsoft.com/office/drawing/2016/5/14/chartex" xmlns:mc="http://schemas.openxmlformats.org/markup-compatibility/2006" xmlns:aink="http://schemas.microsoft.com/office/drawing/2016/ink" xmlns:am3d="http://schemas.microsoft.com/office/drawing/2017/model3d" xmlns:o="urn:schemas-microsoft-com:office:office" xmlns:r="http://schemas.openxmlformats.org/officeDocument/2006/relationships" xmlns:m="http://schemas.openxmlformats.org/officeDocument/2006/math" xmlns:v="urn:schemas-microsoft-com:vml" xmlns:wp14="http://schemas.microsoft.com/office/word/2010/wordprocessingDrawing" xmlns:wp="http://schemas.openxmlformats.org/drawingml/2006/wordprocessingDrawing" xmlns:w10="urn:schemas-microsoft-com:office:word" xmlns:w="http://schemas.openxmlformats.org/wordprocessingml/2006/main" xmlns:w14="http://schemas.microsoft.com/office/word/2010/wordml" xmlns:w15="http://schemas.microsoft.com/office/word/2012/wordml" xmlns:w16cex="http://schemas.microsoft.com/office/word/2018/wordml/cex" xmlns:w16cid="http://schemas.microsoft.com/office/word/2016/wordml/cid" xmlns:w16="http://schemas.microsoft.com/office/word/2018/wordml" xmlns:w16sdtdh="http://schemas.microsoft.com/office/word/2020/wordml/sdtdatahash" xmlns:w16se="http://schemas.microsoft.com/office/word/2015/wordml/symex" xmlns:wpg="http://schemas.microsoft.com/office/word/2010/wordprocessingGroup" xmlns:wpi="http://schemas.microsoft.com/office/word/2010/wordprocessingInk" xmlns:wne="http://schemas.microsoft.com/office/word/2006/wordml" xmlns:wps="http://schemas.microsoft.com/office/word/2010/wordprocessingShape" mc:Ignorable="w14 w15 w16se w16cid w16 w16cex w16sdtdh wp14">
+<w:numbering xmlns:wpc="http://schemas.microsoft.com/office/word/2010/wordprocessingCanvas" xmlns:cx="http://schemas.microsoft.com/office/drawing/2014/chartex" xmlns:cx1="http://schemas.microsoft.com/office/drawing/2015/9/8/chartex" xmlns:cx2="http://schemas.microsoft.com/office/drawing/2015/10/21/chartex" xmlns:cx3="http://schemas.microsoft.com/office/drawing/2016/5/9/chartex" xmlns:cx4="http://schemas.microsoft.com/office/drawing/2016/5/10/chartex" xmlns:cx5="http://schemas.microsoft.com/office/drawing/2016/5/11/chartex" xmlns:cx6="http://schemas.microsoft.com/office/drawing/2016/5/12/chartex" xmlns:cx7="http://schemas.microsoft.com/office/drawing/2016/5/13/chartex" xmlns:cx8="http://schemas.microsoft.com/office/drawing/2016/5/14/chartex" xmlns:mc="http://schemas.openxmlformats.org/markup-compatibility/2006" xmlns:aink="http://schemas.microsoft.com/office/drawing/2016/ink" xmlns:am3d="http://schemas.microsoft.com/office/drawing/2017/model3d" xmlns:o="urn:schemas-microsoft-com:office:office" xmlns:oel="http://schemas.microsoft.com/office/2019/extlst" xmlns:r="http://schemas.openxmlformats.org/officeDocument/2006/relationships" xmlns:m="http://schemas.openxmlformats.org/officeDocument/2006/math" xmlns:v="urn:schemas-microsoft-com:vml" xmlns:wp14="http://schemas.microsoft.com/office/word/2010/wordprocessingDrawing" xmlns:wp="http://schemas.openxmlformats.org/drawingml/2006/wordprocessingDrawing" xmlns:w10="urn:schemas-microsoft-com:office:word" xmlns:w="http://schemas.openxmlformats.org/wordprocessingml/2006/main" xmlns:w14="http://schemas.microsoft.com/office/word/2010/wordml" xmlns:w15="http://schemas.microsoft.com/office/word/2012/wordml" xmlns:w16cex="http://schemas.microsoft.com/office/word/2018/wordml/cex" xmlns:w16cid="http://schemas.microsoft.com/office/word/2016/wordml/cid" xmlns:w16="http://schemas.microsoft.com/office/word/2018/wordml" xmlns:w16sdtdh="http://schemas.microsoft.com/office/word/2020/wordml/sdtdatahash" xmlns:w16se="http://schemas.microsoft.com/office/word/2015/wordml/symex" xmlns:wpg="http://schemas.microsoft.com/office/word/2010/wordprocessingGroup" xmlns:wpi="http://schemas.microsoft.com/office/word/2010/wordprocessingInk" xmlns:wne="http://schemas.microsoft.com/office/word/2006/wordml" xmlns:wps="http://schemas.microsoft.com/office/word/2010/wordprocessingShape" mc:Ignorable="w14 w15 w16se w16cid w16 w16cex w16sdtdh wp14">
   <w:abstractNum w:abstractNumId="0" w15:restartNumberingAfterBreak="0">
     <w:nsid w:val="11DA1B41"/>
     <w:multiLevelType w:val="hybridMultilevel"/>
@@ -7798,6 +7887,25 @@
 </file>
 
 <file path=customXml/item1.xml><?xml version="1.0" encoding="utf-8"?>
+<b:Sources xmlns:b="http://schemas.openxmlformats.org/officeDocument/2006/bibliography" xmlns="http://schemas.openxmlformats.org/officeDocument/2006/bibliography" SelectedStyle="\APASixthEditionOfficeOnline.xsl" StyleName="APA" Version="6"/>
+</file>
+
+<file path=customXml/item2.xml><?xml version="1.0" encoding="utf-8"?>
+<p:properties xmlns:p="http://schemas.microsoft.com/office/2006/metadata/properties" xmlns:xsi="http://www.w3.org/2001/XMLSchema-instance" xmlns:pc="http://schemas.microsoft.com/office/infopath/2007/PartnerControls">
+  <documentManagement/>
+</p:properties>
+</file>
+
+<file path=customXml/item3.xml><?xml version="1.0" encoding="utf-8"?>
+<?mso-contentType ?>
+<FormTemplates xmlns="http://schemas.microsoft.com/sharepoint/v3/contenttype/forms">
+  <Display>DocumentLibraryForm</Display>
+  <Edit>DocumentLibraryForm</Edit>
+  <New>DocumentLibraryForm</New>
+</FormTemplates>
+</file>
+
+<file path=customXml/item4.xml><?xml version="1.0" encoding="utf-8"?>
 <ct:contentTypeSchema xmlns:ct="http://schemas.microsoft.com/office/2006/metadata/contentType" xmlns:ma="http://schemas.microsoft.com/office/2006/metadata/properties/metaAttributes" ct:_="" ma:_="" ma:contentTypeName="Document" ma:contentTypeID="0x010100892A8A68E1C8AD4BB8607B0553D331B3" ma:contentTypeVersion="5" ma:contentTypeDescription="Create a new document." ma:contentTypeScope="" ma:versionID="0dd8a1fbbdb5a61c4ced0a7217099976">
   <xsd:schema xmlns:xsd="http://www.w3.org/2001/XMLSchema" xmlns:xs="http://www.w3.org/2001/XMLSchema" xmlns:p="http://schemas.microsoft.com/office/2006/metadata/properties" xmlns:ns3="7a087c55-5f08-466c-910b-e029fd4269fe" targetNamespace="http://schemas.microsoft.com/office/2006/metadata/properties" ma:root="true" ma:fieldsID="43f5b428fc7aa2651c77fa45c2e765f4" ns3:_="">
     <xsd:import namespace="7a087c55-5f08-466c-910b-e029fd4269fe"/>
@@ -7947,26 +8055,32 @@
 </ct:contentTypeSchema>
 </file>
 
-<file path=customXml/item2.xml><?xml version="1.0" encoding="utf-8"?>
-<?mso-contentType ?>
-<FormTemplates xmlns="http://schemas.microsoft.com/sharepoint/v3/contenttype/forms">
-  <Display>DocumentLibraryForm</Display>
-  <Edit>DocumentLibraryForm</Edit>
-  <New>DocumentLibraryForm</New>
-</FormTemplates>
+<file path=customXml/itemProps1.xml><?xml version="1.0" encoding="utf-8"?>
+<ds:datastoreItem xmlns:ds="http://schemas.openxmlformats.org/officeDocument/2006/customXml" ds:itemID="{746A7B2D-54BD-48D5-B38A-26DEECD07D84}">
+  <ds:schemaRefs>
+    <ds:schemaRef ds:uri="http://schemas.openxmlformats.org/officeDocument/2006/bibliography"/>
+  </ds:schemaRefs>
+</ds:datastoreItem>
 </file>
 
-<file path=customXml/item3.xml><?xml version="1.0" encoding="utf-8"?>
-<p:properties xmlns:p="http://schemas.microsoft.com/office/2006/metadata/properties" xmlns:xsi="http://www.w3.org/2001/XMLSchema-instance" xmlns:pc="http://schemas.microsoft.com/office/infopath/2007/PartnerControls">
-  <documentManagement/>
-</p:properties>
+<file path=customXml/itemProps2.xml><?xml version="1.0" encoding="utf-8"?>
+<ds:datastoreItem xmlns:ds="http://schemas.openxmlformats.org/officeDocument/2006/customXml" ds:itemID="{CEDF5561-003D-4FD8-A10A-F8C70FEA426F}">
+  <ds:schemaRefs>
+    <ds:schemaRef ds:uri="http://schemas.microsoft.com/office/2006/metadata/properties"/>
+    <ds:schemaRef ds:uri="http://schemas.microsoft.com/office/infopath/2007/PartnerControls"/>
+  </ds:schemaRefs>
+</ds:datastoreItem>
 </file>
 
-<file path=customXml/item4.xml><?xml version="1.0" encoding="utf-8"?>
-<b:Sources xmlns:b="http://schemas.openxmlformats.org/officeDocument/2006/bibliography" xmlns="http://schemas.openxmlformats.org/officeDocument/2006/bibliography" SelectedStyle="\APASixthEditionOfficeOnline.xsl" StyleName="APA" Version="6"/>
+<file path=customXml/itemProps3.xml><?xml version="1.0" encoding="utf-8"?>
+<ds:datastoreItem xmlns:ds="http://schemas.openxmlformats.org/officeDocument/2006/customXml" ds:itemID="{99480259-FB9B-4043-A0D4-4E6BD1E628B7}">
+  <ds:schemaRefs>
+    <ds:schemaRef ds:uri="http://schemas.microsoft.com/sharepoint/v3/contenttype/forms"/>
+  </ds:schemaRefs>
+</ds:datastoreItem>
 </file>
 
-<file path=customXml/itemProps1.xml><?xml version="1.0" encoding="utf-8"?>
+<file path=customXml/itemProps4.xml><?xml version="1.0" encoding="utf-8"?>
 <ds:datastoreItem xmlns:ds="http://schemas.openxmlformats.org/officeDocument/2006/customXml" ds:itemID="{03DAE041-9105-4605-9944-5D24F378810C}">
   <ds:schemaRefs>
     <ds:schemaRef ds:uri="http://schemas.microsoft.com/office/2006/metadata/contentType"/>
@@ -7982,29 +8096,4 @@
     <ds:schemaRef ds:uri="http://schemas.microsoft.com/internal/obd"/>
   </ds:schemaRefs>
 </ds:datastoreItem>
-</file>
-
-<file path=customXml/itemProps2.xml><?xml version="1.0" encoding="utf-8"?>
-<ds:datastoreItem xmlns:ds="http://schemas.openxmlformats.org/officeDocument/2006/customXml" ds:itemID="{99480259-FB9B-4043-A0D4-4E6BD1E628B7}">
-  <ds:schemaRefs>
-    <ds:schemaRef ds:uri="http://schemas.microsoft.com/sharepoint/v3/contenttype/forms"/>
-  </ds:schemaRefs>
-</ds:datastoreItem>
-</file>
-
-<file path=customXml/itemProps3.xml><?xml version="1.0" encoding="utf-8"?>
-<ds:datastoreItem xmlns:ds="http://schemas.openxmlformats.org/officeDocument/2006/customXml" ds:itemID="{CEDF5561-003D-4FD8-A10A-F8C70FEA426F}">
-  <ds:schemaRefs>
-    <ds:schemaRef ds:uri="http://schemas.microsoft.com/office/2006/metadata/properties"/>
-    <ds:schemaRef ds:uri="http://schemas.microsoft.com/office/infopath/2007/PartnerControls"/>
-  </ds:schemaRefs>
-</ds:datastoreItem>
-</file>
-
-<file path=customXml/itemProps4.xml><?xml version="1.0" encoding="utf-8"?>
-<ds:datastoreItem xmlns:ds="http://schemas.openxmlformats.org/officeDocument/2006/customXml" ds:itemID="{746A7B2D-54BD-48D5-B38A-26DEECD07D84}">
-  <ds:schemaRefs>
-    <ds:schemaRef ds:uri="http://schemas.openxmlformats.org/officeDocument/2006/bibliography"/>
-  </ds:schemaRefs>
-</ds:datastoreItem>
 </file>
</xml_diff>

<commit_message>
Arrumando documentacao, script bd e ranking
</commit_message>
<xml_diff>
--- a/Documentação/Documento de Projeto.docx
+++ b/Documentação/Documento de Projeto.docx
@@ -51,8 +51,20 @@
           <w:sz w:val="40"/>
           <w:szCs w:val="40"/>
         </w:rPr>
-        <w:t>ech School</w:t>
-      </w:r>
+        <w:t xml:space="preserve">ech </w:t>
+      </w:r>
+      <w:proofErr w:type="spellStart"/>
+      <w:r>
+        <w:rPr>
+          <w:rFonts w:ascii="Arial" w:hAnsi="Arial" w:cs="Arial"/>
+          <w:b/>
+          <w:bCs/>
+          <w:sz w:val="40"/>
+          <w:szCs w:val="40"/>
+        </w:rPr>
+        <w:t>School</w:t>
+      </w:r>
+      <w:proofErr w:type="spellEnd"/>
     </w:p>
     <w:p>
       <w:pPr>
@@ -315,7 +327,15 @@
           <w:sz w:val="28"/>
           <w:szCs w:val="28"/>
         </w:rPr>
-        <w:t>Fevereiro de 2022</w:t>
+        <w:t>Junho</w:t>
+      </w:r>
+      <w:r>
+        <w:rPr>
+          <w:rFonts w:ascii="Arial" w:hAnsi="Arial" w:cs="Arial"/>
+          <w:sz w:val="28"/>
+          <w:szCs w:val="28"/>
+        </w:rPr>
+        <w:t xml:space="preserve"> de 2022</w:t>
       </w:r>
     </w:p>
     <w:p>
@@ -1866,7 +1886,79 @@
           <w:szCs w:val="28"/>
         </w:rPr>
         <w:tab/>
-        <w:t>Sobre o nome Gura Saber e o tema, Gura é o sobrenome de uma vtuber (virtual youtuber), seu nome é Gawr Gura e faz lives no youtube, jogando diversos jogos e cantando.</w:t>
+        <w:t xml:space="preserve">Sobre o nome Gura Saber e o tema, Gura é o sobrenome de uma </w:t>
+      </w:r>
+      <w:proofErr w:type="spellStart"/>
+      <w:r>
+        <w:rPr>
+          <w:rFonts w:ascii="Arial" w:hAnsi="Arial" w:cs="Arial"/>
+          <w:sz w:val="28"/>
+          <w:szCs w:val="28"/>
+        </w:rPr>
+        <w:t>vtuber</w:t>
+      </w:r>
+      <w:proofErr w:type="spellEnd"/>
+      <w:r>
+        <w:rPr>
+          <w:rFonts w:ascii="Arial" w:hAnsi="Arial" w:cs="Arial"/>
+          <w:sz w:val="28"/>
+          <w:szCs w:val="28"/>
+        </w:rPr>
+        <w:t xml:space="preserve"> (virtual youtuber), seu nome é </w:t>
+      </w:r>
+      <w:proofErr w:type="spellStart"/>
+      <w:r>
+        <w:rPr>
+          <w:rFonts w:ascii="Arial" w:hAnsi="Arial" w:cs="Arial"/>
+          <w:sz w:val="28"/>
+          <w:szCs w:val="28"/>
+        </w:rPr>
+        <w:t>Gawr</w:t>
+      </w:r>
+      <w:proofErr w:type="spellEnd"/>
+      <w:r>
+        <w:rPr>
+          <w:rFonts w:ascii="Arial" w:hAnsi="Arial" w:cs="Arial"/>
+          <w:sz w:val="28"/>
+          <w:szCs w:val="28"/>
+        </w:rPr>
+        <w:t xml:space="preserve"> Gura e faz </w:t>
+      </w:r>
+      <w:proofErr w:type="spellStart"/>
+      <w:r>
+        <w:rPr>
+          <w:rFonts w:ascii="Arial" w:hAnsi="Arial" w:cs="Arial"/>
+          <w:sz w:val="28"/>
+          <w:szCs w:val="28"/>
+        </w:rPr>
+        <w:t>lives</w:t>
+      </w:r>
+      <w:proofErr w:type="spellEnd"/>
+      <w:r>
+        <w:rPr>
+          <w:rFonts w:ascii="Arial" w:hAnsi="Arial" w:cs="Arial"/>
+          <w:sz w:val="28"/>
+          <w:szCs w:val="28"/>
+        </w:rPr>
+        <w:t xml:space="preserve"> no </w:t>
+      </w:r>
+      <w:proofErr w:type="spellStart"/>
+      <w:r>
+        <w:rPr>
+          <w:rFonts w:ascii="Arial" w:hAnsi="Arial" w:cs="Arial"/>
+          <w:sz w:val="28"/>
+          <w:szCs w:val="28"/>
+        </w:rPr>
+        <w:t>youtube</w:t>
+      </w:r>
+      <w:proofErr w:type="spellEnd"/>
+      <w:r>
+        <w:rPr>
+          <w:rFonts w:ascii="Arial" w:hAnsi="Arial" w:cs="Arial"/>
+          <w:sz w:val="28"/>
+          <w:szCs w:val="28"/>
+        </w:rPr>
+        <w:t>, jogando diversos jogos e cantando.</w:t>
       </w:r>
     </w:p>
     <w:p/>
@@ -4544,7 +4636,25 @@
                 <w:sz w:val="28"/>
                 <w:szCs w:val="28"/>
               </w:rPr>
-              <w:t>Tablet Mirage 7 Polegadas</w:t>
+              <w:t xml:space="preserve">Tablet </w:t>
+            </w:r>
+            <w:proofErr w:type="spellStart"/>
+            <w:r>
+              <w:rPr>
+                <w:rFonts w:ascii="Arial" w:eastAsia="Arial" w:hAnsi="Arial" w:cs="Arial"/>
+                <w:sz w:val="28"/>
+                <w:szCs w:val="28"/>
+              </w:rPr>
+              <w:t>Mirage</w:t>
+            </w:r>
+            <w:proofErr w:type="spellEnd"/>
+            <w:r>
+              <w:rPr>
+                <w:rFonts w:ascii="Arial" w:eastAsia="Arial" w:hAnsi="Arial" w:cs="Arial"/>
+                <w:sz w:val="28"/>
+                <w:szCs w:val="28"/>
+              </w:rPr>
+              <w:t xml:space="preserve"> 7 Polegadas</w:t>
             </w:r>
           </w:p>
         </w:tc>
@@ -7814,6 +7924,21 @@
 </file>
 
 <file path=customXml/item1.xml><?xml version="1.0" encoding="utf-8"?>
+<p:properties xmlns:p="http://schemas.microsoft.com/office/2006/metadata/properties" xmlns:xsi="http://www.w3.org/2001/XMLSchema-instance" xmlns:pc="http://schemas.microsoft.com/office/infopath/2007/PartnerControls">
+  <documentManagement/>
+</p:properties>
+</file>
+
+<file path=customXml/item2.xml><?xml version="1.0" encoding="utf-8"?>
+<?mso-contentType ?>
+<FormTemplates xmlns="http://schemas.microsoft.com/sharepoint/v3/contenttype/forms">
+  <Display>DocumentLibraryForm</Display>
+  <Edit>DocumentLibraryForm</Edit>
+  <New>DocumentLibraryForm</New>
+</FormTemplates>
+</file>
+
+<file path=customXml/item3.xml><?xml version="1.0" encoding="utf-8"?>
 <ct:contentTypeSchema xmlns:ct="http://schemas.microsoft.com/office/2006/metadata/contentType" xmlns:ma="http://schemas.microsoft.com/office/2006/metadata/properties/metaAttributes" ct:_="" ma:_="" ma:contentTypeName="Document" ma:contentTypeID="0x010100892A8A68E1C8AD4BB8607B0553D331B3" ma:contentTypeVersion="5" ma:contentTypeDescription="Create a new document." ma:contentTypeScope="" ma:versionID="0dd8a1fbbdb5a61c4ced0a7217099976">
   <xsd:schema xmlns:xsd="http://www.w3.org/2001/XMLSchema" xmlns:xs="http://www.w3.org/2001/XMLSchema" xmlns:p="http://schemas.microsoft.com/office/2006/metadata/properties" xmlns:ns3="7a087c55-5f08-466c-910b-e029fd4269fe" targetNamespace="http://schemas.microsoft.com/office/2006/metadata/properties" ma:root="true" ma:fieldsID="43f5b428fc7aa2651c77fa45c2e765f4" ns3:_="">
     <xsd:import namespace="7a087c55-5f08-466c-910b-e029fd4269fe"/>
@@ -7963,26 +8088,28 @@
 </ct:contentTypeSchema>
 </file>
 
-<file path=customXml/item2.xml><?xml version="1.0" encoding="utf-8"?>
-<?mso-contentType ?>
-<FormTemplates xmlns="http://schemas.microsoft.com/sharepoint/v3/contenttype/forms">
-  <Display>DocumentLibraryForm</Display>
-  <Edit>DocumentLibraryForm</Edit>
-  <New>DocumentLibraryForm</New>
-</FormTemplates>
-</file>
-
-<file path=customXml/item3.xml><?xml version="1.0" encoding="utf-8"?>
-<p:properties xmlns:p="http://schemas.microsoft.com/office/2006/metadata/properties" xmlns:xsi="http://www.w3.org/2001/XMLSchema-instance" xmlns:pc="http://schemas.microsoft.com/office/infopath/2007/PartnerControls">
-  <documentManagement/>
-</p:properties>
-</file>
-
 <file path=customXml/item4.xml><?xml version="1.0" encoding="utf-8"?>
 <b:Sources xmlns:b="http://schemas.openxmlformats.org/officeDocument/2006/bibliography" xmlns="http://schemas.openxmlformats.org/officeDocument/2006/bibliography" SelectedStyle="\APASixthEditionOfficeOnline.xsl" StyleName="APA" Version="6"/>
 </file>
 
 <file path=customXml/itemProps1.xml><?xml version="1.0" encoding="utf-8"?>
+<ds:datastoreItem xmlns:ds="http://schemas.openxmlformats.org/officeDocument/2006/customXml" ds:itemID="{CEDF5561-003D-4FD8-A10A-F8C70FEA426F}">
+  <ds:schemaRefs>
+    <ds:schemaRef ds:uri="http://schemas.microsoft.com/office/2006/metadata/properties"/>
+    <ds:schemaRef ds:uri="http://schemas.microsoft.com/office/infopath/2007/PartnerControls"/>
+  </ds:schemaRefs>
+</ds:datastoreItem>
+</file>
+
+<file path=customXml/itemProps2.xml><?xml version="1.0" encoding="utf-8"?>
+<ds:datastoreItem xmlns:ds="http://schemas.openxmlformats.org/officeDocument/2006/customXml" ds:itemID="{99480259-FB9B-4043-A0D4-4E6BD1E628B7}">
+  <ds:schemaRefs>
+    <ds:schemaRef ds:uri="http://schemas.microsoft.com/sharepoint/v3/contenttype/forms"/>
+  </ds:schemaRefs>
+</ds:datastoreItem>
+</file>
+
+<file path=customXml/itemProps3.xml><?xml version="1.0" encoding="utf-8"?>
 <ds:datastoreItem xmlns:ds="http://schemas.openxmlformats.org/officeDocument/2006/customXml" ds:itemID="{03DAE041-9105-4605-9944-5D24F378810C}">
   <ds:schemaRefs>
     <ds:schemaRef ds:uri="http://schemas.microsoft.com/office/2006/metadata/contentType"/>
@@ -8000,23 +8127,6 @@
 </ds:datastoreItem>
 </file>
 
-<file path=customXml/itemProps2.xml><?xml version="1.0" encoding="utf-8"?>
-<ds:datastoreItem xmlns:ds="http://schemas.openxmlformats.org/officeDocument/2006/customXml" ds:itemID="{99480259-FB9B-4043-A0D4-4E6BD1E628B7}">
-  <ds:schemaRefs>
-    <ds:schemaRef ds:uri="http://schemas.microsoft.com/sharepoint/v3/contenttype/forms"/>
-  </ds:schemaRefs>
-</ds:datastoreItem>
-</file>
-
-<file path=customXml/itemProps3.xml><?xml version="1.0" encoding="utf-8"?>
-<ds:datastoreItem xmlns:ds="http://schemas.openxmlformats.org/officeDocument/2006/customXml" ds:itemID="{CEDF5561-003D-4FD8-A10A-F8C70FEA426F}">
-  <ds:schemaRefs>
-    <ds:schemaRef ds:uri="http://schemas.microsoft.com/office/2006/metadata/properties"/>
-    <ds:schemaRef ds:uri="http://schemas.microsoft.com/office/infopath/2007/PartnerControls"/>
-  </ds:schemaRefs>
-</ds:datastoreItem>
-</file>
-
 <file path=customXml/itemProps4.xml><?xml version="1.0" encoding="utf-8"?>
 <ds:datastoreItem xmlns:ds="http://schemas.openxmlformats.org/officeDocument/2006/customXml" ds:itemID="{746A7B2D-54BD-48D5-B38A-26DEECD07D84}">
   <ds:schemaRefs>

</xml_diff>

<commit_message>
Aprimoramento do Documento de Projeto
</commit_message>
<xml_diff>
--- a/Documentação/Documento de Projeto.docx
+++ b/Documentação/Documento de Projeto.docx
@@ -1,6 +1,6 @@
 
 <file path=word/document.xml><?xml version="1.0" encoding="utf-8"?>
-<w:document xmlns:wpc="http://schemas.microsoft.com/office/word/2010/wordprocessingCanvas" xmlns:cx="http://schemas.microsoft.com/office/drawing/2014/chartex" xmlns:cx1="http://schemas.microsoft.com/office/drawing/2015/9/8/chartex" xmlns:cx2="http://schemas.microsoft.com/office/drawing/2015/10/21/chartex" xmlns:cx3="http://schemas.microsoft.com/office/drawing/2016/5/9/chartex" xmlns:cx4="http://schemas.microsoft.com/office/drawing/2016/5/10/chartex" xmlns:cx5="http://schemas.microsoft.com/office/drawing/2016/5/11/chartex" xmlns:cx6="http://schemas.microsoft.com/office/drawing/2016/5/12/chartex" xmlns:cx7="http://schemas.microsoft.com/office/drawing/2016/5/13/chartex" xmlns:cx8="http://schemas.microsoft.com/office/drawing/2016/5/14/chartex" xmlns:mc="http://schemas.openxmlformats.org/markup-compatibility/2006" xmlns:aink="http://schemas.microsoft.com/office/drawing/2016/ink" xmlns:am3d="http://schemas.microsoft.com/office/drawing/2017/model3d" xmlns:o="urn:schemas-microsoft-com:office:office" xmlns:r="http://schemas.openxmlformats.org/officeDocument/2006/relationships" xmlns:m="http://schemas.openxmlformats.org/officeDocument/2006/math" xmlns:v="urn:schemas-microsoft-com:vml" xmlns:wp14="http://schemas.microsoft.com/office/word/2010/wordprocessingDrawing" xmlns:wp="http://schemas.openxmlformats.org/drawingml/2006/wordprocessingDrawing" xmlns:w10="urn:schemas-microsoft-com:office:word" xmlns:w="http://schemas.openxmlformats.org/wordprocessingml/2006/main" xmlns:w14="http://schemas.microsoft.com/office/word/2010/wordml" xmlns:w15="http://schemas.microsoft.com/office/word/2012/wordml" xmlns:w16cex="http://schemas.microsoft.com/office/word/2018/wordml/cex" xmlns:w16cid="http://schemas.microsoft.com/office/word/2016/wordml/cid" xmlns:w16="http://schemas.microsoft.com/office/word/2018/wordml" xmlns:w16sdtdh="http://schemas.microsoft.com/office/word/2020/wordml/sdtdatahash" xmlns:w16se="http://schemas.microsoft.com/office/word/2015/wordml/symex" xmlns:wpg="http://schemas.microsoft.com/office/word/2010/wordprocessingGroup" xmlns:wpi="http://schemas.microsoft.com/office/word/2010/wordprocessingInk" xmlns:wne="http://schemas.microsoft.com/office/word/2006/wordml" xmlns:wps="http://schemas.microsoft.com/office/word/2010/wordprocessingShape" mc:Ignorable="w14 w15 w16se w16cid w16 w16cex w16sdtdh wp14">
+<w:document xmlns:wpc="http://schemas.microsoft.com/office/word/2010/wordprocessingCanvas" xmlns:cx="http://schemas.microsoft.com/office/drawing/2014/chartex" xmlns:cx1="http://schemas.microsoft.com/office/drawing/2015/9/8/chartex" xmlns:cx2="http://schemas.microsoft.com/office/drawing/2015/10/21/chartex" xmlns:cx3="http://schemas.microsoft.com/office/drawing/2016/5/9/chartex" xmlns:cx4="http://schemas.microsoft.com/office/drawing/2016/5/10/chartex" xmlns:cx5="http://schemas.microsoft.com/office/drawing/2016/5/11/chartex" xmlns:cx6="http://schemas.microsoft.com/office/drawing/2016/5/12/chartex" xmlns:cx7="http://schemas.microsoft.com/office/drawing/2016/5/13/chartex" xmlns:cx8="http://schemas.microsoft.com/office/drawing/2016/5/14/chartex" xmlns:mc="http://schemas.openxmlformats.org/markup-compatibility/2006" xmlns:aink="http://schemas.microsoft.com/office/drawing/2016/ink" xmlns:am3d="http://schemas.microsoft.com/office/drawing/2017/model3d" xmlns:o="urn:schemas-microsoft-com:office:office" xmlns:oel="http://schemas.microsoft.com/office/2019/extlst" xmlns:r="http://schemas.openxmlformats.org/officeDocument/2006/relationships" xmlns:m="http://schemas.openxmlformats.org/officeDocument/2006/math" xmlns:v="urn:schemas-microsoft-com:vml" xmlns:wp14="http://schemas.microsoft.com/office/word/2010/wordprocessingDrawing" xmlns:wp="http://schemas.openxmlformats.org/drawingml/2006/wordprocessingDrawing" xmlns:w10="urn:schemas-microsoft-com:office:word" xmlns:w="http://schemas.openxmlformats.org/wordprocessingml/2006/main" xmlns:w14="http://schemas.microsoft.com/office/word/2010/wordml" xmlns:w15="http://schemas.microsoft.com/office/word/2012/wordml" xmlns:w16cex="http://schemas.microsoft.com/office/word/2018/wordml/cex" xmlns:w16cid="http://schemas.microsoft.com/office/word/2016/wordml/cid" xmlns:w16="http://schemas.microsoft.com/office/word/2018/wordml" xmlns:w16sdtdh="http://schemas.microsoft.com/office/word/2020/wordml/sdtdatahash" xmlns:w16se="http://schemas.microsoft.com/office/word/2015/wordml/symex" xmlns:wpg="http://schemas.microsoft.com/office/word/2010/wordprocessingGroup" xmlns:wpi="http://schemas.microsoft.com/office/word/2010/wordprocessingInk" xmlns:wne="http://schemas.microsoft.com/office/word/2006/wordml" xmlns:wps="http://schemas.microsoft.com/office/word/2010/wordprocessingShape" mc:Ignorable="w14 w15 w16se w16cid w16 w16cex w16sdtdh wp14">
   <w:body>
     <w:p>
       <w:pPr>
@@ -410,7 +410,6 @@
             <w:tabs>
               <w:tab w:val="right" w:leader="dot" w:pos="9350"/>
             </w:tabs>
-            <w:jc w:val="center"/>
             <w:rPr>
               <w:rFonts w:ascii="Arial" w:eastAsiaTheme="minorEastAsia" w:hAnsi="Arial" w:cs="Arial"/>
               <w:noProof/>
@@ -443,7 +442,7 @@
             </w:rPr>
             <w:fldChar w:fldCharType="separate"/>
           </w:r>
-          <w:hyperlink w:anchor="_Toc103246274" w:history="1">
+          <w:hyperlink w:anchor="_Toc105107877" w:history="1">
             <w:r>
               <w:rPr>
                 <w:rStyle w:val="Hyperlink"/>
@@ -484,7 +483,7 @@
                 <w:sz w:val="28"/>
                 <w:szCs w:val="28"/>
               </w:rPr>
-              <w:instrText xml:space="preserve"> PAGEREF _Toc103246274 \h </w:instrText>
+              <w:instrText xml:space="preserve"> PAGEREF _Toc105107877 \h </w:instrText>
             </w:r>
             <w:r>
               <w:rPr>
@@ -513,7 +512,7 @@
                 <w:sz w:val="28"/>
                 <w:szCs w:val="28"/>
               </w:rPr>
-              <w:t>3</w:t>
+              <w:t>2</w:t>
             </w:r>
             <w:r>
               <w:rPr>
@@ -533,7 +532,6 @@
             <w:tabs>
               <w:tab w:val="right" w:leader="dot" w:pos="9350"/>
             </w:tabs>
-            <w:jc w:val="center"/>
             <w:rPr>
               <w:rFonts w:ascii="Arial" w:eastAsiaTheme="minorEastAsia" w:hAnsi="Arial" w:cs="Arial"/>
               <w:noProof/>
@@ -542,7 +540,7 @@
               <w:lang w:eastAsia="pt-BR"/>
             </w:rPr>
           </w:pPr>
-          <w:hyperlink w:anchor="_Toc103246275" w:history="1">
+          <w:hyperlink w:anchor="_Toc105107878" w:history="1">
             <w:r>
               <w:rPr>
                 <w:rStyle w:val="Hyperlink"/>
@@ -583,7 +581,7 @@
                 <w:sz w:val="28"/>
                 <w:szCs w:val="28"/>
               </w:rPr>
-              <w:instrText xml:space="preserve"> PAGEREF _Toc103246275 \h </w:instrText>
+              <w:instrText xml:space="preserve"> PAGEREF _Toc105107878 \h </w:instrText>
             </w:r>
             <w:r>
               <w:rPr>
@@ -612,7 +610,7 @@
                 <w:sz w:val="28"/>
                 <w:szCs w:val="28"/>
               </w:rPr>
-              <w:t>4</w:t>
+              <w:t>3</w:t>
             </w:r>
             <w:r>
               <w:rPr>
@@ -632,7 +630,6 @@
             <w:tabs>
               <w:tab w:val="right" w:leader="dot" w:pos="9350"/>
             </w:tabs>
-            <w:jc w:val="center"/>
             <w:rPr>
               <w:rFonts w:ascii="Arial" w:eastAsiaTheme="minorEastAsia" w:hAnsi="Arial" w:cs="Arial"/>
               <w:noProof/>
@@ -641,7 +638,7 @@
               <w:lang w:eastAsia="pt-BR"/>
             </w:rPr>
           </w:pPr>
-          <w:hyperlink w:anchor="_Toc103246276" w:history="1">
+          <w:hyperlink w:anchor="_Toc105107879" w:history="1">
             <w:r>
               <w:rPr>
                 <w:rStyle w:val="Hyperlink"/>
@@ -682,7 +679,7 @@
                 <w:sz w:val="28"/>
                 <w:szCs w:val="28"/>
               </w:rPr>
-              <w:instrText xml:space="preserve"> PAGEREF _Toc103246276 \h </w:instrText>
+              <w:instrText xml:space="preserve"> PAGEREF _Toc105107879 \h </w:instrText>
             </w:r>
             <w:r>
               <w:rPr>
@@ -711,7 +708,7 @@
                 <w:sz w:val="28"/>
                 <w:szCs w:val="28"/>
               </w:rPr>
-              <w:t>5</w:t>
+              <w:t>4</w:t>
             </w:r>
             <w:r>
               <w:rPr>
@@ -731,7 +728,6 @@
             <w:tabs>
               <w:tab w:val="right" w:leader="dot" w:pos="9350"/>
             </w:tabs>
-            <w:jc w:val="center"/>
             <w:rPr>
               <w:rFonts w:ascii="Arial" w:eastAsiaTheme="minorEastAsia" w:hAnsi="Arial" w:cs="Arial"/>
               <w:noProof/>
@@ -740,7 +736,7 @@
               <w:lang w:eastAsia="pt-BR"/>
             </w:rPr>
           </w:pPr>
-          <w:hyperlink w:anchor="_Toc103246277" w:history="1">
+          <w:hyperlink w:anchor="_Toc105107880" w:history="1">
             <w:r>
               <w:rPr>
                 <w:rStyle w:val="Hyperlink"/>
@@ -781,7 +777,7 @@
                 <w:sz w:val="28"/>
                 <w:szCs w:val="28"/>
               </w:rPr>
-              <w:instrText xml:space="preserve"> PAGEREF _Toc103246277 \h </w:instrText>
+              <w:instrText xml:space="preserve"> PAGEREF _Toc105107880 \h </w:instrText>
             </w:r>
             <w:r>
               <w:rPr>
@@ -810,7 +806,7 @@
                 <w:sz w:val="28"/>
                 <w:szCs w:val="28"/>
               </w:rPr>
-              <w:t>6</w:t>
+              <w:t>5</w:t>
             </w:r>
             <w:r>
               <w:rPr>
@@ -830,7 +826,6 @@
             <w:tabs>
               <w:tab w:val="right" w:leader="dot" w:pos="9350"/>
             </w:tabs>
-            <w:jc w:val="center"/>
             <w:rPr>
               <w:rFonts w:ascii="Arial" w:eastAsiaTheme="minorEastAsia" w:hAnsi="Arial" w:cs="Arial"/>
               <w:noProof/>
@@ -839,7 +834,7 @@
               <w:lang w:eastAsia="pt-BR"/>
             </w:rPr>
           </w:pPr>
-          <w:hyperlink w:anchor="_Toc103246278" w:history="1">
+          <w:hyperlink w:anchor="_Toc105107881" w:history="1">
             <w:r>
               <w:rPr>
                 <w:rStyle w:val="Hyperlink"/>
@@ -880,7 +875,7 @@
                 <w:sz w:val="28"/>
                 <w:szCs w:val="28"/>
               </w:rPr>
-              <w:instrText xml:space="preserve"> PAGEREF _Toc103246278 \h </w:instrText>
+              <w:instrText xml:space="preserve"> PAGEREF _Toc105107881 \h </w:instrText>
             </w:r>
             <w:r>
               <w:rPr>
@@ -909,7 +904,7 @@
                 <w:sz w:val="28"/>
                 <w:szCs w:val="28"/>
               </w:rPr>
-              <w:t>7</w:t>
+              <w:t>6</w:t>
             </w:r>
             <w:r>
               <w:rPr>
@@ -929,7 +924,6 @@
             <w:tabs>
               <w:tab w:val="right" w:leader="dot" w:pos="9350"/>
             </w:tabs>
-            <w:jc w:val="center"/>
             <w:rPr>
               <w:rFonts w:ascii="Arial" w:eastAsiaTheme="minorEastAsia" w:hAnsi="Arial" w:cs="Arial"/>
               <w:noProof/>
@@ -938,7 +932,7 @@
               <w:lang w:eastAsia="pt-BR"/>
             </w:rPr>
           </w:pPr>
-          <w:hyperlink w:anchor="_Toc103246279" w:history="1">
+          <w:hyperlink w:anchor="_Toc105107882" w:history="1">
             <w:r>
               <w:rPr>
                 <w:rStyle w:val="Hyperlink"/>
@@ -979,7 +973,7 @@
                 <w:sz w:val="28"/>
                 <w:szCs w:val="28"/>
               </w:rPr>
-              <w:instrText xml:space="preserve"> PAGEREF _Toc103246279 \h </w:instrText>
+              <w:instrText xml:space="preserve"> PAGEREF _Toc105107882 \h </w:instrText>
             </w:r>
             <w:r>
               <w:rPr>
@@ -1008,7 +1002,7 @@
                 <w:sz w:val="28"/>
                 <w:szCs w:val="28"/>
               </w:rPr>
-              <w:t>8</w:t>
+              <w:t>7</w:t>
             </w:r>
             <w:r>
               <w:rPr>
@@ -1028,7 +1022,6 @@
             <w:tabs>
               <w:tab w:val="right" w:leader="dot" w:pos="9350"/>
             </w:tabs>
-            <w:jc w:val="center"/>
             <w:rPr>
               <w:rFonts w:ascii="Arial" w:eastAsiaTheme="minorEastAsia" w:hAnsi="Arial" w:cs="Arial"/>
               <w:noProof/>
@@ -1037,7 +1030,7 @@
               <w:lang w:eastAsia="pt-BR"/>
             </w:rPr>
           </w:pPr>
-          <w:hyperlink w:anchor="_Toc103246280" w:history="1">
+          <w:hyperlink w:anchor="_Toc105107883" w:history="1">
             <w:r>
               <w:rPr>
                 <w:rStyle w:val="Hyperlink"/>
@@ -1078,7 +1071,7 @@
                 <w:sz w:val="28"/>
                 <w:szCs w:val="28"/>
               </w:rPr>
-              <w:instrText xml:space="preserve"> PAGEREF _Toc103246280 \h </w:instrText>
+              <w:instrText xml:space="preserve"> PAGEREF _Toc105107883 \h </w:instrText>
             </w:r>
             <w:r>
               <w:rPr>
@@ -1107,7 +1100,7 @@
                 <w:sz w:val="28"/>
                 <w:szCs w:val="28"/>
               </w:rPr>
-              <w:t>9</w:t>
+              <w:t>8</w:t>
             </w:r>
             <w:r>
               <w:rPr>
@@ -1127,7 +1120,6 @@
             <w:tabs>
               <w:tab w:val="right" w:leader="dot" w:pos="9350"/>
             </w:tabs>
-            <w:jc w:val="center"/>
             <w:rPr>
               <w:rFonts w:ascii="Arial" w:eastAsiaTheme="minorEastAsia" w:hAnsi="Arial" w:cs="Arial"/>
               <w:noProof/>
@@ -1136,7 +1128,7 @@
               <w:lang w:eastAsia="pt-BR"/>
             </w:rPr>
           </w:pPr>
-          <w:hyperlink w:anchor="_Toc103246281" w:history="1">
+          <w:hyperlink w:anchor="_Toc105107884" w:history="1">
             <w:r>
               <w:rPr>
                 <w:rStyle w:val="Hyperlink"/>
@@ -1177,7 +1169,7 @@
                 <w:sz w:val="28"/>
                 <w:szCs w:val="28"/>
               </w:rPr>
-              <w:instrText xml:space="preserve"> PAGEREF _Toc103246281 \h </w:instrText>
+              <w:instrText xml:space="preserve"> PAGEREF _Toc105107884 \h </w:instrText>
             </w:r>
             <w:r>
               <w:rPr>
@@ -1206,7 +1198,7 @@
                 <w:sz w:val="28"/>
                 <w:szCs w:val="28"/>
               </w:rPr>
-              <w:t>10</w:t>
+              <w:t>9</w:t>
             </w:r>
             <w:r>
               <w:rPr>
@@ -1226,7 +1218,6 @@
             <w:tabs>
               <w:tab w:val="right" w:leader="dot" w:pos="9350"/>
             </w:tabs>
-            <w:jc w:val="center"/>
             <w:rPr>
               <w:rFonts w:ascii="Arial" w:eastAsiaTheme="minorEastAsia" w:hAnsi="Arial" w:cs="Arial"/>
               <w:noProof/>
@@ -1235,7 +1226,7 @@
               <w:lang w:eastAsia="pt-BR"/>
             </w:rPr>
           </w:pPr>
-          <w:hyperlink w:anchor="_Toc103246282" w:history="1">
+          <w:hyperlink w:anchor="_Toc105107885" w:history="1">
             <w:r>
               <w:rPr>
                 <w:rStyle w:val="Hyperlink"/>
@@ -1246,7 +1237,7 @@
                 <w:sz w:val="28"/>
                 <w:szCs w:val="28"/>
               </w:rPr>
-              <w:t>Orçamento</w:t>
+              <w:t>Sustentação</w:t>
             </w:r>
             <w:r>
               <w:rPr>
@@ -1276,7 +1267,7 @@
                 <w:sz w:val="28"/>
                 <w:szCs w:val="28"/>
               </w:rPr>
-              <w:instrText xml:space="preserve"> PAGEREF _Toc103246282 \h </w:instrText>
+              <w:instrText xml:space="preserve"> PAGEREF _Toc105107885 \h </w:instrText>
             </w:r>
             <w:r>
               <w:rPr>
@@ -1305,7 +1296,7 @@
                 <w:sz w:val="28"/>
                 <w:szCs w:val="28"/>
               </w:rPr>
-              <w:t>11</w:t>
+              <w:t>10</w:t>
             </w:r>
             <w:r>
               <w:rPr>
@@ -1325,7 +1316,6 @@
             <w:tabs>
               <w:tab w:val="right" w:leader="dot" w:pos="9350"/>
             </w:tabs>
-            <w:jc w:val="center"/>
             <w:rPr>
               <w:rFonts w:ascii="Arial" w:eastAsiaTheme="minorEastAsia" w:hAnsi="Arial" w:cs="Arial"/>
               <w:noProof/>
@@ -1334,7 +1324,7 @@
               <w:lang w:eastAsia="pt-BR"/>
             </w:rPr>
           </w:pPr>
-          <w:hyperlink w:anchor="_Toc103246283" w:history="1">
+          <w:hyperlink w:anchor="_Toc105107886" w:history="1">
             <w:r>
               <w:rPr>
                 <w:rStyle w:val="Hyperlink"/>
@@ -1345,7 +1335,7 @@
                 <w:sz w:val="28"/>
                 <w:szCs w:val="28"/>
               </w:rPr>
-              <w:t>Sustentação</w:t>
+              <w:t>Referências Bibliográficas</w:t>
             </w:r>
             <w:r>
               <w:rPr>
@@ -1375,7 +1365,7 @@
                 <w:sz w:val="28"/>
                 <w:szCs w:val="28"/>
               </w:rPr>
-              <w:instrText xml:space="preserve"> PAGEREF _Toc103246283 \h </w:instrText>
+              <w:instrText xml:space="preserve"> PAGEREF _Toc105107886 \h </w:instrText>
             </w:r>
             <w:r>
               <w:rPr>
@@ -1404,106 +1394,7 @@
                 <w:sz w:val="28"/>
                 <w:szCs w:val="28"/>
               </w:rPr>
-              <w:t>12</w:t>
-            </w:r>
-            <w:r>
-              <w:rPr>
-                <w:rFonts w:ascii="Arial" w:hAnsi="Arial" w:cs="Arial"/>
-                <w:noProof/>
-                <w:webHidden/>
-                <w:sz w:val="28"/>
-                <w:szCs w:val="28"/>
-              </w:rPr>
-              <w:fldChar w:fldCharType="end"/>
-            </w:r>
-          </w:hyperlink>
-        </w:p>
-        <w:p>
-          <w:pPr>
-            <w:pStyle w:val="Sumrio1"/>
-            <w:tabs>
-              <w:tab w:val="right" w:leader="dot" w:pos="9350"/>
-            </w:tabs>
-            <w:jc w:val="center"/>
-            <w:rPr>
-              <w:rFonts w:ascii="Arial" w:eastAsiaTheme="minorEastAsia" w:hAnsi="Arial" w:cs="Arial"/>
-              <w:noProof/>
-              <w:sz w:val="28"/>
-              <w:szCs w:val="28"/>
-              <w:lang w:eastAsia="pt-BR"/>
-            </w:rPr>
-          </w:pPr>
-          <w:hyperlink w:anchor="_Toc103246284" w:history="1">
-            <w:r>
-              <w:rPr>
-                <w:rStyle w:val="Hyperlink"/>
-                <w:rFonts w:ascii="Arial" w:hAnsi="Arial" w:cs="Arial"/>
-                <w:b/>
-                <w:bCs/>
-                <w:noProof/>
-                <w:sz w:val="28"/>
-                <w:szCs w:val="28"/>
-              </w:rPr>
-              <w:t>Referências Bibliográficas</w:t>
-            </w:r>
-            <w:r>
-              <w:rPr>
-                <w:rFonts w:ascii="Arial" w:hAnsi="Arial" w:cs="Arial"/>
-                <w:noProof/>
-                <w:webHidden/>
-                <w:sz w:val="28"/>
-                <w:szCs w:val="28"/>
-              </w:rPr>
-              <w:tab/>
-            </w:r>
-            <w:r>
-              <w:rPr>
-                <w:rFonts w:ascii="Arial" w:hAnsi="Arial" w:cs="Arial"/>
-                <w:noProof/>
-                <w:webHidden/>
-                <w:sz w:val="28"/>
-                <w:szCs w:val="28"/>
-              </w:rPr>
-              <w:fldChar w:fldCharType="begin"/>
-            </w:r>
-            <w:r>
-              <w:rPr>
-                <w:rFonts w:ascii="Arial" w:hAnsi="Arial" w:cs="Arial"/>
-                <w:noProof/>
-                <w:webHidden/>
-                <w:sz w:val="28"/>
-                <w:szCs w:val="28"/>
-              </w:rPr>
-              <w:instrText xml:space="preserve"> PAGEREF _Toc103246284 \h </w:instrText>
-            </w:r>
-            <w:r>
-              <w:rPr>
-                <w:rFonts w:ascii="Arial" w:hAnsi="Arial" w:cs="Arial"/>
-                <w:noProof/>
-                <w:webHidden/>
-                <w:sz w:val="28"/>
-                <w:szCs w:val="28"/>
-              </w:rPr>
-            </w:r>
-            <w:r>
-              <w:rPr>
-                <w:rFonts w:ascii="Arial" w:hAnsi="Arial" w:cs="Arial"/>
-                <w:noProof/>
-                <w:webHidden/>
-                <w:sz w:val="28"/>
-                <w:szCs w:val="28"/>
-              </w:rPr>
-              <w:fldChar w:fldCharType="separate"/>
-            </w:r>
-            <w:r>
-              <w:rPr>
-                <w:rFonts w:ascii="Arial" w:hAnsi="Arial" w:cs="Arial"/>
-                <w:noProof/>
-                <w:webHidden/>
-                <w:sz w:val="28"/>
-                <w:szCs w:val="28"/>
-              </w:rPr>
-              <w:t>13</w:t>
+              <w:t>11</w:t>
             </w:r>
             <w:r>
               <w:rPr>
@@ -1677,7 +1568,7 @@
           <w:u w:val="single"/>
         </w:rPr>
       </w:pPr>
-      <w:bookmarkStart w:id="0" w:name="_Toc103246274"/>
+      <w:bookmarkStart w:id="0" w:name="_Toc105107877"/>
       <w:r>
         <w:rPr>
           <w:rFonts w:ascii="Arial" w:hAnsi="Arial" w:cs="Arial"/>
@@ -1972,20 +1863,6 @@
         <w:jc w:val="center"/>
         <w:rPr>
           <w:rFonts w:ascii="Arial" w:hAnsi="Arial" w:cs="Arial"/>
-          <w:sz w:val="28"/>
-          <w:szCs w:val="28"/>
-        </w:rPr>
-      </w:pPr>
-    </w:p>
-    <w:p/>
-    <w:p/>
-    <w:p/>
-    <w:p>
-      <w:pPr>
-        <w:pStyle w:val="Ttulo1"/>
-        <w:jc w:val="center"/>
-        <w:rPr>
-          <w:rFonts w:ascii="Arial" w:hAnsi="Arial" w:cs="Arial"/>
           <w:b/>
           <w:bCs/>
           <w:sz w:val="56"/>
@@ -1999,6 +1876,7 @@
           <w:sz w:val="28"/>
           <w:szCs w:val="28"/>
         </w:rPr>
+        <w:lastRenderedPageBreak/>
         <w:t xml:space="preserve"> </w:t>
       </w:r>
       <w:r>
@@ -2009,7 +1887,7 @@
         </w:rPr>
         <w:t xml:space="preserve"> </w:t>
       </w:r>
-      <w:bookmarkStart w:id="1" w:name="_Toc103246275"/>
+      <w:bookmarkStart w:id="1" w:name="_Toc105107878"/>
       <w:r>
         <w:rPr>
           <w:rFonts w:ascii="Arial" w:hAnsi="Arial" w:cs="Arial"/>
@@ -2568,22 +2446,6 @@
     </w:p>
     <w:p>
       <w:pPr>
-        <w:jc w:val="both"/>
-        <w:rPr>
-          <w:rFonts w:ascii="Arial" w:hAnsi="Arial" w:cs="Arial"/>
-        </w:rPr>
-      </w:pPr>
-    </w:p>
-    <w:p>
-      <w:pPr>
-        <w:jc w:val="both"/>
-        <w:rPr>
-          <w:rFonts w:ascii="Arial" w:hAnsi="Arial" w:cs="Arial"/>
-        </w:rPr>
-      </w:pPr>
-    </w:p>
-    <w:p>
-      <w:pPr>
         <w:pStyle w:val="Ttulo1"/>
         <w:jc w:val="center"/>
         <w:rPr>
@@ -2595,7 +2457,7 @@
           <w:u w:val="single"/>
         </w:rPr>
       </w:pPr>
-      <w:bookmarkStart w:id="2" w:name="_Toc103246276"/>
+      <w:bookmarkStart w:id="2" w:name="_Toc105107879"/>
       <w:r>
         <w:rPr>
           <w:rFonts w:ascii="Arial" w:hAnsi="Arial" w:cs="Arial"/>
@@ -2605,6 +2467,7 @@
           <w:szCs w:val="56"/>
           <w:u w:val="single"/>
         </w:rPr>
+        <w:lastRenderedPageBreak/>
         <w:t>Justificativa</w:t>
       </w:r>
       <w:bookmarkEnd w:id="2"/>
@@ -2901,18 +2764,6 @@
     </w:p>
     <w:p>
       <w:pPr>
-        <w:ind w:firstLine="720"/>
-        <w:jc w:val="both"/>
-        <w:rPr>
-          <w:rFonts w:ascii="Arial" w:hAnsi="Arial" w:cs="Arial"/>
-          <w:sz w:val="28"/>
-          <w:szCs w:val="28"/>
-        </w:rPr>
-      </w:pPr>
-    </w:p>
-    <w:p>
-      <w:pPr>
-        <w:ind w:firstLine="720"/>
         <w:jc w:val="both"/>
         <w:rPr>
           <w:rFonts w:ascii="Arial" w:hAnsi="Arial" w:cs="Arial"/>
@@ -2934,7 +2785,7 @@
           <w:u w:val="single"/>
         </w:rPr>
       </w:pPr>
-      <w:bookmarkStart w:id="3" w:name="_Toc103246277"/>
+      <w:bookmarkStart w:id="3" w:name="_Toc105107880"/>
       <w:r>
         <w:rPr>
           <w:rFonts w:ascii="Arial" w:hAnsi="Arial" w:cs="Arial"/>
@@ -2944,6 +2795,7 @@
           <w:szCs w:val="56"/>
           <w:u w:val="single"/>
         </w:rPr>
+        <w:lastRenderedPageBreak/>
         <w:t>Escopo</w:t>
       </w:r>
       <w:bookmarkEnd w:id="3"/>
@@ -2968,98 +2820,188 @@
           <w:sz w:val="28"/>
           <w:szCs w:val="28"/>
         </w:rPr>
-        <w:t>Cri</w:t>
-      </w:r>
-    </w:p>
-    <w:p>
-      <w:pPr>
+        <w:t>Permitir com que os usuários do site vejam as funcionalidades básicas do site na tela de início.</w:t>
+      </w:r>
+    </w:p>
+    <w:p>
+      <w:pPr>
+        <w:pStyle w:val="PargrafodaLista"/>
+        <w:numPr>
+          <w:ilvl w:val="0"/>
+          <w:numId w:val="9"/>
+        </w:numPr>
         <w:jc w:val="both"/>
         <w:rPr>
           <w:sz w:val="28"/>
           <w:szCs w:val="28"/>
         </w:rPr>
       </w:pPr>
-    </w:p>
-    <w:p>
-      <w:pPr>
+      <w:r>
+        <w:rPr>
+          <w:rFonts w:ascii="Arial" w:eastAsia="Arial" w:hAnsi="Arial" w:cs="Arial"/>
+          <w:sz w:val="28"/>
+          <w:szCs w:val="28"/>
+        </w:rPr>
+        <w:t xml:space="preserve">Permitir que o usuário visualize os mapas </w:t>
+      </w:r>
+      <w:r>
+        <w:rPr>
+          <w:rFonts w:ascii="Arial" w:eastAsia="Arial" w:hAnsi="Arial" w:cs="Arial"/>
+          <w:sz w:val="28"/>
+          <w:szCs w:val="28"/>
+        </w:rPr>
+        <w:t xml:space="preserve">e dificuldades </w:t>
+      </w:r>
+      <w:r>
+        <w:rPr>
+          <w:rFonts w:ascii="Arial" w:eastAsia="Arial" w:hAnsi="Arial" w:cs="Arial"/>
+          <w:sz w:val="28"/>
+          <w:szCs w:val="28"/>
+        </w:rPr>
+        <w:t>guardad</w:t>
+      </w:r>
+      <w:r>
+        <w:rPr>
+          <w:rFonts w:ascii="Arial" w:eastAsia="Arial" w:hAnsi="Arial" w:cs="Arial"/>
+          <w:sz w:val="28"/>
+          <w:szCs w:val="28"/>
+        </w:rPr>
+        <w:t>a</w:t>
+      </w:r>
+      <w:r>
+        <w:rPr>
+          <w:rFonts w:ascii="Arial" w:eastAsia="Arial" w:hAnsi="Arial" w:cs="Arial"/>
+          <w:sz w:val="28"/>
+          <w:szCs w:val="28"/>
+        </w:rPr>
+        <w:t>s no banco de Dados</w:t>
+      </w:r>
+      <w:r>
+        <w:rPr>
+          <w:rFonts w:ascii="Arial" w:eastAsia="Arial" w:hAnsi="Arial" w:cs="Arial"/>
+          <w:sz w:val="28"/>
+          <w:szCs w:val="28"/>
+        </w:rPr>
+        <w:t>.</w:t>
+      </w:r>
+    </w:p>
+    <w:p>
+      <w:pPr>
+        <w:pStyle w:val="PargrafodaLista"/>
+        <w:numPr>
+          <w:ilvl w:val="0"/>
+          <w:numId w:val="9"/>
+        </w:numPr>
         <w:jc w:val="both"/>
         <w:rPr>
           <w:sz w:val="28"/>
           <w:szCs w:val="28"/>
         </w:rPr>
       </w:pPr>
-    </w:p>
-    <w:p>
-      <w:pPr>
+      <w:r>
+        <w:rPr>
+          <w:rFonts w:ascii="Arial" w:eastAsia="Arial" w:hAnsi="Arial" w:cs="Arial"/>
+          <w:sz w:val="28"/>
+          <w:szCs w:val="28"/>
+        </w:rPr>
+        <w:t>Permitir que o usuário selecione o mapa e verifique as suas dificuldades, podendo selecionar cada uma delas para verificar as jogadas feitas.</w:t>
+      </w:r>
+    </w:p>
+    <w:p>
+      <w:pPr>
+        <w:pStyle w:val="PargrafodaLista"/>
+        <w:numPr>
+          <w:ilvl w:val="0"/>
+          <w:numId w:val="9"/>
+        </w:numPr>
         <w:jc w:val="both"/>
         <w:rPr>
           <w:sz w:val="28"/>
           <w:szCs w:val="28"/>
         </w:rPr>
       </w:pPr>
-    </w:p>
-    <w:p>
-      <w:pPr>
+      <w:r>
+        <w:rPr>
+          <w:rFonts w:ascii="Arial" w:eastAsia="Arial" w:hAnsi="Arial" w:cs="Arial"/>
+          <w:sz w:val="28"/>
+          <w:szCs w:val="28"/>
+        </w:rPr>
+        <w:t>Permitir que o usuário veja o rank global e o rank qualquer nacionalidade dos jogadores registrados.</w:t>
+      </w:r>
+    </w:p>
+    <w:p>
+      <w:pPr>
+        <w:pStyle w:val="PargrafodaLista"/>
+        <w:numPr>
+          <w:ilvl w:val="0"/>
+          <w:numId w:val="9"/>
+        </w:numPr>
         <w:jc w:val="both"/>
         <w:rPr>
           <w:sz w:val="28"/>
           <w:szCs w:val="28"/>
         </w:rPr>
       </w:pPr>
-    </w:p>
-    <w:p>
-      <w:pPr>
+      <w:r>
+        <w:rPr>
+          <w:rFonts w:ascii="Arial" w:eastAsia="Arial" w:hAnsi="Arial" w:cs="Arial"/>
+          <w:sz w:val="28"/>
+          <w:szCs w:val="28"/>
+        </w:rPr>
+        <w:t>Permitir que o usuário migre os seus scores de outro site com as pontuações para esse site.</w:t>
+      </w:r>
+    </w:p>
+    <w:p>
+      <w:pPr>
+        <w:pStyle w:val="PargrafodaLista"/>
+        <w:numPr>
+          <w:ilvl w:val="0"/>
+          <w:numId w:val="9"/>
+        </w:numPr>
         <w:jc w:val="both"/>
         <w:rPr>
           <w:sz w:val="28"/>
           <w:szCs w:val="28"/>
         </w:rPr>
       </w:pPr>
-    </w:p>
-    <w:p>
-      <w:pPr>
+      <w:r>
+        <w:rPr>
+          <w:rFonts w:ascii="Arial" w:eastAsia="Arial" w:hAnsi="Arial" w:cs="Arial"/>
+          <w:sz w:val="28"/>
+          <w:szCs w:val="28"/>
+        </w:rPr>
+        <w:t>Permitir que o usuário customize o seu perfil, como background, foto de perfil, nome, senha</w:t>
+      </w:r>
+      <w:r>
+        <w:rPr>
+          <w:rFonts w:ascii="Arial" w:eastAsia="Arial" w:hAnsi="Arial" w:cs="Arial"/>
+          <w:sz w:val="28"/>
+          <w:szCs w:val="28"/>
+        </w:rPr>
+        <w:t xml:space="preserve"> e a descrição.</w:t>
+      </w:r>
+    </w:p>
+    <w:p>
+      <w:pPr>
+        <w:pStyle w:val="PargrafodaLista"/>
+        <w:numPr>
+          <w:ilvl w:val="0"/>
+          <w:numId w:val="9"/>
+        </w:numPr>
         <w:jc w:val="both"/>
         <w:rPr>
           <w:sz w:val="28"/>
           <w:szCs w:val="28"/>
         </w:rPr>
       </w:pPr>
-    </w:p>
-    <w:p>
-      <w:pPr>
-        <w:jc w:val="both"/>
-        <w:rPr>
-          <w:sz w:val="28"/>
-          <w:szCs w:val="28"/>
-        </w:rPr>
-      </w:pPr>
-    </w:p>
-    <w:p>
-      <w:pPr>
-        <w:jc w:val="both"/>
-        <w:rPr>
-          <w:sz w:val="28"/>
-          <w:szCs w:val="28"/>
-        </w:rPr>
-      </w:pPr>
-    </w:p>
-    <w:p>
-      <w:pPr>
-        <w:jc w:val="both"/>
-        <w:rPr>
-          <w:sz w:val="28"/>
-          <w:szCs w:val="28"/>
-        </w:rPr>
-      </w:pPr>
-    </w:p>
-    <w:p>
-      <w:pPr>
-        <w:jc w:val="both"/>
-        <w:rPr>
-          <w:sz w:val="28"/>
-          <w:szCs w:val="28"/>
-        </w:rPr>
-      </w:pPr>
+      <w:r>
+        <w:rPr>
+          <w:rFonts w:ascii="Arial" w:eastAsia="Arial" w:hAnsi="Arial" w:cs="Arial"/>
+          <w:sz w:val="28"/>
+          <w:szCs w:val="28"/>
+        </w:rPr>
+        <w:t>Permitir que todos os usuários possam ver as jogadas mais recentes e as melhores dos outros jogadores, sua descrição, seu óculos de realidade virtual selecionado.</w:t>
+      </w:r>
     </w:p>
     <w:p>
       <w:pPr>
@@ -3164,7 +3106,7 @@
           <w:u w:val="single"/>
         </w:rPr>
       </w:pPr>
-      <w:bookmarkStart w:id="4" w:name="_Toc103246278"/>
+      <w:bookmarkStart w:id="4" w:name="_Toc105107881"/>
       <w:r>
         <w:rPr>
           <w:rFonts w:ascii="Arial" w:hAnsi="Arial" w:cs="Arial"/>
@@ -3174,6 +3116,7 @@
           <w:szCs w:val="56"/>
           <w:u w:val="single"/>
         </w:rPr>
+        <w:lastRenderedPageBreak/>
         <w:t>Marcos do Projeto</w:t>
       </w:r>
       <w:bookmarkEnd w:id="4"/>
@@ -3224,7 +3167,7 @@
           <w:sz w:val="28"/>
           <w:szCs w:val="28"/>
         </w:rPr>
-        <w:t>Finalização de todas as documentações do projeto;</w:t>
+        <w:t>Modelagem Lógica do Banco de Dados;</w:t>
       </w:r>
     </w:p>
     <w:p>
@@ -3246,7 +3189,33 @@
           <w:sz w:val="28"/>
           <w:szCs w:val="28"/>
         </w:rPr>
-        <w:t>Modelagem Lógica do Banco de Dados;</w:t>
+        <w:t>Protótipo de cada página do Site;</w:t>
+      </w:r>
+    </w:p>
+    <w:p>
+      <w:pPr>
+        <w:pStyle w:val="PargrafodaLista"/>
+        <w:numPr>
+          <w:ilvl w:val="0"/>
+          <w:numId w:val="11"/>
+        </w:numPr>
+        <w:rPr>
+          <w:rFonts w:ascii="Arial" w:eastAsia="Arial" w:hAnsi="Arial" w:cs="Arial"/>
+          <w:b/>
+          <w:bCs/>
+          <w:sz w:val="32"/>
+          <w:szCs w:val="32"/>
+        </w:rPr>
+      </w:pPr>
+      <w:r>
+        <w:rPr>
+          <w:rFonts w:ascii="Arial" w:eastAsia="Arial" w:hAnsi="Arial" w:cs="Arial"/>
+          <w:b/>
+          <w:bCs/>
+          <w:sz w:val="28"/>
+          <w:szCs w:val="28"/>
+        </w:rPr>
+        <w:t>Segunda Semana:</w:t>
       </w:r>
     </w:p>
     <w:p>
@@ -3268,7 +3237,67 @@
           <w:sz w:val="28"/>
           <w:szCs w:val="28"/>
         </w:rPr>
-        <w:t>Protótipo de cada página do Site;</w:t>
+        <w:t>Criação de cada página do Site;</w:t>
+      </w:r>
+    </w:p>
+    <w:p>
+      <w:pPr>
+        <w:pStyle w:val="PargrafodaLista"/>
+        <w:numPr>
+          <w:ilvl w:val="2"/>
+          <w:numId w:val="11"/>
+        </w:numPr>
+        <w:rPr>
+          <w:rFonts w:ascii="Arial" w:eastAsia="Arial" w:hAnsi="Arial" w:cs="Arial"/>
+          <w:sz w:val="32"/>
+          <w:szCs w:val="32"/>
+        </w:rPr>
+      </w:pPr>
+      <w:r>
+        <w:rPr>
+          <w:rFonts w:ascii="Arial" w:eastAsia="Arial" w:hAnsi="Arial" w:cs="Arial"/>
+          <w:sz w:val="28"/>
+          <w:szCs w:val="28"/>
+        </w:rPr>
+        <w:t>Implementação d</w:t>
+      </w:r>
+      <w:r>
+        <w:rPr>
+          <w:rFonts w:ascii="Arial" w:eastAsia="Arial" w:hAnsi="Arial" w:cs="Arial"/>
+          <w:sz w:val="28"/>
+          <w:szCs w:val="28"/>
+        </w:rPr>
+        <w:t>e uma parte da</w:t>
+      </w:r>
+      <w:r>
+        <w:rPr>
+          <w:rFonts w:ascii="Arial" w:eastAsia="Arial" w:hAnsi="Arial" w:cs="Arial"/>
+          <w:sz w:val="28"/>
+          <w:szCs w:val="28"/>
+        </w:rPr>
+        <w:t xml:space="preserve"> API;</w:t>
+      </w:r>
+    </w:p>
+    <w:p>
+      <w:pPr>
+        <w:pStyle w:val="PargrafodaLista"/>
+        <w:numPr>
+          <w:ilvl w:val="2"/>
+          <w:numId w:val="11"/>
+        </w:numPr>
+        <w:rPr>
+          <w:rFonts w:ascii="Arial" w:eastAsia="Arial" w:hAnsi="Arial" w:cs="Arial"/>
+          <w:sz w:val="32"/>
+          <w:szCs w:val="32"/>
+        </w:rPr>
+      </w:pPr>
+      <w:r>
+        <w:rPr>
+          <w:rFonts w:ascii="Arial" w:eastAsia="Arial" w:hAnsi="Arial" w:cs="Arial"/>
+          <w:sz w:val="28"/>
+          <w:szCs w:val="28"/>
+        </w:rPr>
+        <w:t>Mudar as cores de todas as páginas;</w:t>
       </w:r>
     </w:p>
     <w:p>
@@ -3294,7 +3323,17 @@
           <w:sz w:val="28"/>
           <w:szCs w:val="28"/>
         </w:rPr>
-        <w:t>Segunda Semana:</w:t>
+        <w:t>Terceira Semana</w:t>
+      </w:r>
+      <w:r>
+        <w:rPr>
+          <w:rFonts w:ascii="Arial" w:eastAsia="Arial" w:hAnsi="Arial" w:cs="Arial"/>
+          <w:b/>
+          <w:bCs/>
+          <w:sz w:val="28"/>
+          <w:szCs w:val="28"/>
+        </w:rPr>
+        <w:t>:</w:t>
       </w:r>
     </w:p>
     <w:p>
@@ -3316,7 +3355,7 @@
           <w:sz w:val="28"/>
           <w:szCs w:val="28"/>
         </w:rPr>
-        <w:t>Criação de cada página do Site;</w:t>
+        <w:t>Finalização de todas as documentações do projeto;</w:t>
       </w:r>
     </w:p>
     <w:p>
@@ -3338,7 +3377,7 @@
           <w:sz w:val="28"/>
           <w:szCs w:val="28"/>
         </w:rPr>
-        <w:t>Implementação da API;</w:t>
+        <w:t>Implementação do restante da API;</w:t>
       </w:r>
     </w:p>
     <w:p>
@@ -3367,13 +3406,11 @@
       <w:pPr>
         <w:pStyle w:val="PargrafodaLista"/>
         <w:numPr>
-          <w:ilvl w:val="0"/>
+          <w:ilvl w:val="2"/>
           <w:numId w:val="11"/>
         </w:numPr>
         <w:rPr>
           <w:rFonts w:ascii="Arial" w:eastAsia="Arial" w:hAnsi="Arial" w:cs="Arial"/>
-          <w:b/>
-          <w:bCs/>
           <w:sz w:val="32"/>
           <w:szCs w:val="32"/>
         </w:rPr>
@@ -3381,22 +3418,10 @@
       <w:r>
         <w:rPr>
           <w:rFonts w:ascii="Arial" w:eastAsia="Arial" w:hAnsi="Arial" w:cs="Arial"/>
-          <w:b/>
-          <w:bCs/>
-          <w:sz w:val="28"/>
-          <w:szCs w:val="28"/>
-        </w:rPr>
-        <w:t>Terceira Semana</w:t>
-      </w:r>
-      <w:r>
-        <w:rPr>
-          <w:rFonts w:ascii="Arial" w:eastAsia="Arial" w:hAnsi="Arial" w:cs="Arial"/>
-          <w:b/>
-          <w:bCs/>
-          <w:sz w:val="28"/>
-          <w:szCs w:val="28"/>
-        </w:rPr>
-        <w:t>:</w:t>
+          <w:sz w:val="28"/>
+          <w:szCs w:val="28"/>
+        </w:rPr>
+        <w:t>Armazenar as descrições dos usuários e de suas imagens;</w:t>
       </w:r>
     </w:p>
     <w:p>
@@ -3408,17 +3433,35 @@
         </w:numPr>
         <w:rPr>
           <w:rFonts w:ascii="Arial" w:eastAsia="Arial" w:hAnsi="Arial" w:cs="Arial"/>
-          <w:sz w:val="28"/>
-          <w:szCs w:val="28"/>
-        </w:rPr>
-      </w:pPr>
-      <w:r>
-        <w:rPr>
-          <w:rFonts w:ascii="Arial" w:eastAsia="Arial" w:hAnsi="Arial" w:cs="Arial"/>
-          <w:sz w:val="28"/>
-          <w:szCs w:val="28"/>
-        </w:rPr>
-        <w:t>S</w:t>
+          <w:sz w:val="32"/>
+          <w:szCs w:val="32"/>
+        </w:rPr>
+      </w:pPr>
+      <w:r>
+        <w:rPr>
+          <w:rFonts w:ascii="Arial" w:eastAsia="Arial" w:hAnsi="Arial" w:cs="Arial"/>
+          <w:sz w:val="28"/>
+          <w:szCs w:val="28"/>
+        </w:rPr>
+        <w:t xml:space="preserve">Implementar parte para </w:t>
+      </w:r>
+      <w:proofErr w:type="spellStart"/>
+      <w:r>
+        <w:rPr>
+          <w:rFonts w:ascii="Arial" w:eastAsia="Arial" w:hAnsi="Arial" w:cs="Arial"/>
+          <w:sz w:val="28"/>
+          <w:szCs w:val="28"/>
+        </w:rPr>
+        <w:t>favoritar</w:t>
+      </w:r>
+      <w:proofErr w:type="spellEnd"/>
+      <w:r>
+        <w:rPr>
+          <w:rFonts w:ascii="Arial" w:eastAsia="Arial" w:hAnsi="Arial" w:cs="Arial"/>
+          <w:sz w:val="28"/>
+          <w:szCs w:val="28"/>
+        </w:rPr>
+        <w:t xml:space="preserve"> os mapas;</w:t>
       </w:r>
     </w:p>
     <w:p>
@@ -3472,6 +3515,62 @@
           <w:szCs w:val="28"/>
         </w:rPr>
       </w:pPr>
+      <w:r>
+        <w:rPr>
+          <w:rFonts w:ascii="Arial" w:eastAsia="Arial" w:hAnsi="Arial" w:cs="Arial"/>
+          <w:sz w:val="28"/>
+          <w:szCs w:val="28"/>
+        </w:rPr>
+        <w:t>Fazer o teste para ver se o usuário consegue ver o perfil dos outros com todas as informações aparecendo;</w:t>
+      </w:r>
+    </w:p>
+    <w:p>
+      <w:pPr>
+        <w:pStyle w:val="PargrafodaLista"/>
+        <w:numPr>
+          <w:ilvl w:val="2"/>
+          <w:numId w:val="11"/>
+        </w:numPr>
+        <w:rPr>
+          <w:rFonts w:ascii="Arial" w:eastAsia="Arial" w:hAnsi="Arial" w:cs="Arial"/>
+          <w:b/>
+          <w:bCs/>
+          <w:sz w:val="28"/>
+          <w:szCs w:val="28"/>
+        </w:rPr>
+      </w:pPr>
+      <w:r>
+        <w:rPr>
+          <w:rFonts w:ascii="Arial" w:eastAsia="Arial" w:hAnsi="Arial" w:cs="Arial"/>
+          <w:sz w:val="28"/>
+          <w:szCs w:val="28"/>
+        </w:rPr>
+        <w:t>Fazer o teste para ver se é possível ver todos os mapas;</w:t>
+      </w:r>
+    </w:p>
+    <w:p>
+      <w:pPr>
+        <w:pStyle w:val="PargrafodaLista"/>
+        <w:numPr>
+          <w:ilvl w:val="2"/>
+          <w:numId w:val="11"/>
+        </w:numPr>
+        <w:rPr>
+          <w:rFonts w:ascii="Arial" w:eastAsia="Arial" w:hAnsi="Arial" w:cs="Arial"/>
+          <w:b/>
+          <w:bCs/>
+          <w:sz w:val="28"/>
+          <w:szCs w:val="28"/>
+        </w:rPr>
+      </w:pPr>
+      <w:r>
+        <w:rPr>
+          <w:rFonts w:ascii="Arial" w:eastAsia="Arial" w:hAnsi="Arial" w:cs="Arial"/>
+          <w:sz w:val="28"/>
+          <w:szCs w:val="28"/>
+        </w:rPr>
+        <w:t>Fazer o teste para ver se é possível adicionar os mapas no favorito;</w:t>
+      </w:r>
     </w:p>
     <w:p>
       <w:pPr>
@@ -3535,67 +3634,15 @@
     </w:p>
     <w:p>
       <w:pPr>
-        <w:ind w:left="720" w:firstLine="720"/>
-        <w:rPr>
-          <w:rFonts w:ascii="Arial" w:eastAsia="Arial" w:hAnsi="Arial" w:cs="Arial"/>
-          <w:sz w:val="28"/>
-          <w:szCs w:val="28"/>
-        </w:rPr>
-      </w:pPr>
-    </w:p>
-    <w:p>
-      <w:pPr>
-        <w:ind w:left="720" w:firstLine="720"/>
-        <w:rPr>
-          <w:rFonts w:ascii="Arial" w:eastAsia="Arial" w:hAnsi="Arial" w:cs="Arial"/>
-          <w:sz w:val="28"/>
-          <w:szCs w:val="28"/>
-        </w:rPr>
-      </w:pPr>
-    </w:p>
-    <w:p>
-      <w:pPr>
-        <w:ind w:left="720" w:firstLine="720"/>
-        <w:rPr>
-          <w:rFonts w:ascii="Arial" w:eastAsia="Arial" w:hAnsi="Arial" w:cs="Arial"/>
-          <w:sz w:val="28"/>
-          <w:szCs w:val="28"/>
-        </w:rPr>
-      </w:pPr>
-    </w:p>
-    <w:p>
-      <w:pPr>
-        <w:ind w:left="720" w:firstLine="720"/>
-        <w:rPr>
-          <w:rFonts w:ascii="Arial" w:eastAsia="Arial" w:hAnsi="Arial" w:cs="Arial"/>
-          <w:sz w:val="28"/>
-          <w:szCs w:val="28"/>
-        </w:rPr>
-      </w:pPr>
-    </w:p>
-    <w:p>
-      <w:pPr>
-        <w:ind w:left="720" w:firstLine="720"/>
-        <w:rPr>
-          <w:rFonts w:ascii="Arial" w:eastAsia="Arial" w:hAnsi="Arial" w:cs="Arial"/>
-          <w:sz w:val="28"/>
-          <w:szCs w:val="28"/>
-        </w:rPr>
-      </w:pPr>
-    </w:p>
-    <w:p>
-      <w:pPr>
-        <w:ind w:left="720" w:firstLine="720"/>
-        <w:rPr>
-          <w:rFonts w:ascii="Arial" w:eastAsia="Arial" w:hAnsi="Arial" w:cs="Arial"/>
-          <w:sz w:val="28"/>
-          <w:szCs w:val="28"/>
-        </w:rPr>
-      </w:pPr>
-    </w:p>
-    <w:p>
-      <w:pPr>
-        <w:ind w:left="720" w:firstLine="720"/>
+        <w:rPr>
+          <w:rFonts w:ascii="Arial" w:eastAsia="Arial" w:hAnsi="Arial" w:cs="Arial"/>
+          <w:sz w:val="28"/>
+          <w:szCs w:val="28"/>
+        </w:rPr>
+      </w:pPr>
+    </w:p>
+    <w:p>
+      <w:pPr>
         <w:rPr>
           <w:rFonts w:ascii="Arial" w:eastAsia="Arial" w:hAnsi="Arial" w:cs="Arial"/>
           <w:sz w:val="28"/>
@@ -3616,7 +3663,7 @@
           <w:u w:val="single"/>
         </w:rPr>
       </w:pPr>
-      <w:bookmarkStart w:id="5" w:name="_Toc103246279"/>
+      <w:bookmarkStart w:id="5" w:name="_Toc105107882"/>
       <w:r>
         <w:rPr>
           <w:rFonts w:ascii="Arial" w:hAnsi="Arial" w:cs="Arial"/>
@@ -3844,15 +3891,6 @@
     </w:p>
     <w:p>
       <w:pPr>
-        <w:rPr>
-          <w:rFonts w:ascii="Arial" w:eastAsia="Arial" w:hAnsi="Arial" w:cs="Arial"/>
-          <w:sz w:val="28"/>
-          <w:szCs w:val="28"/>
-        </w:rPr>
-      </w:pPr>
-    </w:p>
-    <w:p>
-      <w:pPr>
         <w:pStyle w:val="Ttulo1"/>
         <w:jc w:val="center"/>
         <w:rPr>
@@ -3865,6 +3903,7 @@
         </w:rPr>
       </w:pPr>
     </w:p>
+    <w:p/>
     <w:p>
       <w:pPr>
         <w:pStyle w:val="Ttulo1"/>
@@ -3878,7 +3917,7 @@
           <w:u w:val="single"/>
         </w:rPr>
       </w:pPr>
-      <w:bookmarkStart w:id="6" w:name="_Toc103246280"/>
+      <w:bookmarkStart w:id="6" w:name="_Toc105107883"/>
       <w:r>
         <w:rPr>
           <w:rFonts w:ascii="Arial" w:hAnsi="Arial" w:cs="Arial"/>
@@ -3888,10 +3927,12 @@
           <w:szCs w:val="56"/>
           <w:u w:val="single"/>
         </w:rPr>
+        <w:lastRenderedPageBreak/>
         <w:t>Restrições</w:t>
       </w:r>
       <w:bookmarkEnd w:id="6"/>
     </w:p>
+    <w:p/>
     <w:p>
       <w:pPr>
         <w:pStyle w:val="PargrafodaLista"/>
@@ -3911,7 +3952,23 @@
           <w:sz w:val="28"/>
           <w:szCs w:val="28"/>
         </w:rPr>
-        <w:t xml:space="preserve">Prazo de 1 mês; </w:t>
+        <w:t>Prazo de 1 mês</w:t>
+      </w:r>
+      <w:r>
+        <w:rPr>
+          <w:rFonts w:ascii="Arial" w:eastAsia="Arial" w:hAnsi="Arial" w:cs="Arial"/>
+          <w:sz w:val="28"/>
+          <w:szCs w:val="28"/>
+        </w:rPr>
+        <w:t xml:space="preserve"> e 1 semana</w:t>
+      </w:r>
+      <w:r>
+        <w:rPr>
+          <w:rFonts w:ascii="Arial" w:eastAsia="Arial" w:hAnsi="Arial" w:cs="Arial"/>
+          <w:sz w:val="28"/>
+          <w:szCs w:val="28"/>
+        </w:rPr>
+        <w:t xml:space="preserve">; </w:t>
       </w:r>
     </w:p>
     <w:p>
@@ -3933,7 +3990,25 @@
           <w:sz w:val="28"/>
           <w:szCs w:val="28"/>
         </w:rPr>
-        <w:t>A equipe do projeto só poderá trabalhar nos dias da semana das 8:00h às 17:00h;</w:t>
+        <w:t xml:space="preserve">Utilizar apenas as </w:t>
+      </w:r>
+      <w:proofErr w:type="spellStart"/>
+      <w:r>
+        <w:rPr>
+          <w:rFonts w:ascii="Arial" w:eastAsia="Arial" w:hAnsi="Arial" w:cs="Arial"/>
+          <w:sz w:val="28"/>
+          <w:szCs w:val="28"/>
+        </w:rPr>
+        <w:t>API’s</w:t>
+      </w:r>
+      <w:proofErr w:type="spellEnd"/>
+      <w:r>
+        <w:rPr>
+          <w:rFonts w:ascii="Arial" w:eastAsia="Arial" w:hAnsi="Arial" w:cs="Arial"/>
+          <w:sz w:val="28"/>
+          <w:szCs w:val="28"/>
+        </w:rPr>
+        <w:t xml:space="preserve"> que o professor Fernando Brandão permitiu;</w:t>
       </w:r>
     </w:p>
     <w:p>
@@ -3955,8 +4030,92 @@
           <w:sz w:val="28"/>
           <w:szCs w:val="28"/>
         </w:rPr>
-        <w:t>Câmera de baixo custo;</w:t>
-      </w:r>
+        <w:t>Utilizar HTML, CSS e Javascript;</w:t>
+      </w:r>
+    </w:p>
+    <w:p>
+      <w:pPr>
+        <w:pStyle w:val="PargrafodaLista"/>
+        <w:numPr>
+          <w:ilvl w:val="0"/>
+          <w:numId w:val="10"/>
+        </w:numPr>
+        <w:rPr>
+          <w:rFonts w:ascii="Arial" w:eastAsia="Arial" w:hAnsi="Arial" w:cs="Arial"/>
+          <w:sz w:val="28"/>
+          <w:szCs w:val="28"/>
+        </w:rPr>
+      </w:pPr>
+      <w:r>
+        <w:rPr>
+          <w:rFonts w:ascii="Arial" w:eastAsia="Arial" w:hAnsi="Arial" w:cs="Arial"/>
+          <w:sz w:val="28"/>
+          <w:szCs w:val="28"/>
+        </w:rPr>
+        <w:t xml:space="preserve">Aplicação da API </w:t>
+      </w:r>
+      <w:proofErr w:type="spellStart"/>
+      <w:r>
+        <w:rPr>
+          <w:rFonts w:ascii="Arial" w:eastAsia="Arial" w:hAnsi="Arial" w:cs="Arial"/>
+          <w:sz w:val="28"/>
+          <w:szCs w:val="28"/>
+        </w:rPr>
+        <w:t>NodeJS</w:t>
+      </w:r>
+      <w:proofErr w:type="spellEnd"/>
+      <w:r>
+        <w:rPr>
+          <w:rFonts w:ascii="Arial" w:eastAsia="Arial" w:hAnsi="Arial" w:cs="Arial"/>
+          <w:sz w:val="28"/>
+          <w:szCs w:val="28"/>
+        </w:rPr>
+        <w:t xml:space="preserve"> para cadastro e/ou consulta no banco de dados;</w:t>
+      </w:r>
+    </w:p>
+    <w:p>
+      <w:pPr>
+        <w:pStyle w:val="PargrafodaLista"/>
+        <w:numPr>
+          <w:ilvl w:val="0"/>
+          <w:numId w:val="10"/>
+        </w:numPr>
+      </w:pPr>
+      <w:r>
+        <w:rPr>
+          <w:rFonts w:ascii="Arial" w:eastAsia="Arial" w:hAnsi="Arial" w:cs="Arial"/>
+          <w:sz w:val="28"/>
+          <w:szCs w:val="28"/>
+        </w:rPr>
+        <w:t>Aplicar conteúdo aprendido em todas as disciplinas;</w:t>
+      </w:r>
+    </w:p>
+    <w:p>
+      <w:pPr>
+        <w:pStyle w:val="PargrafodaLista"/>
+        <w:numPr>
+          <w:ilvl w:val="0"/>
+          <w:numId w:val="10"/>
+        </w:numPr>
+      </w:pPr>
+      <w:r>
+        <w:rPr>
+          <w:rFonts w:ascii="Arial" w:eastAsia="Arial" w:hAnsi="Arial" w:cs="Arial"/>
+          <w:sz w:val="28"/>
+          <w:szCs w:val="28"/>
+        </w:rPr>
+        <w:t xml:space="preserve">Estilizar o site com um tema que represente o criador do projeto ou algo de seu gosto como música, esporte, game, </w:t>
+      </w:r>
+      <w:proofErr w:type="gramStart"/>
+      <w:r>
+        <w:rPr>
+          <w:rFonts w:ascii="Arial" w:eastAsia="Arial" w:hAnsi="Arial" w:cs="Arial"/>
+          <w:sz w:val="28"/>
+          <w:szCs w:val="28"/>
+        </w:rPr>
+        <w:t>moda e etc.</w:t>
+      </w:r>
+      <w:proofErr w:type="gramEnd"/>
     </w:p>
     <w:p/>
     <w:p/>
@@ -3976,11 +4135,6 @@
     <w:p/>
     <w:p/>
     <w:p/>
-    <w:p/>
-    <w:p/>
-    <w:p/>
-    <w:p/>
-    <w:p/>
     <w:p>
       <w:pPr>
         <w:pStyle w:val="Ttulo1"/>
@@ -3994,7 +4148,7 @@
           <w:u w:val="single"/>
         </w:rPr>
       </w:pPr>
-      <w:bookmarkStart w:id="7" w:name="_Toc103246281"/>
+      <w:bookmarkStart w:id="7" w:name="_Toc105107884"/>
       <w:r>
         <w:rPr>
           <w:rFonts w:ascii="Arial" w:hAnsi="Arial" w:cs="Arial"/>
@@ -4004,6 +4158,7 @@
           <w:szCs w:val="56"/>
           <w:u w:val="single"/>
         </w:rPr>
+        <w:lastRenderedPageBreak/>
         <w:t>Equipe Envolvida</w:t>
       </w:r>
       <w:bookmarkEnd w:id="7"/>
@@ -4016,789 +4171,179 @@
           <w:szCs w:val="28"/>
         </w:rPr>
       </w:pPr>
-      <w:r>
-        <w:rPr>
-          <w:rFonts w:ascii="Arial" w:eastAsia="Arial" w:hAnsi="Arial" w:cs="Arial"/>
-          <w:sz w:val="28"/>
-          <w:szCs w:val="28"/>
-        </w:rPr>
-        <w:t xml:space="preserve"> A e</w:t>
-      </w:r>
-      <w:r>
-        <w:rPr>
-          <w:rFonts w:ascii="Arial" w:eastAsia="Arial" w:hAnsi="Arial" w:cs="Arial"/>
-          <w:sz w:val="28"/>
-          <w:szCs w:val="28"/>
-        </w:rPr>
-        <w:t xml:space="preserve">quipe de T.I </w:t>
-      </w:r>
-      <w:r>
-        <w:rPr>
-          <w:rFonts w:ascii="Arial" w:eastAsia="Arial" w:hAnsi="Arial" w:cs="Arial"/>
-          <w:sz w:val="28"/>
-          <w:szCs w:val="28"/>
-        </w:rPr>
-        <w:t>faria todo o sistema para o restaurante</w:t>
-      </w:r>
-      <w:r>
-        <w:rPr>
-          <w:rFonts w:ascii="Arial" w:eastAsia="Arial" w:hAnsi="Arial" w:cs="Arial"/>
-          <w:sz w:val="28"/>
-          <w:szCs w:val="28"/>
-        </w:rPr>
-        <w:t xml:space="preserve">, além da </w:t>
-      </w:r>
-      <w:r>
-        <w:rPr>
-          <w:rFonts w:ascii="Arial" w:eastAsia="Arial" w:hAnsi="Arial" w:cs="Arial"/>
-          <w:sz w:val="28"/>
-          <w:szCs w:val="28"/>
-        </w:rPr>
-        <w:t>manutenção do projeto.</w:t>
-      </w:r>
-    </w:p>
-    <w:p>
-      <w:pPr>
-        <w:rPr>
-          <w:rFonts w:ascii="Arial" w:eastAsia="Arial" w:hAnsi="Arial" w:cs="Arial"/>
-          <w:sz w:val="28"/>
-          <w:szCs w:val="28"/>
-        </w:rPr>
-      </w:pPr>
-    </w:p>
-    <w:p>
-      <w:pPr>
-        <w:rPr>
-          <w:rFonts w:ascii="Arial" w:eastAsia="Arial" w:hAnsi="Arial" w:cs="Arial"/>
-          <w:sz w:val="28"/>
-          <w:szCs w:val="28"/>
-        </w:rPr>
-      </w:pPr>
-    </w:p>
-    <w:p>
-      <w:pPr>
-        <w:rPr>
-          <w:rFonts w:ascii="Arial" w:eastAsia="Arial" w:hAnsi="Arial" w:cs="Arial"/>
-          <w:sz w:val="28"/>
-          <w:szCs w:val="28"/>
-        </w:rPr>
-      </w:pPr>
-    </w:p>
-    <w:p>
-      <w:pPr>
-        <w:rPr>
-          <w:rFonts w:ascii="Arial" w:eastAsia="Arial" w:hAnsi="Arial" w:cs="Arial"/>
-          <w:sz w:val="28"/>
-          <w:szCs w:val="28"/>
-        </w:rPr>
-      </w:pPr>
-    </w:p>
-    <w:p>
-      <w:pPr>
-        <w:rPr>
-          <w:rFonts w:ascii="Arial" w:eastAsia="Arial" w:hAnsi="Arial" w:cs="Arial"/>
-          <w:sz w:val="28"/>
-          <w:szCs w:val="28"/>
-        </w:rPr>
-      </w:pPr>
-    </w:p>
-    <w:p>
-      <w:pPr>
-        <w:rPr>
-          <w:rFonts w:ascii="Arial" w:eastAsia="Arial" w:hAnsi="Arial" w:cs="Arial"/>
-          <w:sz w:val="28"/>
-          <w:szCs w:val="28"/>
-        </w:rPr>
-      </w:pPr>
-    </w:p>
-    <w:p>
-      <w:pPr>
-        <w:rPr>
-          <w:rFonts w:ascii="Arial" w:eastAsia="Arial" w:hAnsi="Arial" w:cs="Arial"/>
-          <w:sz w:val="28"/>
-          <w:szCs w:val="28"/>
-        </w:rPr>
-      </w:pPr>
-    </w:p>
-    <w:p>
-      <w:pPr>
-        <w:rPr>
-          <w:rFonts w:ascii="Arial" w:eastAsia="Arial" w:hAnsi="Arial" w:cs="Arial"/>
-          <w:sz w:val="28"/>
-          <w:szCs w:val="28"/>
-        </w:rPr>
-      </w:pPr>
-    </w:p>
-    <w:p>
-      <w:pPr>
-        <w:rPr>
-          <w:rFonts w:ascii="Arial" w:eastAsia="Arial" w:hAnsi="Arial" w:cs="Arial"/>
-          <w:sz w:val="28"/>
-          <w:szCs w:val="28"/>
-        </w:rPr>
-      </w:pPr>
-    </w:p>
-    <w:p>
-      <w:pPr>
-        <w:rPr>
-          <w:rFonts w:ascii="Arial" w:eastAsia="Arial" w:hAnsi="Arial" w:cs="Arial"/>
-          <w:sz w:val="28"/>
-          <w:szCs w:val="28"/>
-        </w:rPr>
-      </w:pPr>
-    </w:p>
-    <w:p>
-      <w:pPr>
-        <w:rPr>
-          <w:rFonts w:ascii="Arial" w:eastAsia="Arial" w:hAnsi="Arial" w:cs="Arial"/>
-          <w:sz w:val="28"/>
-          <w:szCs w:val="28"/>
-        </w:rPr>
-      </w:pPr>
-    </w:p>
-    <w:p>
-      <w:pPr>
-        <w:rPr>
-          <w:rFonts w:ascii="Arial" w:eastAsia="Arial" w:hAnsi="Arial" w:cs="Arial"/>
-          <w:sz w:val="28"/>
-          <w:szCs w:val="28"/>
-        </w:rPr>
-      </w:pPr>
-    </w:p>
-    <w:p>
-      <w:pPr>
-        <w:rPr>
-          <w:rFonts w:ascii="Arial" w:eastAsia="Arial" w:hAnsi="Arial" w:cs="Arial"/>
-          <w:sz w:val="28"/>
-          <w:szCs w:val="28"/>
-        </w:rPr>
-      </w:pPr>
-    </w:p>
-    <w:p>
-      <w:pPr>
-        <w:rPr>
-          <w:rFonts w:ascii="Arial" w:eastAsia="Arial" w:hAnsi="Arial" w:cs="Arial"/>
-          <w:sz w:val="28"/>
-          <w:szCs w:val="28"/>
-        </w:rPr>
-      </w:pPr>
-    </w:p>
-    <w:p>
-      <w:pPr>
-        <w:rPr>
-          <w:rFonts w:ascii="Arial" w:eastAsia="Arial" w:hAnsi="Arial" w:cs="Arial"/>
-          <w:sz w:val="28"/>
-          <w:szCs w:val="28"/>
-        </w:rPr>
-      </w:pPr>
-    </w:p>
-    <w:p>
-      <w:pPr>
-        <w:rPr>
-          <w:rFonts w:ascii="Arial" w:eastAsia="Arial" w:hAnsi="Arial" w:cs="Arial"/>
-          <w:sz w:val="28"/>
-          <w:szCs w:val="28"/>
-        </w:rPr>
-      </w:pPr>
-    </w:p>
-    <w:p>
-      <w:pPr>
-        <w:rPr>
-          <w:rFonts w:ascii="Arial" w:eastAsia="Arial" w:hAnsi="Arial" w:cs="Arial"/>
-          <w:sz w:val="28"/>
-          <w:szCs w:val="28"/>
-        </w:rPr>
-      </w:pPr>
-    </w:p>
-    <w:p>
-      <w:pPr>
-        <w:rPr>
-          <w:rFonts w:ascii="Arial" w:eastAsia="Arial" w:hAnsi="Arial" w:cs="Arial"/>
-          <w:sz w:val="28"/>
-          <w:szCs w:val="28"/>
-        </w:rPr>
-      </w:pPr>
-    </w:p>
-    <w:p>
-      <w:pPr>
-        <w:rPr>
-          <w:rFonts w:ascii="Arial" w:eastAsia="Arial" w:hAnsi="Arial" w:cs="Arial"/>
-          <w:sz w:val="28"/>
-          <w:szCs w:val="28"/>
-        </w:rPr>
-      </w:pPr>
-    </w:p>
-    <w:p>
-      <w:pPr>
-        <w:rPr>
-          <w:rFonts w:ascii="Arial" w:eastAsia="Arial" w:hAnsi="Arial" w:cs="Arial"/>
-          <w:sz w:val="28"/>
-          <w:szCs w:val="28"/>
-        </w:rPr>
-      </w:pPr>
-    </w:p>
-    <w:p/>
-    <w:p>
-      <w:pPr>
-        <w:pStyle w:val="Ttulo1"/>
-        <w:jc w:val="center"/>
-        <w:rPr>
-          <w:rFonts w:ascii="Arial" w:hAnsi="Arial" w:cs="Arial"/>
-          <w:b/>
-          <w:bCs/>
-          <w:sz w:val="56"/>
-          <w:szCs w:val="56"/>
-        </w:rPr>
-      </w:pPr>
-      <w:bookmarkStart w:id="8" w:name="_Toc103246282"/>
-      <w:r>
-        <w:rPr>
-          <w:rFonts w:ascii="Arial" w:hAnsi="Arial" w:cs="Arial"/>
-          <w:b/>
-          <w:bCs/>
-          <w:sz w:val="56"/>
-          <w:szCs w:val="56"/>
-        </w:rPr>
-        <w:lastRenderedPageBreak/>
-        <w:t>Orçamento</w:t>
-      </w:r>
-      <w:bookmarkEnd w:id="8"/>
-    </w:p>
-    <w:tbl>
-      <w:tblPr>
-        <w:tblStyle w:val="Tabelacomgrade"/>
-        <w:tblW w:w="0" w:type="auto"/>
-        <w:jc w:val="center"/>
-        <w:tblLayout w:type="fixed"/>
-        <w:tblLook w:val="06A0" w:firstRow="1" w:lastRow="0" w:firstColumn="1" w:lastColumn="0" w:noHBand="1" w:noVBand="1"/>
-      </w:tblPr>
-      <w:tblGrid>
-        <w:gridCol w:w="3855"/>
-        <w:gridCol w:w="2295"/>
-        <w:gridCol w:w="3020"/>
-      </w:tblGrid>
-      <w:tr>
-        <w:trPr>
-          <w:trHeight w:val="1080"/>
-          <w:jc w:val="center"/>
-        </w:trPr>
-        <w:tc>
-          <w:tcPr>
-            <w:tcW w:w="3855" w:type="dxa"/>
-          </w:tcPr>
-          <w:p>
-            <w:pPr>
-              <w:jc w:val="center"/>
-              <w:rPr>
-                <w:rFonts w:ascii="Arial" w:eastAsia="Arial" w:hAnsi="Arial" w:cs="Arial"/>
-                <w:sz w:val="28"/>
-                <w:szCs w:val="28"/>
-              </w:rPr>
-            </w:pPr>
-            <w:r>
-              <w:rPr>
-                <w:rFonts w:ascii="Arial" w:eastAsia="Arial" w:hAnsi="Arial" w:cs="Arial"/>
-                <w:sz w:val="28"/>
-                <w:szCs w:val="28"/>
-              </w:rPr>
-              <w:t>Objetos</w:t>
-            </w:r>
-          </w:p>
-        </w:tc>
-        <w:tc>
-          <w:tcPr>
-            <w:tcW w:w="2295" w:type="dxa"/>
-          </w:tcPr>
-          <w:p>
-            <w:pPr>
-              <w:jc w:val="center"/>
-              <w:rPr>
-                <w:rFonts w:ascii="Arial" w:eastAsia="Arial" w:hAnsi="Arial" w:cs="Arial"/>
-                <w:sz w:val="28"/>
-                <w:szCs w:val="28"/>
-              </w:rPr>
-            </w:pPr>
-            <w:r>
-              <w:rPr>
-                <w:rFonts w:ascii="Arial" w:eastAsia="Arial" w:hAnsi="Arial" w:cs="Arial"/>
-                <w:sz w:val="28"/>
-                <w:szCs w:val="28"/>
-              </w:rPr>
-              <w:t>Quantidade</w:t>
-            </w:r>
-          </w:p>
-          <w:p>
-            <w:pPr>
-              <w:jc w:val="center"/>
-              <w:rPr>
-                <w:rFonts w:ascii="Arial" w:eastAsia="Arial" w:hAnsi="Arial" w:cs="Arial"/>
-                <w:sz w:val="28"/>
-                <w:szCs w:val="28"/>
-              </w:rPr>
-            </w:pPr>
-            <w:r>
-              <w:rPr>
-                <w:rFonts w:ascii="Arial" w:eastAsia="Arial" w:hAnsi="Arial" w:cs="Arial"/>
-                <w:sz w:val="28"/>
-                <w:szCs w:val="28"/>
-              </w:rPr>
-              <w:t>Min.</w:t>
-            </w:r>
-          </w:p>
-        </w:tc>
-        <w:tc>
-          <w:tcPr>
-            <w:tcW w:w="3020" w:type="dxa"/>
-          </w:tcPr>
-          <w:p>
-            <w:pPr>
-              <w:jc w:val="center"/>
-              <w:rPr>
-                <w:rFonts w:ascii="Arial" w:eastAsia="Arial" w:hAnsi="Arial" w:cs="Arial"/>
-                <w:sz w:val="28"/>
-                <w:szCs w:val="28"/>
-              </w:rPr>
-            </w:pPr>
-            <w:r>
-              <w:rPr>
-                <w:rFonts w:ascii="Arial" w:eastAsia="Arial" w:hAnsi="Arial" w:cs="Arial"/>
-                <w:sz w:val="28"/>
-                <w:szCs w:val="28"/>
-              </w:rPr>
-              <w:t>Preço</w:t>
-            </w:r>
-          </w:p>
-        </w:tc>
-      </w:tr>
-      <w:tr>
-        <w:trPr>
-          <w:trHeight w:val="375"/>
-          <w:jc w:val="center"/>
-        </w:trPr>
-        <w:tc>
-          <w:tcPr>
-            <w:tcW w:w="3855" w:type="dxa"/>
-          </w:tcPr>
-          <w:p>
-            <w:pPr>
-              <w:spacing w:line="259" w:lineRule="auto"/>
-              <w:jc w:val="center"/>
-              <w:rPr>
-                <w:rFonts w:ascii="Arial" w:eastAsia="Arial" w:hAnsi="Arial" w:cs="Arial"/>
-                <w:sz w:val="28"/>
-                <w:szCs w:val="28"/>
-              </w:rPr>
-            </w:pPr>
-            <w:r>
-              <w:rPr>
-                <w:rFonts w:ascii="Arial" w:eastAsia="Arial" w:hAnsi="Arial" w:cs="Arial"/>
-                <w:sz w:val="28"/>
-                <w:szCs w:val="28"/>
-              </w:rPr>
-              <w:t xml:space="preserve">Equipe de </w:t>
-            </w:r>
-            <w:r>
-              <w:rPr>
-                <w:rFonts w:ascii="Arial" w:eastAsia="Arial" w:hAnsi="Arial" w:cs="Arial"/>
-                <w:sz w:val="28"/>
-                <w:szCs w:val="28"/>
-              </w:rPr>
-              <w:t>T. I</w:t>
-            </w:r>
-          </w:p>
-        </w:tc>
-        <w:tc>
-          <w:tcPr>
-            <w:tcW w:w="2295" w:type="dxa"/>
-          </w:tcPr>
-          <w:p>
-            <w:pPr>
-              <w:spacing w:line="259" w:lineRule="auto"/>
-              <w:jc w:val="center"/>
-              <w:rPr>
-                <w:rFonts w:ascii="Arial" w:eastAsia="Arial" w:hAnsi="Arial" w:cs="Arial"/>
-                <w:sz w:val="28"/>
-                <w:szCs w:val="28"/>
-              </w:rPr>
-            </w:pPr>
-            <w:r>
-              <w:rPr>
-                <w:rFonts w:ascii="Arial" w:eastAsia="Arial" w:hAnsi="Arial" w:cs="Arial"/>
-                <w:sz w:val="28"/>
-                <w:szCs w:val="28"/>
-              </w:rPr>
-              <w:t>1</w:t>
-            </w:r>
-          </w:p>
-        </w:tc>
-        <w:tc>
-          <w:tcPr>
-            <w:tcW w:w="3020" w:type="dxa"/>
-          </w:tcPr>
-          <w:p>
-            <w:pPr>
-              <w:jc w:val="center"/>
-              <w:rPr>
-                <w:rFonts w:ascii="Arial" w:eastAsia="Arial" w:hAnsi="Arial" w:cs="Arial"/>
-                <w:sz w:val="28"/>
-                <w:szCs w:val="28"/>
-              </w:rPr>
-            </w:pPr>
-            <w:r>
-              <w:rPr>
-                <w:rFonts w:ascii="Arial" w:eastAsia="Arial" w:hAnsi="Arial" w:cs="Arial"/>
-                <w:sz w:val="28"/>
-                <w:szCs w:val="28"/>
-              </w:rPr>
-              <w:t>R$ 7000,00</w:t>
-            </w:r>
-          </w:p>
-        </w:tc>
-      </w:tr>
-      <w:tr>
-        <w:trPr>
-          <w:trHeight w:val="375"/>
-          <w:jc w:val="center"/>
-        </w:trPr>
-        <w:tc>
-          <w:tcPr>
-            <w:tcW w:w="3855" w:type="dxa"/>
-          </w:tcPr>
-          <w:p>
-            <w:pPr>
-              <w:jc w:val="center"/>
-              <w:rPr>
-                <w:rFonts w:ascii="Arial" w:eastAsia="Arial" w:hAnsi="Arial" w:cs="Arial"/>
-                <w:sz w:val="28"/>
-                <w:szCs w:val="28"/>
-              </w:rPr>
-            </w:pPr>
-            <w:r>
-              <w:rPr>
-                <w:rFonts w:ascii="Arial" w:eastAsia="Arial" w:hAnsi="Arial" w:cs="Arial"/>
-                <w:sz w:val="28"/>
-                <w:szCs w:val="28"/>
-              </w:rPr>
-              <w:t>Manutenção (Mensal)</w:t>
-            </w:r>
-          </w:p>
-        </w:tc>
-        <w:tc>
-          <w:tcPr>
-            <w:tcW w:w="2295" w:type="dxa"/>
-          </w:tcPr>
-          <w:p>
-            <w:pPr>
-              <w:jc w:val="center"/>
-              <w:rPr>
-                <w:rFonts w:ascii="Arial" w:eastAsia="Arial" w:hAnsi="Arial" w:cs="Arial"/>
-                <w:sz w:val="28"/>
-                <w:szCs w:val="28"/>
-              </w:rPr>
-            </w:pPr>
-            <w:r>
-              <w:rPr>
-                <w:rFonts w:ascii="Arial" w:eastAsia="Arial" w:hAnsi="Arial" w:cs="Arial"/>
-                <w:sz w:val="28"/>
-                <w:szCs w:val="28"/>
-              </w:rPr>
-              <w:t>1</w:t>
-            </w:r>
-          </w:p>
-        </w:tc>
-        <w:tc>
-          <w:tcPr>
-            <w:tcW w:w="3020" w:type="dxa"/>
-          </w:tcPr>
-          <w:p>
-            <w:pPr>
-              <w:jc w:val="center"/>
-              <w:rPr>
-                <w:rFonts w:ascii="Arial" w:eastAsia="Arial" w:hAnsi="Arial" w:cs="Arial"/>
-                <w:sz w:val="28"/>
-                <w:szCs w:val="28"/>
-              </w:rPr>
-            </w:pPr>
-            <w:r>
-              <w:rPr>
-                <w:rFonts w:ascii="Arial" w:eastAsia="Arial" w:hAnsi="Arial" w:cs="Arial"/>
-                <w:sz w:val="28"/>
-                <w:szCs w:val="28"/>
-              </w:rPr>
-              <w:t xml:space="preserve">R$ </w:t>
-            </w:r>
-            <w:r>
-              <w:rPr>
-                <w:rFonts w:ascii="Arial" w:eastAsia="Arial" w:hAnsi="Arial" w:cs="Arial"/>
-                <w:sz w:val="28"/>
-                <w:szCs w:val="28"/>
-              </w:rPr>
-              <w:t>300</w:t>
-            </w:r>
-          </w:p>
-        </w:tc>
-      </w:tr>
-      <w:tr>
-        <w:trPr>
-          <w:jc w:val="center"/>
-        </w:trPr>
-        <w:tc>
-          <w:tcPr>
-            <w:tcW w:w="3855" w:type="dxa"/>
-          </w:tcPr>
-          <w:p>
-            <w:pPr>
-              <w:jc w:val="center"/>
-              <w:rPr>
-                <w:rFonts w:ascii="Arial" w:eastAsia="Arial" w:hAnsi="Arial" w:cs="Arial"/>
-                <w:sz w:val="28"/>
-                <w:szCs w:val="28"/>
-              </w:rPr>
-            </w:pPr>
-            <w:r>
-              <w:rPr>
-                <w:rFonts w:ascii="Arial" w:eastAsia="Arial" w:hAnsi="Arial" w:cs="Arial"/>
-                <w:sz w:val="28"/>
-                <w:szCs w:val="28"/>
-              </w:rPr>
-              <w:t>Webcam Logitech C920</w:t>
-            </w:r>
-          </w:p>
-        </w:tc>
-        <w:tc>
-          <w:tcPr>
-            <w:tcW w:w="2295" w:type="dxa"/>
-          </w:tcPr>
-          <w:p>
-            <w:pPr>
-              <w:jc w:val="center"/>
-              <w:rPr>
-                <w:rFonts w:ascii="Arial" w:eastAsia="Arial" w:hAnsi="Arial" w:cs="Arial"/>
-                <w:sz w:val="28"/>
-                <w:szCs w:val="28"/>
-              </w:rPr>
-            </w:pPr>
-            <w:r>
-              <w:rPr>
-                <w:rFonts w:ascii="Arial" w:eastAsia="Arial" w:hAnsi="Arial" w:cs="Arial"/>
-                <w:sz w:val="28"/>
-                <w:szCs w:val="28"/>
-              </w:rPr>
-              <w:t>2</w:t>
-            </w:r>
-          </w:p>
-        </w:tc>
-        <w:tc>
-          <w:tcPr>
-            <w:tcW w:w="3020" w:type="dxa"/>
-          </w:tcPr>
-          <w:p>
-            <w:pPr>
-              <w:jc w:val="center"/>
-              <w:rPr>
-                <w:rFonts w:ascii="Arial" w:eastAsia="Arial" w:hAnsi="Arial" w:cs="Arial"/>
-                <w:sz w:val="28"/>
-                <w:szCs w:val="28"/>
-              </w:rPr>
-            </w:pPr>
-            <w:r>
-              <w:rPr>
-                <w:rFonts w:ascii="Arial" w:eastAsia="Arial" w:hAnsi="Arial" w:cs="Arial"/>
-                <w:sz w:val="28"/>
-                <w:szCs w:val="28"/>
-              </w:rPr>
-              <w:t>R$ 760,00</w:t>
-            </w:r>
-          </w:p>
-        </w:tc>
-      </w:tr>
-      <w:tr>
-        <w:trPr>
-          <w:trHeight w:val="375"/>
-          <w:jc w:val="center"/>
-        </w:trPr>
-        <w:tc>
-          <w:tcPr>
-            <w:tcW w:w="3855" w:type="dxa"/>
-          </w:tcPr>
-          <w:p>
-            <w:pPr>
-              <w:jc w:val="center"/>
-              <w:rPr>
-                <w:rFonts w:ascii="Arial" w:eastAsia="Arial" w:hAnsi="Arial" w:cs="Arial"/>
-                <w:sz w:val="28"/>
-                <w:szCs w:val="28"/>
-              </w:rPr>
-            </w:pPr>
-            <w:r>
-              <w:rPr>
-                <w:rFonts w:ascii="Arial" w:eastAsia="Arial" w:hAnsi="Arial" w:cs="Arial"/>
-                <w:sz w:val="28"/>
-                <w:szCs w:val="28"/>
-              </w:rPr>
-              <w:t xml:space="preserve">Tablet </w:t>
-            </w:r>
-            <w:proofErr w:type="spellStart"/>
-            <w:r>
-              <w:rPr>
-                <w:rFonts w:ascii="Arial" w:eastAsia="Arial" w:hAnsi="Arial" w:cs="Arial"/>
-                <w:sz w:val="28"/>
-                <w:szCs w:val="28"/>
-              </w:rPr>
-              <w:t>Mirage</w:t>
-            </w:r>
-            <w:proofErr w:type="spellEnd"/>
-            <w:r>
-              <w:rPr>
-                <w:rFonts w:ascii="Arial" w:eastAsia="Arial" w:hAnsi="Arial" w:cs="Arial"/>
-                <w:sz w:val="28"/>
-                <w:szCs w:val="28"/>
-              </w:rPr>
-              <w:t xml:space="preserve"> 7 Polegadas</w:t>
-            </w:r>
-          </w:p>
-        </w:tc>
-        <w:tc>
-          <w:tcPr>
-            <w:tcW w:w="2295" w:type="dxa"/>
-          </w:tcPr>
-          <w:p>
-            <w:pPr>
-              <w:jc w:val="center"/>
-              <w:rPr>
-                <w:rFonts w:ascii="Arial" w:eastAsia="Arial" w:hAnsi="Arial" w:cs="Arial"/>
-                <w:sz w:val="28"/>
-                <w:szCs w:val="28"/>
-              </w:rPr>
-            </w:pPr>
-            <w:r>
-              <w:rPr>
-                <w:rFonts w:ascii="Arial" w:eastAsia="Arial" w:hAnsi="Arial" w:cs="Arial"/>
-                <w:sz w:val="28"/>
-                <w:szCs w:val="28"/>
-              </w:rPr>
-              <w:t>2</w:t>
-            </w:r>
-          </w:p>
-        </w:tc>
-        <w:tc>
-          <w:tcPr>
-            <w:tcW w:w="3020" w:type="dxa"/>
-          </w:tcPr>
-          <w:p>
-            <w:pPr>
-              <w:jc w:val="center"/>
-              <w:rPr>
-                <w:rFonts w:ascii="Arial" w:eastAsia="Arial" w:hAnsi="Arial" w:cs="Arial"/>
-                <w:sz w:val="28"/>
-                <w:szCs w:val="28"/>
-              </w:rPr>
-            </w:pPr>
-            <w:r>
-              <w:rPr>
-                <w:rFonts w:ascii="Arial" w:eastAsia="Arial" w:hAnsi="Arial" w:cs="Arial"/>
-                <w:sz w:val="28"/>
-                <w:szCs w:val="28"/>
-              </w:rPr>
-              <w:t>R$ 538,20</w:t>
-            </w:r>
-          </w:p>
-        </w:tc>
-      </w:tr>
-      <w:tr>
-        <w:trPr>
-          <w:jc w:val="center"/>
-        </w:trPr>
-        <w:tc>
-          <w:tcPr>
-            <w:tcW w:w="3855" w:type="dxa"/>
-          </w:tcPr>
-          <w:p>
-            <w:pPr>
-              <w:jc w:val="center"/>
-              <w:rPr>
-                <w:rFonts w:ascii="Arial" w:eastAsia="Arial" w:hAnsi="Arial" w:cs="Arial"/>
-                <w:sz w:val="28"/>
-                <w:szCs w:val="28"/>
-              </w:rPr>
-            </w:pPr>
-            <w:r>
-              <w:rPr>
-                <w:rFonts w:ascii="Arial" w:eastAsia="Arial" w:hAnsi="Arial" w:cs="Arial"/>
-                <w:sz w:val="28"/>
-                <w:szCs w:val="28"/>
-              </w:rPr>
-              <w:t>Total</w:t>
-            </w:r>
-          </w:p>
-        </w:tc>
-        <w:tc>
-          <w:tcPr>
-            <w:tcW w:w="2295" w:type="dxa"/>
-          </w:tcPr>
-          <w:p>
-            <w:pPr>
-              <w:jc w:val="center"/>
-              <w:rPr>
-                <w:rFonts w:ascii="Arial" w:eastAsia="Arial" w:hAnsi="Arial" w:cs="Arial"/>
-                <w:sz w:val="28"/>
-                <w:szCs w:val="28"/>
-              </w:rPr>
-            </w:pPr>
-            <w:r>
-              <w:rPr>
-                <w:rFonts w:ascii="Arial" w:eastAsia="Arial" w:hAnsi="Arial" w:cs="Arial"/>
-                <w:sz w:val="28"/>
-                <w:szCs w:val="28"/>
-              </w:rPr>
-              <w:t>6</w:t>
-            </w:r>
-          </w:p>
-        </w:tc>
-        <w:tc>
-          <w:tcPr>
-            <w:tcW w:w="3020" w:type="dxa"/>
-          </w:tcPr>
-          <w:p>
-            <w:pPr>
-              <w:jc w:val="center"/>
-              <w:rPr>
-                <w:rFonts w:ascii="Arial" w:eastAsia="Arial" w:hAnsi="Arial" w:cs="Arial"/>
-                <w:sz w:val="28"/>
-                <w:szCs w:val="28"/>
-              </w:rPr>
-            </w:pPr>
-            <w:r>
-              <w:rPr>
-                <w:rFonts w:ascii="Arial" w:eastAsia="Arial" w:hAnsi="Arial" w:cs="Arial"/>
-                <w:sz w:val="28"/>
-                <w:szCs w:val="28"/>
-              </w:rPr>
-              <w:t>R$ 8</w:t>
-            </w:r>
-            <w:r>
-              <w:rPr>
-                <w:rFonts w:ascii="Arial" w:eastAsia="Arial" w:hAnsi="Arial" w:cs="Arial"/>
-                <w:sz w:val="28"/>
-                <w:szCs w:val="28"/>
-              </w:rPr>
-              <w:t>5</w:t>
-            </w:r>
-            <w:r>
-              <w:rPr>
-                <w:rFonts w:ascii="Arial" w:eastAsia="Arial" w:hAnsi="Arial" w:cs="Arial"/>
-                <w:sz w:val="28"/>
-                <w:szCs w:val="28"/>
-              </w:rPr>
-              <w:t>98,20</w:t>
-            </w:r>
-          </w:p>
-        </w:tc>
-      </w:tr>
-    </w:tbl>
-    <w:p>
-      <w:pPr>
-        <w:jc w:val="both"/>
+    </w:p>
+    <w:p>
+      <w:pPr>
+        <w:rPr>
+          <w:rFonts w:ascii="Arial" w:eastAsia="Arial" w:hAnsi="Arial" w:cs="Arial"/>
+          <w:sz w:val="28"/>
+          <w:szCs w:val="28"/>
+        </w:rPr>
+      </w:pPr>
+      <w:r>
+        <w:rPr>
+          <w:rFonts w:ascii="Arial" w:eastAsia="Arial" w:hAnsi="Arial" w:cs="Arial"/>
+          <w:sz w:val="28"/>
+          <w:szCs w:val="28"/>
+        </w:rPr>
+        <w:t xml:space="preserve">A equipe envolvida é de apenas uma pessoa, um aluno de Ciência da Computação da SPTECH (São Paulo Tech </w:t>
+      </w:r>
+      <w:proofErr w:type="spellStart"/>
+      <w:r>
+        <w:rPr>
+          <w:rFonts w:ascii="Arial" w:eastAsia="Arial" w:hAnsi="Arial" w:cs="Arial"/>
+          <w:sz w:val="28"/>
+          <w:szCs w:val="28"/>
+        </w:rPr>
+        <w:t>School</w:t>
+      </w:r>
+      <w:proofErr w:type="spellEnd"/>
+      <w:r>
+        <w:rPr>
+          <w:rFonts w:ascii="Arial" w:eastAsia="Arial" w:hAnsi="Arial" w:cs="Arial"/>
+          <w:sz w:val="28"/>
+          <w:szCs w:val="28"/>
+        </w:rPr>
+        <w:t>).</w:t>
+      </w:r>
+    </w:p>
+    <w:p>
+      <w:pPr>
+        <w:rPr>
+          <w:rFonts w:ascii="Arial" w:eastAsia="Arial" w:hAnsi="Arial" w:cs="Arial"/>
+          <w:sz w:val="28"/>
+          <w:szCs w:val="28"/>
+        </w:rPr>
+      </w:pPr>
+    </w:p>
+    <w:p>
+      <w:pPr>
+        <w:rPr>
+          <w:rFonts w:ascii="Arial" w:eastAsia="Arial" w:hAnsi="Arial" w:cs="Arial"/>
+          <w:sz w:val="28"/>
+          <w:szCs w:val="28"/>
+        </w:rPr>
+      </w:pPr>
+    </w:p>
+    <w:p>
+      <w:pPr>
+        <w:rPr>
+          <w:rFonts w:ascii="Arial" w:eastAsia="Arial" w:hAnsi="Arial" w:cs="Arial"/>
+          <w:sz w:val="28"/>
+          <w:szCs w:val="28"/>
+        </w:rPr>
+      </w:pPr>
+    </w:p>
+    <w:p>
+      <w:pPr>
+        <w:rPr>
+          <w:rFonts w:ascii="Arial" w:eastAsia="Arial" w:hAnsi="Arial" w:cs="Arial"/>
+          <w:sz w:val="28"/>
+          <w:szCs w:val="28"/>
+        </w:rPr>
+      </w:pPr>
+    </w:p>
+    <w:p>
+      <w:pPr>
+        <w:rPr>
+          <w:rFonts w:ascii="Arial" w:eastAsia="Arial" w:hAnsi="Arial" w:cs="Arial"/>
+          <w:sz w:val="28"/>
+          <w:szCs w:val="28"/>
+        </w:rPr>
+      </w:pPr>
+    </w:p>
+    <w:p>
+      <w:pPr>
+        <w:rPr>
+          <w:rFonts w:ascii="Arial" w:eastAsia="Arial" w:hAnsi="Arial" w:cs="Arial"/>
+          <w:sz w:val="28"/>
+          <w:szCs w:val="28"/>
+        </w:rPr>
+      </w:pPr>
+    </w:p>
+    <w:p>
+      <w:pPr>
+        <w:rPr>
+          <w:rFonts w:ascii="Arial" w:eastAsia="Arial" w:hAnsi="Arial" w:cs="Arial"/>
+          <w:sz w:val="28"/>
+          <w:szCs w:val="28"/>
+        </w:rPr>
+      </w:pPr>
+    </w:p>
+    <w:p>
+      <w:pPr>
+        <w:rPr>
+          <w:rFonts w:ascii="Arial" w:eastAsia="Arial" w:hAnsi="Arial" w:cs="Arial"/>
+          <w:sz w:val="28"/>
+          <w:szCs w:val="28"/>
+        </w:rPr>
+      </w:pPr>
+    </w:p>
+    <w:p>
+      <w:pPr>
+        <w:rPr>
+          <w:rFonts w:ascii="Arial" w:eastAsia="Arial" w:hAnsi="Arial" w:cs="Arial"/>
+          <w:sz w:val="28"/>
+          <w:szCs w:val="28"/>
+        </w:rPr>
+      </w:pPr>
+    </w:p>
+    <w:p>
+      <w:pPr>
+        <w:rPr>
+          <w:rFonts w:ascii="Arial" w:eastAsia="Arial" w:hAnsi="Arial" w:cs="Arial"/>
+          <w:sz w:val="28"/>
+          <w:szCs w:val="28"/>
+        </w:rPr>
+      </w:pPr>
+    </w:p>
+    <w:p>
+      <w:pPr>
+        <w:rPr>
+          <w:rFonts w:ascii="Arial" w:eastAsia="Arial" w:hAnsi="Arial" w:cs="Arial"/>
+          <w:sz w:val="28"/>
+          <w:szCs w:val="28"/>
+        </w:rPr>
+      </w:pPr>
+    </w:p>
+    <w:p>
+      <w:pPr>
+        <w:rPr>
+          <w:rFonts w:ascii="Arial" w:eastAsia="Arial" w:hAnsi="Arial" w:cs="Arial"/>
+          <w:sz w:val="28"/>
+          <w:szCs w:val="28"/>
+        </w:rPr>
+      </w:pPr>
+    </w:p>
+    <w:p>
+      <w:pPr>
+        <w:rPr>
+          <w:rFonts w:ascii="Arial" w:eastAsia="Arial" w:hAnsi="Arial" w:cs="Arial"/>
+          <w:sz w:val="28"/>
+          <w:szCs w:val="28"/>
+        </w:rPr>
+      </w:pPr>
+    </w:p>
+    <w:p>
+      <w:pPr>
+        <w:rPr>
+          <w:rFonts w:ascii="Arial" w:eastAsia="Arial" w:hAnsi="Arial" w:cs="Arial"/>
+          <w:sz w:val="28"/>
+          <w:szCs w:val="28"/>
+        </w:rPr>
+      </w:pPr>
+    </w:p>
+    <w:p>
+      <w:pPr>
+        <w:rPr>
+          <w:rFonts w:ascii="Arial" w:eastAsia="Arial" w:hAnsi="Arial" w:cs="Arial"/>
+          <w:sz w:val="28"/>
+          <w:szCs w:val="28"/>
+        </w:rPr>
+      </w:pPr>
+    </w:p>
+    <w:p>
+      <w:pPr>
         <w:rPr>
           <w:rFonts w:ascii="Arial" w:eastAsia="Arial" w:hAnsi="Arial" w:cs="Arial"/>
           <w:sz w:val="28"/>
@@ -4809,6 +4354,8 @@
     <w:p>
       <w:pPr>
         <w:pStyle w:val="CitaoIntensa"/>
+        <w:ind w:left="0"/>
+        <w:jc w:val="left"/>
         <w:rPr>
           <w:rStyle w:val="nfase"/>
           <w:rFonts w:ascii="Arial" w:hAnsi="Arial" w:cs="Arial"/>
@@ -4820,132 +4367,8 @@
         </w:rPr>
       </w:pPr>
     </w:p>
-    <w:p>
-      <w:pPr>
-        <w:pStyle w:val="CitaoIntensa"/>
-        <w:rPr>
-          <w:rStyle w:val="nfase"/>
-          <w:rFonts w:ascii="Arial" w:hAnsi="Arial" w:cs="Arial"/>
-          <w:b/>
-          <w:bCs/>
-          <w:sz w:val="40"/>
-          <w:szCs w:val="40"/>
-          <w:u w:val="single"/>
-        </w:rPr>
-      </w:pPr>
-    </w:p>
-    <w:p>
-      <w:pPr>
-        <w:pStyle w:val="CitaoIntensa"/>
-        <w:rPr>
-          <w:rStyle w:val="nfase"/>
-          <w:rFonts w:ascii="Arial" w:hAnsi="Arial" w:cs="Arial"/>
-          <w:b/>
-          <w:bCs/>
-          <w:sz w:val="40"/>
-          <w:szCs w:val="40"/>
-          <w:u w:val="single"/>
-        </w:rPr>
-      </w:pPr>
-    </w:p>
-    <w:p>
-      <w:pPr>
-        <w:pStyle w:val="CitaoIntensa"/>
-        <w:rPr>
-          <w:rStyle w:val="nfase"/>
-          <w:rFonts w:ascii="Arial" w:hAnsi="Arial" w:cs="Arial"/>
-          <w:b/>
-          <w:bCs/>
-          <w:sz w:val="40"/>
-          <w:szCs w:val="40"/>
-          <w:u w:val="single"/>
-        </w:rPr>
-      </w:pPr>
-    </w:p>
-    <w:p>
-      <w:pPr>
-        <w:pStyle w:val="CitaoIntensa"/>
-        <w:rPr>
-          <w:rStyle w:val="nfase"/>
-          <w:rFonts w:ascii="Arial" w:hAnsi="Arial" w:cs="Arial"/>
-          <w:b/>
-          <w:bCs/>
-          <w:sz w:val="40"/>
-          <w:szCs w:val="40"/>
-          <w:u w:val="single"/>
-        </w:rPr>
-      </w:pPr>
-    </w:p>
-    <w:p>
-      <w:pPr>
-        <w:pStyle w:val="CitaoIntensa"/>
-        <w:rPr>
-          <w:rStyle w:val="nfase"/>
-          <w:rFonts w:ascii="Arial" w:hAnsi="Arial" w:cs="Arial"/>
-          <w:b/>
-          <w:bCs/>
-          <w:sz w:val="40"/>
-          <w:szCs w:val="40"/>
-          <w:u w:val="single"/>
-        </w:rPr>
-      </w:pPr>
-    </w:p>
-    <w:p>
-      <w:pPr>
-        <w:pStyle w:val="CitaoIntensa"/>
-        <w:rPr>
-          <w:rStyle w:val="nfase"/>
-          <w:rFonts w:ascii="Arial" w:hAnsi="Arial" w:cs="Arial"/>
-          <w:b/>
-          <w:bCs/>
-          <w:sz w:val="40"/>
-          <w:szCs w:val="40"/>
-          <w:u w:val="single"/>
-        </w:rPr>
-      </w:pPr>
-    </w:p>
-    <w:p>
-      <w:pPr>
-        <w:pStyle w:val="CitaoIntensa"/>
-        <w:rPr>
-          <w:rStyle w:val="nfase"/>
-          <w:rFonts w:ascii="Arial" w:hAnsi="Arial" w:cs="Arial"/>
-          <w:b/>
-          <w:bCs/>
-          <w:sz w:val="40"/>
-          <w:szCs w:val="40"/>
-          <w:u w:val="single"/>
-        </w:rPr>
-      </w:pPr>
-    </w:p>
-    <w:p>
-      <w:pPr>
-        <w:pStyle w:val="CitaoIntensa"/>
-        <w:rPr>
-          <w:rStyle w:val="nfase"/>
-          <w:rFonts w:ascii="Arial" w:hAnsi="Arial" w:cs="Arial"/>
-          <w:b/>
-          <w:bCs/>
-          <w:sz w:val="40"/>
-          <w:szCs w:val="40"/>
-          <w:u w:val="single"/>
-        </w:rPr>
-      </w:pPr>
-    </w:p>
-    <w:p>
-      <w:pPr>
-        <w:pStyle w:val="CitaoIntensa"/>
-        <w:rPr>
-          <w:rStyle w:val="nfase"/>
-          <w:rFonts w:ascii="Arial" w:hAnsi="Arial" w:cs="Arial"/>
-          <w:b/>
-          <w:bCs/>
-          <w:sz w:val="40"/>
-          <w:szCs w:val="40"/>
-          <w:u w:val="single"/>
-        </w:rPr>
-      </w:pPr>
-    </w:p>
+    <w:p/>
+    <w:p/>
     <w:p>
       <w:pPr>
         <w:pStyle w:val="Ttulo1"/>
@@ -4958,7 +4381,7 @@
           <w:szCs w:val="56"/>
         </w:rPr>
       </w:pPr>
-      <w:bookmarkStart w:id="9" w:name="_Toc103246283"/>
+      <w:bookmarkStart w:id="8" w:name="_Toc105107885"/>
       <w:r>
         <w:rPr>
           <w:rFonts w:ascii="Arial" w:hAnsi="Arial" w:cs="Arial"/>
@@ -4970,7 +4393,7 @@
         <w:lastRenderedPageBreak/>
         <w:t>Sustentação</w:t>
       </w:r>
-      <w:bookmarkEnd w:id="9"/>
+      <w:bookmarkEnd w:id="8"/>
     </w:p>
     <w:p/>
     <w:p>
@@ -4988,38 +4411,6 @@
           <w:szCs w:val="24"/>
         </w:rPr>
         <w:tab/>
-      </w:r>
-      <w:r>
-        <w:rPr>
-          <w:rFonts w:ascii="Arial" w:hAnsi="Arial" w:cs="Arial"/>
-          <w:sz w:val="28"/>
-          <w:szCs w:val="28"/>
-        </w:rPr>
-        <w:t xml:space="preserve">Através </w:t>
-      </w:r>
-      <w:r>
-        <w:rPr>
-          <w:rFonts w:ascii="Arial" w:hAnsi="Arial" w:cs="Arial"/>
-          <w:sz w:val="28"/>
-          <w:szCs w:val="28"/>
-        </w:rPr>
-        <w:t>de uma parte da equipe de T.I</w:t>
-      </w:r>
-      <w:r>
-        <w:rPr>
-          <w:rFonts w:ascii="Arial" w:hAnsi="Arial" w:cs="Arial"/>
-          <w:sz w:val="28"/>
-          <w:szCs w:val="28"/>
-        </w:rPr>
-        <w:t xml:space="preserve"> haveria a manutenção do sistema para verificar se possui problemas e se a equipe do restaurante está tendo problemas</w:t>
-      </w:r>
-      <w:r>
-        <w:rPr>
-          <w:rFonts w:ascii="Arial" w:hAnsi="Arial" w:cs="Arial"/>
-          <w:sz w:val="28"/>
-          <w:szCs w:val="28"/>
-        </w:rPr>
-        <w:t>.</w:t>
       </w:r>
     </w:p>
     <w:p/>
@@ -5106,7 +4497,7 @@
           <w:szCs w:val="56"/>
         </w:rPr>
       </w:pPr>
-      <w:bookmarkStart w:id="10" w:name="_Toc103246284"/>
+      <w:bookmarkStart w:id="9" w:name="_Toc105107886"/>
       <w:r>
         <w:rPr>
           <w:rFonts w:ascii="Arial" w:hAnsi="Arial" w:cs="Arial"/>
@@ -5118,25 +4509,28 @@
         <w:lastRenderedPageBreak/>
         <w:t>Referências Bibliográficas</w:t>
       </w:r>
-      <w:bookmarkEnd w:id="10"/>
+      <w:bookmarkEnd w:id="9"/>
     </w:p>
     <w:p/>
     <w:p>
       <w:pPr>
         <w:rPr>
           <w:rFonts w:ascii="Arial" w:hAnsi="Arial" w:cs="Arial"/>
-          <w:sz w:val="96"/>
-          <w:szCs w:val="96"/>
-        </w:rPr>
-      </w:pPr>
-      <w:r>
-        <w:rPr>
-          <w:rFonts w:ascii="Arial" w:hAnsi="Arial" w:cs="Arial"/>
-          <w:sz w:val="28"/>
-          <w:szCs w:val="28"/>
-        </w:rPr>
-        <w:t>https://g1.globo.com/economia/pme/noticia/2021/05/20/o-futuro-do-self-service-restaurantes-por-quilo-nao-resistem-a-pandemia-e-fecham-as-portas.ghtml</w:t>
-      </w:r>
+          <w:sz w:val="28"/>
+          <w:szCs w:val="28"/>
+        </w:rPr>
+      </w:pPr>
+      <w:hyperlink r:id="rId11" w:history="1">
+        <w:r>
+          <w:rPr>
+            <w:rStyle w:val="Hyperlink"/>
+            <w:rFonts w:ascii="Arial" w:hAnsi="Arial" w:cs="Arial"/>
+            <w:sz w:val="28"/>
+            <w:szCs w:val="28"/>
+          </w:rPr>
+          <w:t>https://pt.wikipedia.org/wiki/Beat_Saber</w:t>
+        </w:r>
+      </w:hyperlink>
       <w:r>
         <w:rPr>
           <w:rFonts w:ascii="Arial" w:hAnsi="Arial" w:cs="Arial"/>
@@ -5146,8 +4540,45 @@
         <w:t>;</w:t>
       </w:r>
     </w:p>
+    <w:p>
+      <w:pPr>
+        <w:rPr>
+          <w:rFonts w:ascii="Arial" w:hAnsi="Arial" w:cs="Arial"/>
+          <w:sz w:val="28"/>
+          <w:szCs w:val="28"/>
+        </w:rPr>
+      </w:pPr>
+      <w:hyperlink r:id="rId12" w:history="1">
+        <w:r>
+          <w:rPr>
+            <w:rStyle w:val="Hyperlink"/>
+            <w:rFonts w:ascii="Arial" w:hAnsi="Arial" w:cs="Arial"/>
+            <w:sz w:val="28"/>
+            <w:szCs w:val="28"/>
+          </w:rPr>
+          <w:t>https://virtualyoutuber.fandom.com/wiki/Gawr_Gura</w:t>
+        </w:r>
+      </w:hyperlink>
+      <w:r>
+        <w:rPr>
+          <w:rFonts w:ascii="Arial" w:hAnsi="Arial" w:cs="Arial"/>
+          <w:sz w:val="28"/>
+          <w:szCs w:val="28"/>
+        </w:rPr>
+        <w:t>;</w:t>
+      </w:r>
+    </w:p>
+    <w:p>
+      <w:pPr>
+        <w:rPr>
+          <w:rFonts w:ascii="Arial" w:hAnsi="Arial" w:cs="Arial"/>
+          <w:sz w:val="28"/>
+          <w:szCs w:val="28"/>
+        </w:rPr>
+      </w:pPr>
+    </w:p>
     <w:sectPr>
-      <w:footerReference w:type="default" r:id="rId11"/>
+      <w:footerReference w:type="default" r:id="rId13"/>
       <w:pgSz w:w="12240" w:h="15840"/>
       <w:pgMar w:top="1440" w:right="1440" w:bottom="1440" w:left="1440" w:header="720" w:footer="720" w:gutter="0"/>
       <w:cols w:space="720"/>
@@ -5158,7 +4589,7 @@
 </file>
 
 <file path=word/endnotes.xml><?xml version="1.0" encoding="utf-8"?>
-<w:endnotes xmlns:wpc="http://schemas.microsoft.com/office/word/2010/wordprocessingCanvas" xmlns:cx="http://schemas.microsoft.com/office/drawing/2014/chartex" xmlns:cx1="http://schemas.microsoft.com/office/drawing/2015/9/8/chartex" xmlns:cx2="http://schemas.microsoft.com/office/drawing/2015/10/21/chartex" xmlns:cx3="http://schemas.microsoft.com/office/drawing/2016/5/9/chartex" xmlns:cx4="http://schemas.microsoft.com/office/drawing/2016/5/10/chartex" xmlns:cx5="http://schemas.microsoft.com/office/drawing/2016/5/11/chartex" xmlns:cx6="http://schemas.microsoft.com/office/drawing/2016/5/12/chartex" xmlns:cx7="http://schemas.microsoft.com/office/drawing/2016/5/13/chartex" xmlns:cx8="http://schemas.microsoft.com/office/drawing/2016/5/14/chartex" xmlns:mc="http://schemas.openxmlformats.org/markup-compatibility/2006" xmlns:aink="http://schemas.microsoft.com/office/drawing/2016/ink" xmlns:am3d="http://schemas.microsoft.com/office/drawing/2017/model3d" xmlns:o="urn:schemas-microsoft-com:office:office" xmlns:r="http://schemas.openxmlformats.org/officeDocument/2006/relationships" xmlns:m="http://schemas.openxmlformats.org/officeDocument/2006/math" xmlns:v="urn:schemas-microsoft-com:vml" xmlns:wp14="http://schemas.microsoft.com/office/word/2010/wordprocessingDrawing" xmlns:wp="http://schemas.openxmlformats.org/drawingml/2006/wordprocessingDrawing" xmlns:w10="urn:schemas-microsoft-com:office:word" xmlns:w="http://schemas.openxmlformats.org/wordprocessingml/2006/main" xmlns:w14="http://schemas.microsoft.com/office/word/2010/wordml" xmlns:w15="http://schemas.microsoft.com/office/word/2012/wordml" xmlns:w16cex="http://schemas.microsoft.com/office/word/2018/wordml/cex" xmlns:w16cid="http://schemas.microsoft.com/office/word/2016/wordml/cid" xmlns:w16="http://schemas.microsoft.com/office/word/2018/wordml" xmlns:w16sdtdh="http://schemas.microsoft.com/office/word/2020/wordml/sdtdatahash" xmlns:w16se="http://schemas.microsoft.com/office/word/2015/wordml/symex" xmlns:wpg="http://schemas.microsoft.com/office/word/2010/wordprocessingGroup" xmlns:wpi="http://schemas.microsoft.com/office/word/2010/wordprocessingInk" xmlns:wne="http://schemas.microsoft.com/office/word/2006/wordml" xmlns:wps="http://schemas.microsoft.com/office/word/2010/wordprocessingShape" mc:Ignorable="w14 w15 w16se w16cid w16 w16cex w16sdtdh wp14">
+<w:endnotes xmlns:wpc="http://schemas.microsoft.com/office/word/2010/wordprocessingCanvas" xmlns:cx="http://schemas.microsoft.com/office/drawing/2014/chartex" xmlns:cx1="http://schemas.microsoft.com/office/drawing/2015/9/8/chartex" xmlns:cx2="http://schemas.microsoft.com/office/drawing/2015/10/21/chartex" xmlns:cx3="http://schemas.microsoft.com/office/drawing/2016/5/9/chartex" xmlns:cx4="http://schemas.microsoft.com/office/drawing/2016/5/10/chartex" xmlns:cx5="http://schemas.microsoft.com/office/drawing/2016/5/11/chartex" xmlns:cx6="http://schemas.microsoft.com/office/drawing/2016/5/12/chartex" xmlns:cx7="http://schemas.microsoft.com/office/drawing/2016/5/13/chartex" xmlns:cx8="http://schemas.microsoft.com/office/drawing/2016/5/14/chartex" xmlns:mc="http://schemas.openxmlformats.org/markup-compatibility/2006" xmlns:aink="http://schemas.microsoft.com/office/drawing/2016/ink" xmlns:am3d="http://schemas.microsoft.com/office/drawing/2017/model3d" xmlns:o="urn:schemas-microsoft-com:office:office" xmlns:oel="http://schemas.microsoft.com/office/2019/extlst" xmlns:r="http://schemas.openxmlformats.org/officeDocument/2006/relationships" xmlns:m="http://schemas.openxmlformats.org/officeDocument/2006/math" xmlns:v="urn:schemas-microsoft-com:vml" xmlns:wp14="http://schemas.microsoft.com/office/word/2010/wordprocessingDrawing" xmlns:wp="http://schemas.openxmlformats.org/drawingml/2006/wordprocessingDrawing" xmlns:w10="urn:schemas-microsoft-com:office:word" xmlns:w="http://schemas.openxmlformats.org/wordprocessingml/2006/main" xmlns:w14="http://schemas.microsoft.com/office/word/2010/wordml" xmlns:w15="http://schemas.microsoft.com/office/word/2012/wordml" xmlns:w16cex="http://schemas.microsoft.com/office/word/2018/wordml/cex" xmlns:w16cid="http://schemas.microsoft.com/office/word/2016/wordml/cid" xmlns:w16="http://schemas.microsoft.com/office/word/2018/wordml" xmlns:w16sdtdh="http://schemas.microsoft.com/office/word/2020/wordml/sdtdatahash" xmlns:w16se="http://schemas.microsoft.com/office/word/2015/wordml/symex" xmlns:wpg="http://schemas.microsoft.com/office/word/2010/wordprocessingGroup" xmlns:wpi="http://schemas.microsoft.com/office/word/2010/wordprocessingInk" xmlns:wne="http://schemas.microsoft.com/office/word/2006/wordml" xmlns:wps="http://schemas.microsoft.com/office/word/2010/wordprocessingShape" mc:Ignorable="w14 w15 w16se w16cid w16 w16cex w16sdtdh wp14">
   <w:endnote w:type="separator" w:id="-1">
     <w:p>
       <w:pPr>
@@ -5190,7 +4621,7 @@
 </file>
 
 <file path=word/footer1.xml><?xml version="1.0" encoding="utf-8"?>
-<w:ftr xmlns:wpc="http://schemas.microsoft.com/office/word/2010/wordprocessingCanvas" xmlns:cx="http://schemas.microsoft.com/office/drawing/2014/chartex" xmlns:cx1="http://schemas.microsoft.com/office/drawing/2015/9/8/chartex" xmlns:cx2="http://schemas.microsoft.com/office/drawing/2015/10/21/chartex" xmlns:cx3="http://schemas.microsoft.com/office/drawing/2016/5/9/chartex" xmlns:cx4="http://schemas.microsoft.com/office/drawing/2016/5/10/chartex" xmlns:cx5="http://schemas.microsoft.com/office/drawing/2016/5/11/chartex" xmlns:cx6="http://schemas.microsoft.com/office/drawing/2016/5/12/chartex" xmlns:cx7="http://schemas.microsoft.com/office/drawing/2016/5/13/chartex" xmlns:cx8="http://schemas.microsoft.com/office/drawing/2016/5/14/chartex" xmlns:mc="http://schemas.openxmlformats.org/markup-compatibility/2006" xmlns:aink="http://schemas.microsoft.com/office/drawing/2016/ink" xmlns:am3d="http://schemas.microsoft.com/office/drawing/2017/model3d" xmlns:o="urn:schemas-microsoft-com:office:office" xmlns:r="http://schemas.openxmlformats.org/officeDocument/2006/relationships" xmlns:m="http://schemas.openxmlformats.org/officeDocument/2006/math" xmlns:v="urn:schemas-microsoft-com:vml" xmlns:wp14="http://schemas.microsoft.com/office/word/2010/wordprocessingDrawing" xmlns:wp="http://schemas.openxmlformats.org/drawingml/2006/wordprocessingDrawing" xmlns:w10="urn:schemas-microsoft-com:office:word" xmlns:w="http://schemas.openxmlformats.org/wordprocessingml/2006/main" xmlns:w14="http://schemas.microsoft.com/office/word/2010/wordml" xmlns:w15="http://schemas.microsoft.com/office/word/2012/wordml" xmlns:w16cex="http://schemas.microsoft.com/office/word/2018/wordml/cex" xmlns:w16cid="http://schemas.microsoft.com/office/word/2016/wordml/cid" xmlns:w16="http://schemas.microsoft.com/office/word/2018/wordml" xmlns:w16sdtdh="http://schemas.microsoft.com/office/word/2020/wordml/sdtdatahash" xmlns:w16se="http://schemas.microsoft.com/office/word/2015/wordml/symex" xmlns:wpg="http://schemas.microsoft.com/office/word/2010/wordprocessingGroup" xmlns:wpi="http://schemas.microsoft.com/office/word/2010/wordprocessingInk" xmlns:wne="http://schemas.microsoft.com/office/word/2006/wordml" xmlns:wps="http://schemas.microsoft.com/office/word/2010/wordprocessingShape" mc:Ignorable="w14 w15 w16se w16cid w16 w16cex w16sdtdh wp14">
+<w:ftr xmlns:wpc="http://schemas.microsoft.com/office/word/2010/wordprocessingCanvas" xmlns:cx="http://schemas.microsoft.com/office/drawing/2014/chartex" xmlns:cx1="http://schemas.microsoft.com/office/drawing/2015/9/8/chartex" xmlns:cx2="http://schemas.microsoft.com/office/drawing/2015/10/21/chartex" xmlns:cx3="http://schemas.microsoft.com/office/drawing/2016/5/9/chartex" xmlns:cx4="http://schemas.microsoft.com/office/drawing/2016/5/10/chartex" xmlns:cx5="http://schemas.microsoft.com/office/drawing/2016/5/11/chartex" xmlns:cx6="http://schemas.microsoft.com/office/drawing/2016/5/12/chartex" xmlns:cx7="http://schemas.microsoft.com/office/drawing/2016/5/13/chartex" xmlns:cx8="http://schemas.microsoft.com/office/drawing/2016/5/14/chartex" xmlns:mc="http://schemas.openxmlformats.org/markup-compatibility/2006" xmlns:aink="http://schemas.microsoft.com/office/drawing/2016/ink" xmlns:am3d="http://schemas.microsoft.com/office/drawing/2017/model3d" xmlns:o="urn:schemas-microsoft-com:office:office" xmlns:oel="http://schemas.microsoft.com/office/2019/extlst" xmlns:r="http://schemas.openxmlformats.org/officeDocument/2006/relationships" xmlns:m="http://schemas.openxmlformats.org/officeDocument/2006/math" xmlns:v="urn:schemas-microsoft-com:vml" xmlns:wp14="http://schemas.microsoft.com/office/word/2010/wordprocessingDrawing" xmlns:wp="http://schemas.openxmlformats.org/drawingml/2006/wordprocessingDrawing" xmlns:w10="urn:schemas-microsoft-com:office:word" xmlns:w="http://schemas.openxmlformats.org/wordprocessingml/2006/main" xmlns:w14="http://schemas.microsoft.com/office/word/2010/wordml" xmlns:w15="http://schemas.microsoft.com/office/word/2012/wordml" xmlns:w16cex="http://schemas.microsoft.com/office/word/2018/wordml/cex" xmlns:w16cid="http://schemas.microsoft.com/office/word/2016/wordml/cid" xmlns:w16="http://schemas.microsoft.com/office/word/2018/wordml" xmlns:w16sdtdh="http://schemas.microsoft.com/office/word/2020/wordml/sdtdatahash" xmlns:w16se="http://schemas.microsoft.com/office/word/2015/wordml/symex" xmlns:wpg="http://schemas.microsoft.com/office/word/2010/wordprocessingGroup" xmlns:wpi="http://schemas.microsoft.com/office/word/2010/wordprocessingInk" xmlns:wne="http://schemas.microsoft.com/office/word/2006/wordml" xmlns:wps="http://schemas.microsoft.com/office/word/2010/wordprocessingShape" mc:Ignorable="w14 w15 w16se w16cid w16 w16cex w16sdtdh wp14">
   <w:p>
     <w:pPr>
       <w:pStyle w:val="Rodap"/>
@@ -5205,7 +4636,7 @@
 </file>
 
 <file path=word/footnotes.xml><?xml version="1.0" encoding="utf-8"?>
-<w:footnotes xmlns:wpc="http://schemas.microsoft.com/office/word/2010/wordprocessingCanvas" xmlns:cx="http://schemas.microsoft.com/office/drawing/2014/chartex" xmlns:cx1="http://schemas.microsoft.com/office/drawing/2015/9/8/chartex" xmlns:cx2="http://schemas.microsoft.com/office/drawing/2015/10/21/chartex" xmlns:cx3="http://schemas.microsoft.com/office/drawing/2016/5/9/chartex" xmlns:cx4="http://schemas.microsoft.com/office/drawing/2016/5/10/chartex" xmlns:cx5="http://schemas.microsoft.com/office/drawing/2016/5/11/chartex" xmlns:cx6="http://schemas.microsoft.com/office/drawing/2016/5/12/chartex" xmlns:cx7="http://schemas.microsoft.com/office/drawing/2016/5/13/chartex" xmlns:cx8="http://schemas.microsoft.com/office/drawing/2016/5/14/chartex" xmlns:mc="http://schemas.openxmlformats.org/markup-compatibility/2006" xmlns:aink="http://schemas.microsoft.com/office/drawing/2016/ink" xmlns:am3d="http://schemas.microsoft.com/office/drawing/2017/model3d" xmlns:o="urn:schemas-microsoft-com:office:office" xmlns:r="http://schemas.openxmlformats.org/officeDocument/2006/relationships" xmlns:m="http://schemas.openxmlformats.org/officeDocument/2006/math" xmlns:v="urn:schemas-microsoft-com:vml" xmlns:wp14="http://schemas.microsoft.com/office/word/2010/wordprocessingDrawing" xmlns:wp="http://schemas.openxmlformats.org/drawingml/2006/wordprocessingDrawing" xmlns:w10="urn:schemas-microsoft-com:office:word" xmlns:w="http://schemas.openxmlformats.org/wordprocessingml/2006/main" xmlns:w14="http://schemas.microsoft.com/office/word/2010/wordml" xmlns:w15="http://schemas.microsoft.com/office/word/2012/wordml" xmlns:w16cex="http://schemas.microsoft.com/office/word/2018/wordml/cex" xmlns:w16cid="http://schemas.microsoft.com/office/word/2016/wordml/cid" xmlns:w16="http://schemas.microsoft.com/office/word/2018/wordml" xmlns:w16sdtdh="http://schemas.microsoft.com/office/word/2020/wordml/sdtdatahash" xmlns:w16se="http://schemas.microsoft.com/office/word/2015/wordml/symex" xmlns:wpg="http://schemas.microsoft.com/office/word/2010/wordprocessingGroup" xmlns:wpi="http://schemas.microsoft.com/office/word/2010/wordprocessingInk" xmlns:wne="http://schemas.microsoft.com/office/word/2006/wordml" xmlns:wps="http://schemas.microsoft.com/office/word/2010/wordprocessingShape" mc:Ignorable="w14 w15 w16se w16cid w16 w16cex w16sdtdh wp14">
+<w:footnotes xmlns:wpc="http://schemas.microsoft.com/office/word/2010/wordprocessingCanvas" xmlns:cx="http://schemas.microsoft.com/office/drawing/2014/chartex" xmlns:cx1="http://schemas.microsoft.com/office/drawing/2015/9/8/chartex" xmlns:cx2="http://schemas.microsoft.com/office/drawing/2015/10/21/chartex" xmlns:cx3="http://schemas.microsoft.com/office/drawing/2016/5/9/chartex" xmlns:cx4="http://schemas.microsoft.com/office/drawing/2016/5/10/chartex" xmlns:cx5="http://schemas.microsoft.com/office/drawing/2016/5/11/chartex" xmlns:cx6="http://schemas.microsoft.com/office/drawing/2016/5/12/chartex" xmlns:cx7="http://schemas.microsoft.com/office/drawing/2016/5/13/chartex" xmlns:cx8="http://schemas.microsoft.com/office/drawing/2016/5/14/chartex" xmlns:mc="http://schemas.openxmlformats.org/markup-compatibility/2006" xmlns:aink="http://schemas.microsoft.com/office/drawing/2016/ink" xmlns:am3d="http://schemas.microsoft.com/office/drawing/2017/model3d" xmlns:o="urn:schemas-microsoft-com:office:office" xmlns:oel="http://schemas.microsoft.com/office/2019/extlst" xmlns:r="http://schemas.openxmlformats.org/officeDocument/2006/relationships" xmlns:m="http://schemas.openxmlformats.org/officeDocument/2006/math" xmlns:v="urn:schemas-microsoft-com:vml" xmlns:wp14="http://schemas.microsoft.com/office/word/2010/wordprocessingDrawing" xmlns:wp="http://schemas.openxmlformats.org/drawingml/2006/wordprocessingDrawing" xmlns:w10="urn:schemas-microsoft-com:office:word" xmlns:w="http://schemas.openxmlformats.org/wordprocessingml/2006/main" xmlns:w14="http://schemas.microsoft.com/office/word/2010/wordml" xmlns:w15="http://schemas.microsoft.com/office/word/2012/wordml" xmlns:w16cex="http://schemas.microsoft.com/office/word/2018/wordml/cex" xmlns:w16cid="http://schemas.microsoft.com/office/word/2016/wordml/cid" xmlns:w16="http://schemas.microsoft.com/office/word/2018/wordml" xmlns:w16sdtdh="http://schemas.microsoft.com/office/word/2020/wordml/sdtdatahash" xmlns:w16se="http://schemas.microsoft.com/office/word/2015/wordml/symex" xmlns:wpg="http://schemas.microsoft.com/office/word/2010/wordprocessingGroup" xmlns:wpi="http://schemas.microsoft.com/office/word/2010/wordprocessingInk" xmlns:wne="http://schemas.microsoft.com/office/word/2006/wordml" xmlns:wps="http://schemas.microsoft.com/office/word/2010/wordprocessingShape" mc:Ignorable="w14 w15 w16se w16cid w16 w16cex w16sdtdh wp14">
   <w:footnote w:type="separator" w:id="-1">
     <w:p>
       <w:pPr>
@@ -5255,7 +4686,7 @@
 </file>
 
 <file path=word/numbering.xml><?xml version="1.0" encoding="utf-8"?>
-<w:numbering xmlns:wpc="http://schemas.microsoft.com/office/word/2010/wordprocessingCanvas" xmlns:cx="http://schemas.microsoft.com/office/drawing/2014/chartex" xmlns:cx1="http://schemas.microsoft.com/office/drawing/2015/9/8/chartex" xmlns:cx2="http://schemas.microsoft.com/office/drawing/2015/10/21/chartex" xmlns:cx3="http://schemas.microsoft.com/office/drawing/2016/5/9/chartex" xmlns:cx4="http://schemas.microsoft.com/office/drawing/2016/5/10/chartex" xmlns:cx5="http://schemas.microsoft.com/office/drawing/2016/5/11/chartex" xmlns:cx6="http://schemas.microsoft.com/office/drawing/2016/5/12/chartex" xmlns:cx7="http://schemas.microsoft.com/office/drawing/2016/5/13/chartex" xmlns:cx8="http://schemas.microsoft.com/office/drawing/2016/5/14/chartex" xmlns:mc="http://schemas.openxmlformats.org/markup-compatibility/2006" xmlns:aink="http://schemas.microsoft.com/office/drawing/2016/ink" xmlns:am3d="http://schemas.microsoft.com/office/drawing/2017/model3d" xmlns:o="urn:schemas-microsoft-com:office:office" xmlns:r="http://schemas.openxmlformats.org/officeDocument/2006/relationships" xmlns:m="http://schemas.openxmlformats.org/officeDocument/2006/math" xmlns:v="urn:schemas-microsoft-com:vml" xmlns:wp14="http://schemas.microsoft.com/office/word/2010/wordprocessingDrawing" xmlns:wp="http://schemas.openxmlformats.org/drawingml/2006/wordprocessingDrawing" xmlns:w10="urn:schemas-microsoft-com:office:word" xmlns:w="http://schemas.openxmlformats.org/wordprocessingml/2006/main" xmlns:w14="http://schemas.microsoft.com/office/word/2010/wordml" xmlns:w15="http://schemas.microsoft.com/office/word/2012/wordml" xmlns:w16cex="http://schemas.microsoft.com/office/word/2018/wordml/cex" xmlns:w16cid="http://schemas.microsoft.com/office/word/2016/wordml/cid" xmlns:w16="http://schemas.microsoft.com/office/word/2018/wordml" xmlns:w16sdtdh="http://schemas.microsoft.com/office/word/2020/wordml/sdtdatahash" xmlns:w16se="http://schemas.microsoft.com/office/word/2015/wordml/symex" xmlns:wpg="http://schemas.microsoft.com/office/word/2010/wordprocessingGroup" xmlns:wpi="http://schemas.microsoft.com/office/word/2010/wordprocessingInk" xmlns:wne="http://schemas.microsoft.com/office/word/2006/wordml" xmlns:wps="http://schemas.microsoft.com/office/word/2010/wordprocessingShape" mc:Ignorable="w14 w15 w16se w16cid w16 w16cex w16sdtdh wp14">
+<w:numbering xmlns:wpc="http://schemas.microsoft.com/office/word/2010/wordprocessingCanvas" xmlns:cx="http://schemas.microsoft.com/office/drawing/2014/chartex" xmlns:cx1="http://schemas.microsoft.com/office/drawing/2015/9/8/chartex" xmlns:cx2="http://schemas.microsoft.com/office/drawing/2015/10/21/chartex" xmlns:cx3="http://schemas.microsoft.com/office/drawing/2016/5/9/chartex" xmlns:cx4="http://schemas.microsoft.com/office/drawing/2016/5/10/chartex" xmlns:cx5="http://schemas.microsoft.com/office/drawing/2016/5/11/chartex" xmlns:cx6="http://schemas.microsoft.com/office/drawing/2016/5/12/chartex" xmlns:cx7="http://schemas.microsoft.com/office/drawing/2016/5/13/chartex" xmlns:cx8="http://schemas.microsoft.com/office/drawing/2016/5/14/chartex" xmlns:mc="http://schemas.openxmlformats.org/markup-compatibility/2006" xmlns:aink="http://schemas.microsoft.com/office/drawing/2016/ink" xmlns:am3d="http://schemas.microsoft.com/office/drawing/2017/model3d" xmlns:o="urn:schemas-microsoft-com:office:office" xmlns:oel="http://schemas.microsoft.com/office/2019/extlst" xmlns:r="http://schemas.openxmlformats.org/officeDocument/2006/relationships" xmlns:m="http://schemas.openxmlformats.org/officeDocument/2006/math" xmlns:v="urn:schemas-microsoft-com:vml" xmlns:wp14="http://schemas.microsoft.com/office/word/2010/wordprocessingDrawing" xmlns:wp="http://schemas.openxmlformats.org/drawingml/2006/wordprocessingDrawing" xmlns:w10="urn:schemas-microsoft-com:office:word" xmlns:w="http://schemas.openxmlformats.org/wordprocessingml/2006/main" xmlns:w14="http://schemas.microsoft.com/office/word/2010/wordml" xmlns:w15="http://schemas.microsoft.com/office/word/2012/wordml" xmlns:w16cex="http://schemas.microsoft.com/office/word/2018/wordml/cex" xmlns:w16cid="http://schemas.microsoft.com/office/word/2016/wordml/cid" xmlns:w16="http://schemas.microsoft.com/office/word/2018/wordml" xmlns:w16sdtdh="http://schemas.microsoft.com/office/word/2020/wordml/sdtdatahash" xmlns:w16se="http://schemas.microsoft.com/office/word/2015/wordml/symex" xmlns:wpg="http://schemas.microsoft.com/office/word/2010/wordprocessingGroup" xmlns:wpi="http://schemas.microsoft.com/office/word/2010/wordprocessingInk" xmlns:wne="http://schemas.microsoft.com/office/word/2006/wordml" xmlns:wps="http://schemas.microsoft.com/office/word/2010/wordprocessingShape" mc:Ignorable="w14 w15 w16se w16cid w16 w16cex w16sdtdh wp14">
   <w:abstractNum w:abstractNumId="0" w15:restartNumberingAfterBreak="0">
     <w:nsid w:val="11DA1B41"/>
     <w:multiLevelType w:val="hybridMultilevel"/>
@@ -7659,6 +7090,18 @@
       <w:u w:val="single"/>
     </w:rPr>
   </w:style>
+  <w:style w:type="character" w:styleId="MenoPendente">
+    <w:name w:val="Unresolved Mention"/>
+    <w:basedOn w:val="Fontepargpadro"/>
+    <w:uiPriority w:val="99"/>
+    <w:semiHidden/>
+    <w:unhideWhenUsed/>
+    <w:rsid w:val="00DB4A42"/>
+    <w:rPr>
+      <w:color w:val="605E5C"/>
+      <w:shd w:val="clear" w:color="auto" w:fill="E1DFDD"/>
+    </w:rPr>
+  </w:style>
 </w:styles>
 </file>
 
@@ -7924,21 +7367,10 @@
 </file>
 
 <file path=customXml/item1.xml><?xml version="1.0" encoding="utf-8"?>
-<p:properties xmlns:p="http://schemas.microsoft.com/office/2006/metadata/properties" xmlns:xsi="http://www.w3.org/2001/XMLSchema-instance" xmlns:pc="http://schemas.microsoft.com/office/infopath/2007/PartnerControls">
-  <documentManagement/>
-</p:properties>
+<b:Sources xmlns:b="http://schemas.openxmlformats.org/officeDocument/2006/bibliography" xmlns="http://schemas.openxmlformats.org/officeDocument/2006/bibliography" SelectedStyle="\APASixthEditionOfficeOnline.xsl" StyleName="APA" Version="6"/>
 </file>
 
 <file path=customXml/item2.xml><?xml version="1.0" encoding="utf-8"?>
-<?mso-contentType ?>
-<FormTemplates xmlns="http://schemas.microsoft.com/sharepoint/v3/contenttype/forms">
-  <Display>DocumentLibraryForm</Display>
-  <Edit>DocumentLibraryForm</Edit>
-  <New>DocumentLibraryForm</New>
-</FormTemplates>
-</file>
-
-<file path=customXml/item3.xml><?xml version="1.0" encoding="utf-8"?>
 <ct:contentTypeSchema xmlns:ct="http://schemas.microsoft.com/office/2006/metadata/contentType" xmlns:ma="http://schemas.microsoft.com/office/2006/metadata/properties/metaAttributes" ct:_="" ma:_="" ma:contentTypeName="Document" ma:contentTypeID="0x010100892A8A68E1C8AD4BB8607B0553D331B3" ma:contentTypeVersion="5" ma:contentTypeDescription="Create a new document." ma:contentTypeScope="" ma:versionID="0dd8a1fbbdb5a61c4ced0a7217099976">
   <xsd:schema xmlns:xsd="http://www.w3.org/2001/XMLSchema" xmlns:xs="http://www.w3.org/2001/XMLSchema" xmlns:p="http://schemas.microsoft.com/office/2006/metadata/properties" xmlns:ns3="7a087c55-5f08-466c-910b-e029fd4269fe" targetNamespace="http://schemas.microsoft.com/office/2006/metadata/properties" ma:root="true" ma:fieldsID="43f5b428fc7aa2651c77fa45c2e765f4" ns3:_="">
     <xsd:import namespace="7a087c55-5f08-466c-910b-e029fd4269fe"/>
@@ -8088,28 +7520,30 @@
 </ct:contentTypeSchema>
 </file>
 
+<file path=customXml/item3.xml><?xml version="1.0" encoding="utf-8"?>
+<?mso-contentType ?>
+<FormTemplates xmlns="http://schemas.microsoft.com/sharepoint/v3/contenttype/forms">
+  <Display>DocumentLibraryForm</Display>
+  <Edit>DocumentLibraryForm</Edit>
+  <New>DocumentLibraryForm</New>
+</FormTemplates>
+</file>
+
 <file path=customXml/item4.xml><?xml version="1.0" encoding="utf-8"?>
-<b:Sources xmlns:b="http://schemas.openxmlformats.org/officeDocument/2006/bibliography" xmlns="http://schemas.openxmlformats.org/officeDocument/2006/bibliography" SelectedStyle="\APASixthEditionOfficeOnline.xsl" StyleName="APA" Version="6"/>
+<p:properties xmlns:p="http://schemas.microsoft.com/office/2006/metadata/properties" xmlns:xsi="http://www.w3.org/2001/XMLSchema-instance" xmlns:pc="http://schemas.microsoft.com/office/infopath/2007/PartnerControls">
+  <documentManagement/>
+</p:properties>
 </file>
 
 <file path=customXml/itemProps1.xml><?xml version="1.0" encoding="utf-8"?>
-<ds:datastoreItem xmlns:ds="http://schemas.openxmlformats.org/officeDocument/2006/customXml" ds:itemID="{CEDF5561-003D-4FD8-A10A-F8C70FEA426F}">
+<ds:datastoreItem xmlns:ds="http://schemas.openxmlformats.org/officeDocument/2006/customXml" ds:itemID="{746A7B2D-54BD-48D5-B38A-26DEECD07D84}">
   <ds:schemaRefs>
-    <ds:schemaRef ds:uri="http://schemas.microsoft.com/office/2006/metadata/properties"/>
-    <ds:schemaRef ds:uri="http://schemas.microsoft.com/office/infopath/2007/PartnerControls"/>
+    <ds:schemaRef ds:uri="http://schemas.openxmlformats.org/officeDocument/2006/bibliography"/>
   </ds:schemaRefs>
 </ds:datastoreItem>
 </file>
 
 <file path=customXml/itemProps2.xml><?xml version="1.0" encoding="utf-8"?>
-<ds:datastoreItem xmlns:ds="http://schemas.openxmlformats.org/officeDocument/2006/customXml" ds:itemID="{99480259-FB9B-4043-A0D4-4E6BD1E628B7}">
-  <ds:schemaRefs>
-    <ds:schemaRef ds:uri="http://schemas.microsoft.com/sharepoint/v3/contenttype/forms"/>
-  </ds:schemaRefs>
-</ds:datastoreItem>
-</file>
-
-<file path=customXml/itemProps3.xml><?xml version="1.0" encoding="utf-8"?>
 <ds:datastoreItem xmlns:ds="http://schemas.openxmlformats.org/officeDocument/2006/customXml" ds:itemID="{03DAE041-9105-4605-9944-5D24F378810C}">
   <ds:schemaRefs>
     <ds:schemaRef ds:uri="http://schemas.microsoft.com/office/2006/metadata/contentType"/>
@@ -8127,10 +7561,19 @@
 </ds:datastoreItem>
 </file>
 
+<file path=customXml/itemProps3.xml><?xml version="1.0" encoding="utf-8"?>
+<ds:datastoreItem xmlns:ds="http://schemas.openxmlformats.org/officeDocument/2006/customXml" ds:itemID="{99480259-FB9B-4043-A0D4-4E6BD1E628B7}">
+  <ds:schemaRefs>
+    <ds:schemaRef ds:uri="http://schemas.microsoft.com/sharepoint/v3/contenttype/forms"/>
+  </ds:schemaRefs>
+</ds:datastoreItem>
+</file>
+
 <file path=customXml/itemProps4.xml><?xml version="1.0" encoding="utf-8"?>
-<ds:datastoreItem xmlns:ds="http://schemas.openxmlformats.org/officeDocument/2006/customXml" ds:itemID="{746A7B2D-54BD-48D5-B38A-26DEECD07D84}">
+<ds:datastoreItem xmlns:ds="http://schemas.openxmlformats.org/officeDocument/2006/customXml" ds:itemID="{CEDF5561-003D-4FD8-A10A-F8C70FEA426F}">
   <ds:schemaRefs>
-    <ds:schemaRef ds:uri="http://schemas.openxmlformats.org/officeDocument/2006/bibliography"/>
+    <ds:schemaRef ds:uri="http://schemas.microsoft.com/office/2006/metadata/properties"/>
+    <ds:schemaRef ds:uri="http://schemas.microsoft.com/office/infopath/2007/PartnerControls"/>
   </ds:schemaRefs>
 </ds:datastoreItem>
 </file>
</xml_diff>

<commit_message>
Documento do projeto finalizado, só falta melhorar o contexto da gura
</commit_message>
<xml_diff>
--- a/Documentação/Documento de Projeto.docx
+++ b/Documentação/Documento de Projeto.docx
@@ -1,6 +1,6 @@
 
 <file path=word/document.xml><?xml version="1.0" encoding="utf-8"?>
-<w:document xmlns:wpc="http://schemas.microsoft.com/office/word/2010/wordprocessingCanvas" xmlns:cx="http://schemas.microsoft.com/office/drawing/2014/chartex" xmlns:cx1="http://schemas.microsoft.com/office/drawing/2015/9/8/chartex" xmlns:cx2="http://schemas.microsoft.com/office/drawing/2015/10/21/chartex" xmlns:cx3="http://schemas.microsoft.com/office/drawing/2016/5/9/chartex" xmlns:cx4="http://schemas.microsoft.com/office/drawing/2016/5/10/chartex" xmlns:cx5="http://schemas.microsoft.com/office/drawing/2016/5/11/chartex" xmlns:cx6="http://schemas.microsoft.com/office/drawing/2016/5/12/chartex" xmlns:cx7="http://schemas.microsoft.com/office/drawing/2016/5/13/chartex" xmlns:cx8="http://schemas.microsoft.com/office/drawing/2016/5/14/chartex" xmlns:mc="http://schemas.openxmlformats.org/markup-compatibility/2006" xmlns:aink="http://schemas.microsoft.com/office/drawing/2016/ink" xmlns:am3d="http://schemas.microsoft.com/office/drawing/2017/model3d" xmlns:o="urn:schemas-microsoft-com:office:office" xmlns:oel="http://schemas.microsoft.com/office/2019/extlst" xmlns:r="http://schemas.openxmlformats.org/officeDocument/2006/relationships" xmlns:m="http://schemas.openxmlformats.org/officeDocument/2006/math" xmlns:v="urn:schemas-microsoft-com:vml" xmlns:wp14="http://schemas.microsoft.com/office/word/2010/wordprocessingDrawing" xmlns:wp="http://schemas.openxmlformats.org/drawingml/2006/wordprocessingDrawing" xmlns:w10="urn:schemas-microsoft-com:office:word" xmlns:w="http://schemas.openxmlformats.org/wordprocessingml/2006/main" xmlns:w14="http://schemas.microsoft.com/office/word/2010/wordml" xmlns:w15="http://schemas.microsoft.com/office/word/2012/wordml" xmlns:w16cex="http://schemas.microsoft.com/office/word/2018/wordml/cex" xmlns:w16cid="http://schemas.microsoft.com/office/word/2016/wordml/cid" xmlns:w16="http://schemas.microsoft.com/office/word/2018/wordml" xmlns:w16sdtdh="http://schemas.microsoft.com/office/word/2020/wordml/sdtdatahash" xmlns:w16se="http://schemas.microsoft.com/office/word/2015/wordml/symex" xmlns:wpg="http://schemas.microsoft.com/office/word/2010/wordprocessingGroup" xmlns:wpi="http://schemas.microsoft.com/office/word/2010/wordprocessingInk" xmlns:wne="http://schemas.microsoft.com/office/word/2006/wordml" xmlns:wps="http://schemas.microsoft.com/office/word/2010/wordprocessingShape" mc:Ignorable="w14 w15 w16se w16cid w16 w16cex w16sdtdh wp14">
+<w:document xmlns:wpc="http://schemas.microsoft.com/office/word/2010/wordprocessingCanvas" xmlns:cx="http://schemas.microsoft.com/office/drawing/2014/chartex" xmlns:cx1="http://schemas.microsoft.com/office/drawing/2015/9/8/chartex" xmlns:cx2="http://schemas.microsoft.com/office/drawing/2015/10/21/chartex" xmlns:cx3="http://schemas.microsoft.com/office/drawing/2016/5/9/chartex" xmlns:cx4="http://schemas.microsoft.com/office/drawing/2016/5/10/chartex" xmlns:cx5="http://schemas.microsoft.com/office/drawing/2016/5/11/chartex" xmlns:cx6="http://schemas.microsoft.com/office/drawing/2016/5/12/chartex" xmlns:cx7="http://schemas.microsoft.com/office/drawing/2016/5/13/chartex" xmlns:cx8="http://schemas.microsoft.com/office/drawing/2016/5/14/chartex" xmlns:mc="http://schemas.openxmlformats.org/markup-compatibility/2006" xmlns:aink="http://schemas.microsoft.com/office/drawing/2016/ink" xmlns:am3d="http://schemas.microsoft.com/office/drawing/2017/model3d" xmlns:o="urn:schemas-microsoft-com:office:office" xmlns:r="http://schemas.openxmlformats.org/officeDocument/2006/relationships" xmlns:m="http://schemas.openxmlformats.org/officeDocument/2006/math" xmlns:v="urn:schemas-microsoft-com:vml" xmlns:wp14="http://schemas.microsoft.com/office/word/2010/wordprocessingDrawing" xmlns:wp="http://schemas.openxmlformats.org/drawingml/2006/wordprocessingDrawing" xmlns:w10="urn:schemas-microsoft-com:office:word" xmlns:w="http://schemas.openxmlformats.org/wordprocessingml/2006/main" xmlns:w14="http://schemas.microsoft.com/office/word/2010/wordml" xmlns:w15="http://schemas.microsoft.com/office/word/2012/wordml" xmlns:w16cex="http://schemas.microsoft.com/office/word/2018/wordml/cex" xmlns:w16cid="http://schemas.microsoft.com/office/word/2016/wordml/cid" xmlns:w16="http://schemas.microsoft.com/office/word/2018/wordml" xmlns:w16sdtdh="http://schemas.microsoft.com/office/word/2020/wordml/sdtdatahash" xmlns:w16se="http://schemas.microsoft.com/office/word/2015/wordml/symex" xmlns:wpg="http://schemas.microsoft.com/office/word/2010/wordprocessingGroup" xmlns:wpi="http://schemas.microsoft.com/office/word/2010/wordprocessingInk" xmlns:wne="http://schemas.microsoft.com/office/word/2006/wordml" xmlns:wps="http://schemas.microsoft.com/office/word/2010/wordprocessingShape" mc:Ignorable="w14 w15 w16se w16cid w16 w16cex w16sdtdh wp14">
   <w:body>
     <w:p>
       <w:pPr>
@@ -13,6 +13,26 @@
           <w:szCs w:val="36"/>
         </w:rPr>
       </w:pPr>
+      <w:r>
+        <w:rPr>
+          <w:rFonts w:ascii="Arial" w:hAnsi="Arial" w:cs="Arial"/>
+          <w:b/>
+          <w:bCs/>
+          <w:sz w:val="40"/>
+          <w:szCs w:val="40"/>
+        </w:rPr>
+        <w:softHyphen/>
+      </w:r>
+      <w:r>
+        <w:rPr>
+          <w:rFonts w:ascii="Arial" w:hAnsi="Arial" w:cs="Arial"/>
+          <w:b/>
+          <w:bCs/>
+          <w:sz w:val="40"/>
+          <w:szCs w:val="40"/>
+        </w:rPr>
+        <w:softHyphen/>
+      </w:r>
       <w:r>
         <w:rPr>
           <w:rFonts w:ascii="Arial" w:hAnsi="Arial" w:cs="Arial"/>
@@ -442,7 +462,7 @@
             </w:rPr>
             <w:fldChar w:fldCharType="separate"/>
           </w:r>
-          <w:hyperlink w:anchor="_Toc105107877" w:history="1">
+          <w:hyperlink w:anchor="_Toc105140010" w:history="1">
             <w:r>
               <w:rPr>
                 <w:rStyle w:val="Hyperlink"/>
@@ -483,7 +503,7 @@
                 <w:sz w:val="28"/>
                 <w:szCs w:val="28"/>
               </w:rPr>
-              <w:instrText xml:space="preserve"> PAGEREF _Toc105107877 \h </w:instrText>
+              <w:instrText xml:space="preserve"> PAGEREF _Toc105140010 \h </w:instrText>
             </w:r>
             <w:r>
               <w:rPr>
@@ -540,7 +560,7 @@
               <w:lang w:eastAsia="pt-BR"/>
             </w:rPr>
           </w:pPr>
-          <w:hyperlink w:anchor="_Toc105107878" w:history="1">
+          <w:hyperlink w:anchor="_Toc105140011" w:history="1">
             <w:r>
               <w:rPr>
                 <w:rStyle w:val="Hyperlink"/>
@@ -581,7 +601,7 @@
                 <w:sz w:val="28"/>
                 <w:szCs w:val="28"/>
               </w:rPr>
-              <w:instrText xml:space="preserve"> PAGEREF _Toc105107878 \h </w:instrText>
+              <w:instrText xml:space="preserve"> PAGEREF _Toc105140011 \h </w:instrText>
             </w:r>
             <w:r>
               <w:rPr>
@@ -638,7 +658,7 @@
               <w:lang w:eastAsia="pt-BR"/>
             </w:rPr>
           </w:pPr>
-          <w:hyperlink w:anchor="_Toc105107879" w:history="1">
+          <w:hyperlink w:anchor="_Toc105140012" w:history="1">
             <w:r>
               <w:rPr>
                 <w:rStyle w:val="Hyperlink"/>
@@ -679,7 +699,7 @@
                 <w:sz w:val="28"/>
                 <w:szCs w:val="28"/>
               </w:rPr>
-              <w:instrText xml:space="preserve"> PAGEREF _Toc105107879 \h </w:instrText>
+              <w:instrText xml:space="preserve"> PAGEREF _Toc105140012 \h </w:instrText>
             </w:r>
             <w:r>
               <w:rPr>
@@ -736,7 +756,7 @@
               <w:lang w:eastAsia="pt-BR"/>
             </w:rPr>
           </w:pPr>
-          <w:hyperlink w:anchor="_Toc105107880" w:history="1">
+          <w:hyperlink w:anchor="_Toc105140013" w:history="1">
             <w:r>
               <w:rPr>
                 <w:rStyle w:val="Hyperlink"/>
@@ -777,7 +797,7 @@
                 <w:sz w:val="28"/>
                 <w:szCs w:val="28"/>
               </w:rPr>
-              <w:instrText xml:space="preserve"> PAGEREF _Toc105107880 \h </w:instrText>
+              <w:instrText xml:space="preserve"> PAGEREF _Toc105140013 \h </w:instrText>
             </w:r>
             <w:r>
               <w:rPr>
@@ -834,7 +854,7 @@
               <w:lang w:eastAsia="pt-BR"/>
             </w:rPr>
           </w:pPr>
-          <w:hyperlink w:anchor="_Toc105107881" w:history="1">
+          <w:hyperlink w:anchor="_Toc105140014" w:history="1">
             <w:r>
               <w:rPr>
                 <w:rStyle w:val="Hyperlink"/>
@@ -875,7 +895,7 @@
                 <w:sz w:val="28"/>
                 <w:szCs w:val="28"/>
               </w:rPr>
-              <w:instrText xml:space="preserve"> PAGEREF _Toc105107881 \h </w:instrText>
+              <w:instrText xml:space="preserve"> PAGEREF _Toc105140014 \h </w:instrText>
             </w:r>
             <w:r>
               <w:rPr>
@@ -932,7 +952,7 @@
               <w:lang w:eastAsia="pt-BR"/>
             </w:rPr>
           </w:pPr>
-          <w:hyperlink w:anchor="_Toc105107882" w:history="1">
+          <w:hyperlink w:anchor="_Toc105140015" w:history="1">
             <w:r>
               <w:rPr>
                 <w:rStyle w:val="Hyperlink"/>
@@ -943,7 +963,7 @@
                 <w:sz w:val="28"/>
                 <w:szCs w:val="28"/>
               </w:rPr>
-              <w:t>Premissa</w:t>
+              <w:t>Restrições</w:t>
             </w:r>
             <w:r>
               <w:rPr>
@@ -973,7 +993,7 @@
                 <w:sz w:val="28"/>
                 <w:szCs w:val="28"/>
               </w:rPr>
-              <w:instrText xml:space="preserve"> PAGEREF _Toc105107882 \h </w:instrText>
+              <w:instrText xml:space="preserve"> PAGEREF _Toc105140015 \h </w:instrText>
             </w:r>
             <w:r>
               <w:rPr>
@@ -1030,7 +1050,7 @@
               <w:lang w:eastAsia="pt-BR"/>
             </w:rPr>
           </w:pPr>
-          <w:hyperlink w:anchor="_Toc105107883" w:history="1">
+          <w:hyperlink w:anchor="_Toc105140016" w:history="1">
             <w:r>
               <w:rPr>
                 <w:rStyle w:val="Hyperlink"/>
@@ -1041,7 +1061,7 @@
                 <w:sz w:val="28"/>
                 <w:szCs w:val="28"/>
               </w:rPr>
-              <w:t>Restrições</w:t>
+              <w:t>Equipe Envolvida</w:t>
             </w:r>
             <w:r>
               <w:rPr>
@@ -1071,7 +1091,7 @@
                 <w:sz w:val="28"/>
                 <w:szCs w:val="28"/>
               </w:rPr>
-              <w:instrText xml:space="preserve"> PAGEREF _Toc105107883 \h </w:instrText>
+              <w:instrText xml:space="preserve"> PAGEREF _Toc105140016 \h </w:instrText>
             </w:r>
             <w:r>
               <w:rPr>
@@ -1128,7 +1148,7 @@
               <w:lang w:eastAsia="pt-BR"/>
             </w:rPr>
           </w:pPr>
-          <w:hyperlink w:anchor="_Toc105107884" w:history="1">
+          <w:hyperlink w:anchor="_Toc105140017" w:history="1">
             <w:r>
               <w:rPr>
                 <w:rStyle w:val="Hyperlink"/>
@@ -1139,7 +1159,7 @@
                 <w:sz w:val="28"/>
                 <w:szCs w:val="28"/>
               </w:rPr>
-              <w:t>Equipe Envolvida</w:t>
+              <w:t>Referências Bibliográficas</w:t>
             </w:r>
             <w:r>
               <w:rPr>
@@ -1169,7 +1189,7 @@
                 <w:sz w:val="28"/>
                 <w:szCs w:val="28"/>
               </w:rPr>
-              <w:instrText xml:space="preserve"> PAGEREF _Toc105107884 \h </w:instrText>
+              <w:instrText xml:space="preserve"> PAGEREF _Toc105140017 \h </w:instrText>
             </w:r>
             <w:r>
               <w:rPr>
@@ -1214,202 +1234,6 @@
         </w:p>
         <w:p>
           <w:pPr>
-            <w:pStyle w:val="Sumrio1"/>
-            <w:tabs>
-              <w:tab w:val="right" w:leader="dot" w:pos="9350"/>
-            </w:tabs>
-            <w:rPr>
-              <w:rFonts w:ascii="Arial" w:eastAsiaTheme="minorEastAsia" w:hAnsi="Arial" w:cs="Arial"/>
-              <w:noProof/>
-              <w:sz w:val="28"/>
-              <w:szCs w:val="28"/>
-              <w:lang w:eastAsia="pt-BR"/>
-            </w:rPr>
-          </w:pPr>
-          <w:hyperlink w:anchor="_Toc105107885" w:history="1">
-            <w:r>
-              <w:rPr>
-                <w:rStyle w:val="Hyperlink"/>
-                <w:rFonts w:ascii="Arial" w:hAnsi="Arial" w:cs="Arial"/>
-                <w:b/>
-                <w:bCs/>
-                <w:noProof/>
-                <w:sz w:val="28"/>
-                <w:szCs w:val="28"/>
-              </w:rPr>
-              <w:t>Sustentação</w:t>
-            </w:r>
-            <w:r>
-              <w:rPr>
-                <w:rFonts w:ascii="Arial" w:hAnsi="Arial" w:cs="Arial"/>
-                <w:noProof/>
-                <w:webHidden/>
-                <w:sz w:val="28"/>
-                <w:szCs w:val="28"/>
-              </w:rPr>
-              <w:tab/>
-            </w:r>
-            <w:r>
-              <w:rPr>
-                <w:rFonts w:ascii="Arial" w:hAnsi="Arial" w:cs="Arial"/>
-                <w:noProof/>
-                <w:webHidden/>
-                <w:sz w:val="28"/>
-                <w:szCs w:val="28"/>
-              </w:rPr>
-              <w:fldChar w:fldCharType="begin"/>
-            </w:r>
-            <w:r>
-              <w:rPr>
-                <w:rFonts w:ascii="Arial" w:hAnsi="Arial" w:cs="Arial"/>
-                <w:noProof/>
-                <w:webHidden/>
-                <w:sz w:val="28"/>
-                <w:szCs w:val="28"/>
-              </w:rPr>
-              <w:instrText xml:space="preserve"> PAGEREF _Toc105107885 \h </w:instrText>
-            </w:r>
-            <w:r>
-              <w:rPr>
-                <w:rFonts w:ascii="Arial" w:hAnsi="Arial" w:cs="Arial"/>
-                <w:noProof/>
-                <w:webHidden/>
-                <w:sz w:val="28"/>
-                <w:szCs w:val="28"/>
-              </w:rPr>
-            </w:r>
-            <w:r>
-              <w:rPr>
-                <w:rFonts w:ascii="Arial" w:hAnsi="Arial" w:cs="Arial"/>
-                <w:noProof/>
-                <w:webHidden/>
-                <w:sz w:val="28"/>
-                <w:szCs w:val="28"/>
-              </w:rPr>
-              <w:fldChar w:fldCharType="separate"/>
-            </w:r>
-            <w:r>
-              <w:rPr>
-                <w:rFonts w:ascii="Arial" w:hAnsi="Arial" w:cs="Arial"/>
-                <w:noProof/>
-                <w:webHidden/>
-                <w:sz w:val="28"/>
-                <w:szCs w:val="28"/>
-              </w:rPr>
-              <w:t>10</w:t>
-            </w:r>
-            <w:r>
-              <w:rPr>
-                <w:rFonts w:ascii="Arial" w:hAnsi="Arial" w:cs="Arial"/>
-                <w:noProof/>
-                <w:webHidden/>
-                <w:sz w:val="28"/>
-                <w:szCs w:val="28"/>
-              </w:rPr>
-              <w:fldChar w:fldCharType="end"/>
-            </w:r>
-          </w:hyperlink>
-        </w:p>
-        <w:p>
-          <w:pPr>
-            <w:pStyle w:val="Sumrio1"/>
-            <w:tabs>
-              <w:tab w:val="right" w:leader="dot" w:pos="9350"/>
-            </w:tabs>
-            <w:rPr>
-              <w:rFonts w:ascii="Arial" w:eastAsiaTheme="minorEastAsia" w:hAnsi="Arial" w:cs="Arial"/>
-              <w:noProof/>
-              <w:sz w:val="28"/>
-              <w:szCs w:val="28"/>
-              <w:lang w:eastAsia="pt-BR"/>
-            </w:rPr>
-          </w:pPr>
-          <w:hyperlink w:anchor="_Toc105107886" w:history="1">
-            <w:r>
-              <w:rPr>
-                <w:rStyle w:val="Hyperlink"/>
-                <w:rFonts w:ascii="Arial" w:hAnsi="Arial" w:cs="Arial"/>
-                <w:b/>
-                <w:bCs/>
-                <w:noProof/>
-                <w:sz w:val="28"/>
-                <w:szCs w:val="28"/>
-              </w:rPr>
-              <w:t>Referências Bibliográficas</w:t>
-            </w:r>
-            <w:r>
-              <w:rPr>
-                <w:rFonts w:ascii="Arial" w:hAnsi="Arial" w:cs="Arial"/>
-                <w:noProof/>
-                <w:webHidden/>
-                <w:sz w:val="28"/>
-                <w:szCs w:val="28"/>
-              </w:rPr>
-              <w:tab/>
-            </w:r>
-            <w:r>
-              <w:rPr>
-                <w:rFonts w:ascii="Arial" w:hAnsi="Arial" w:cs="Arial"/>
-                <w:noProof/>
-                <w:webHidden/>
-                <w:sz w:val="28"/>
-                <w:szCs w:val="28"/>
-              </w:rPr>
-              <w:fldChar w:fldCharType="begin"/>
-            </w:r>
-            <w:r>
-              <w:rPr>
-                <w:rFonts w:ascii="Arial" w:hAnsi="Arial" w:cs="Arial"/>
-                <w:noProof/>
-                <w:webHidden/>
-                <w:sz w:val="28"/>
-                <w:szCs w:val="28"/>
-              </w:rPr>
-              <w:instrText xml:space="preserve"> PAGEREF _Toc105107886 \h </w:instrText>
-            </w:r>
-            <w:r>
-              <w:rPr>
-                <w:rFonts w:ascii="Arial" w:hAnsi="Arial" w:cs="Arial"/>
-                <w:noProof/>
-                <w:webHidden/>
-                <w:sz w:val="28"/>
-                <w:szCs w:val="28"/>
-              </w:rPr>
-            </w:r>
-            <w:r>
-              <w:rPr>
-                <w:rFonts w:ascii="Arial" w:hAnsi="Arial" w:cs="Arial"/>
-                <w:noProof/>
-                <w:webHidden/>
-                <w:sz w:val="28"/>
-                <w:szCs w:val="28"/>
-              </w:rPr>
-              <w:fldChar w:fldCharType="separate"/>
-            </w:r>
-            <w:r>
-              <w:rPr>
-                <w:rFonts w:ascii="Arial" w:hAnsi="Arial" w:cs="Arial"/>
-                <w:noProof/>
-                <w:webHidden/>
-                <w:sz w:val="28"/>
-                <w:szCs w:val="28"/>
-              </w:rPr>
-              <w:t>11</w:t>
-            </w:r>
-            <w:r>
-              <w:rPr>
-                <w:rFonts w:ascii="Arial" w:hAnsi="Arial" w:cs="Arial"/>
-                <w:noProof/>
-                <w:webHidden/>
-                <w:sz w:val="28"/>
-                <w:szCs w:val="28"/>
-              </w:rPr>
-              <w:fldChar w:fldCharType="end"/>
-            </w:r>
-          </w:hyperlink>
-        </w:p>
-        <w:p>
-          <w:pPr>
             <w:spacing w:line="276" w:lineRule="auto"/>
             <w:jc w:val="center"/>
           </w:pPr>
@@ -1568,7 +1392,7 @@
           <w:u w:val="single"/>
         </w:rPr>
       </w:pPr>
-      <w:bookmarkStart w:id="0" w:name="_Toc105107877"/>
+      <w:bookmarkStart w:id="0" w:name="_Toc105140010"/>
       <w:r>
         <w:rPr>
           <w:rFonts w:ascii="Arial" w:hAnsi="Arial" w:cs="Arial"/>
@@ -1578,7 +1402,6 @@
           <w:szCs w:val="56"/>
           <w:u w:val="single"/>
         </w:rPr>
-        <w:lastRenderedPageBreak/>
         <w:t>Contexto</w:t>
       </w:r>
       <w:bookmarkEnd w:id="0"/>
@@ -1609,6 +1432,7 @@
           <w:sz w:val="24"/>
           <w:szCs w:val="24"/>
         </w:rPr>
+        <w:lastRenderedPageBreak/>
         <w:tab/>
       </w:r>
       <w:r>
@@ -1876,7 +1700,6 @@
           <w:sz w:val="28"/>
           <w:szCs w:val="28"/>
         </w:rPr>
-        <w:lastRenderedPageBreak/>
         <w:t xml:space="preserve"> </w:t>
       </w:r>
       <w:r>
@@ -1887,7 +1710,7 @@
         </w:rPr>
         <w:t xml:space="preserve"> </w:t>
       </w:r>
-      <w:bookmarkStart w:id="1" w:name="_Toc105107878"/>
+      <w:bookmarkStart w:id="1" w:name="_Toc105140011"/>
       <w:r>
         <w:rPr>
           <w:rFonts w:ascii="Arial" w:hAnsi="Arial" w:cs="Arial"/>
@@ -1949,6 +1772,7 @@
           <w:sz w:val="24"/>
           <w:szCs w:val="24"/>
         </w:rPr>
+        <w:lastRenderedPageBreak/>
         <w:tab/>
       </w:r>
       <w:r>
@@ -2457,7 +2281,7 @@
           <w:u w:val="single"/>
         </w:rPr>
       </w:pPr>
-      <w:bookmarkStart w:id="2" w:name="_Toc105107879"/>
+      <w:bookmarkStart w:id="2" w:name="_Toc105140012"/>
       <w:r>
         <w:rPr>
           <w:rFonts w:ascii="Arial" w:hAnsi="Arial" w:cs="Arial"/>
@@ -2467,7 +2291,6 @@
           <w:szCs w:val="56"/>
           <w:u w:val="single"/>
         </w:rPr>
-        <w:lastRenderedPageBreak/>
         <w:t>Justificativa</w:t>
       </w:r>
       <w:bookmarkEnd w:id="2"/>
@@ -2546,7 +2369,16 @@
           <w:sz w:val="28"/>
           <w:szCs w:val="28"/>
         </w:rPr>
-        <w:t xml:space="preserve"> como: customização do perfil, procurar jogadas de outros jogadores em mapas específicos, saber quais </w:t>
+        <w:t xml:space="preserve"> como: </w:t>
+      </w:r>
+      <w:r>
+        <w:rPr>
+          <w:rFonts w:ascii="Arial" w:hAnsi="Arial" w:cs="Arial"/>
+          <w:sz w:val="28"/>
+          <w:szCs w:val="28"/>
+        </w:rPr>
+        <w:lastRenderedPageBreak/>
+        <w:t xml:space="preserve">customização do perfil, procurar jogadas de outros jogadores em mapas específicos, saber quais </w:t>
       </w:r>
       <w:r>
         <w:rPr>
@@ -2785,7 +2617,7 @@
           <w:u w:val="single"/>
         </w:rPr>
       </w:pPr>
-      <w:bookmarkStart w:id="3" w:name="_Toc105107880"/>
+      <w:bookmarkStart w:id="3" w:name="_Toc105140013"/>
       <w:r>
         <w:rPr>
           <w:rFonts w:ascii="Arial" w:hAnsi="Arial" w:cs="Arial"/>
@@ -2795,7 +2627,6 @@
           <w:szCs w:val="56"/>
           <w:u w:val="single"/>
         </w:rPr>
-        <w:lastRenderedPageBreak/>
         <w:t>Escopo</w:t>
       </w:r>
       <w:bookmarkEnd w:id="3"/>
@@ -2904,6 +2735,7 @@
           <w:sz w:val="28"/>
           <w:szCs w:val="28"/>
         </w:rPr>
+        <w:lastRenderedPageBreak/>
         <w:t>Permitir que o usuário selecione o mapa e verifique as suas dificuldades, podendo selecionar cada uma delas para verificar as jogadas feitas.</w:t>
       </w:r>
     </w:p>
@@ -3106,7 +2938,7 @@
           <w:u w:val="single"/>
         </w:rPr>
       </w:pPr>
-      <w:bookmarkStart w:id="4" w:name="_Toc105107881"/>
+      <w:bookmarkStart w:id="4" w:name="_Toc105140014"/>
       <w:r>
         <w:rPr>
           <w:rFonts w:ascii="Arial" w:hAnsi="Arial" w:cs="Arial"/>
@@ -3116,7 +2948,6 @@
           <w:szCs w:val="56"/>
           <w:u w:val="single"/>
         </w:rPr>
-        <w:lastRenderedPageBreak/>
         <w:t>Marcos do Projeto</w:t>
       </w:r>
       <w:bookmarkEnd w:id="4"/>
@@ -3259,6 +3090,7 @@
           <w:sz w:val="28"/>
           <w:szCs w:val="28"/>
         </w:rPr>
+        <w:lastRenderedPageBreak/>
         <w:t>Implementação d</w:t>
       </w:r>
       <w:r>
@@ -3634,26 +3466,7 @@
     </w:p>
     <w:p>
       <w:pPr>
-        <w:rPr>
-          <w:rFonts w:ascii="Arial" w:eastAsia="Arial" w:hAnsi="Arial" w:cs="Arial"/>
-          <w:sz w:val="28"/>
-          <w:szCs w:val="28"/>
-        </w:rPr>
-      </w:pPr>
-    </w:p>
-    <w:p>
-      <w:pPr>
-        <w:rPr>
-          <w:rFonts w:ascii="Arial" w:eastAsia="Arial" w:hAnsi="Arial" w:cs="Arial"/>
-          <w:sz w:val="28"/>
-          <w:szCs w:val="28"/>
-        </w:rPr>
-      </w:pPr>
-    </w:p>
-    <w:p>
-      <w:pPr>
         <w:pStyle w:val="Ttulo1"/>
-        <w:jc w:val="center"/>
         <w:rPr>
           <w:rFonts w:ascii="Arial" w:hAnsi="Arial" w:cs="Arial"/>
           <w:b/>
@@ -3663,8 +3476,12 @@
           <w:u w:val="single"/>
         </w:rPr>
       </w:pPr>
-      <w:bookmarkStart w:id="5" w:name="_Toc105107882"/>
-      <w:r>
+    </w:p>
+    <w:p/>
+    <w:p>
+      <w:pPr>
+        <w:pStyle w:val="Ttulo1"/>
+        <w:jc w:val="center"/>
         <w:rPr>
           <w:rFonts w:ascii="Arial" w:hAnsi="Arial" w:cs="Arial"/>
           <w:b/>
@@ -3673,8 +3490,18 @@
           <w:szCs w:val="56"/>
           <w:u w:val="single"/>
         </w:rPr>
-        <w:lastRenderedPageBreak/>
-        <w:t>Premissa</w:t>
+      </w:pPr>
+      <w:bookmarkStart w:id="5" w:name="_Toc105140015"/>
+      <w:r>
+        <w:rPr>
+          <w:rFonts w:ascii="Arial" w:hAnsi="Arial" w:cs="Arial"/>
+          <w:b/>
+          <w:bCs/>
+          <w:sz w:val="56"/>
+          <w:szCs w:val="56"/>
+          <w:u w:val="single"/>
+        </w:rPr>
+        <w:t>Restrições</w:t>
       </w:r>
       <w:bookmarkEnd w:id="5"/>
     </w:p>
@@ -3698,7 +3525,23 @@
           <w:sz w:val="28"/>
           <w:szCs w:val="28"/>
         </w:rPr>
-        <w:t xml:space="preserve">Prazo de 1 mês; </w:t>
+        <w:t>Prazo de 1 mês</w:t>
+      </w:r>
+      <w:r>
+        <w:rPr>
+          <w:rFonts w:ascii="Arial" w:eastAsia="Arial" w:hAnsi="Arial" w:cs="Arial"/>
+          <w:sz w:val="28"/>
+          <w:szCs w:val="28"/>
+        </w:rPr>
+        <w:t xml:space="preserve"> e 1 semana</w:t>
+      </w:r>
+      <w:r>
+        <w:rPr>
+          <w:rFonts w:ascii="Arial" w:eastAsia="Arial" w:hAnsi="Arial" w:cs="Arial"/>
+          <w:sz w:val="28"/>
+          <w:szCs w:val="28"/>
+        </w:rPr>
+        <w:t xml:space="preserve">; </w:t>
       </w:r>
     </w:p>
     <w:p>
@@ -3720,7 +3563,25 @@
           <w:sz w:val="28"/>
           <w:szCs w:val="28"/>
         </w:rPr>
-        <w:t>A equipe do projeto só poderá trabalhar nos dias da semana das 8:00h às 17:00h;</w:t>
+        <w:t xml:space="preserve">Utilizar apenas as </w:t>
+      </w:r>
+      <w:proofErr w:type="spellStart"/>
+      <w:r>
+        <w:rPr>
+          <w:rFonts w:ascii="Arial" w:eastAsia="Arial" w:hAnsi="Arial" w:cs="Arial"/>
+          <w:sz w:val="28"/>
+          <w:szCs w:val="28"/>
+        </w:rPr>
+        <w:t>API’s</w:t>
+      </w:r>
+      <w:proofErr w:type="spellEnd"/>
+      <w:r>
+        <w:rPr>
+          <w:rFonts w:ascii="Arial" w:eastAsia="Arial" w:hAnsi="Arial" w:cs="Arial"/>
+          <w:sz w:val="28"/>
+          <w:szCs w:val="28"/>
+        </w:rPr>
+        <w:t xml:space="preserve"> que o professor Fernando Brandão permitiu;</w:t>
       </w:r>
     </w:p>
     <w:p>
@@ -3742,197 +3603,9 @@
           <w:sz w:val="28"/>
           <w:szCs w:val="28"/>
         </w:rPr>
-        <w:t>Câmera de baixo custo;</w:t>
-      </w:r>
-    </w:p>
-    <w:p>
-      <w:pPr>
-        <w:rPr>
-          <w:rFonts w:ascii="Arial" w:eastAsia="Arial" w:hAnsi="Arial" w:cs="Arial"/>
-          <w:sz w:val="28"/>
-          <w:szCs w:val="28"/>
-        </w:rPr>
-      </w:pPr>
-    </w:p>
-    <w:p>
-      <w:pPr>
-        <w:rPr>
-          <w:rFonts w:ascii="Arial" w:eastAsia="Arial" w:hAnsi="Arial" w:cs="Arial"/>
-          <w:sz w:val="28"/>
-          <w:szCs w:val="28"/>
-        </w:rPr>
-      </w:pPr>
-    </w:p>
-    <w:p>
-      <w:pPr>
-        <w:rPr>
-          <w:rFonts w:ascii="Arial" w:eastAsia="Arial" w:hAnsi="Arial" w:cs="Arial"/>
-          <w:sz w:val="28"/>
-          <w:szCs w:val="28"/>
-        </w:rPr>
-      </w:pPr>
-    </w:p>
-    <w:p>
-      <w:pPr>
-        <w:rPr>
-          <w:rFonts w:ascii="Arial" w:eastAsia="Arial" w:hAnsi="Arial" w:cs="Arial"/>
-          <w:sz w:val="28"/>
-          <w:szCs w:val="28"/>
-        </w:rPr>
-      </w:pPr>
-    </w:p>
-    <w:p>
-      <w:pPr>
-        <w:rPr>
-          <w:rFonts w:ascii="Arial" w:eastAsia="Arial" w:hAnsi="Arial" w:cs="Arial"/>
-          <w:sz w:val="28"/>
-          <w:szCs w:val="28"/>
-        </w:rPr>
-      </w:pPr>
-    </w:p>
-    <w:p>
-      <w:pPr>
-        <w:rPr>
-          <w:rFonts w:ascii="Arial" w:eastAsia="Arial" w:hAnsi="Arial" w:cs="Arial"/>
-          <w:sz w:val="28"/>
-          <w:szCs w:val="28"/>
-        </w:rPr>
-      </w:pPr>
-    </w:p>
-    <w:p>
-      <w:pPr>
-        <w:rPr>
-          <w:rFonts w:ascii="Arial" w:eastAsia="Arial" w:hAnsi="Arial" w:cs="Arial"/>
-          <w:sz w:val="28"/>
-          <w:szCs w:val="28"/>
-        </w:rPr>
-      </w:pPr>
-    </w:p>
-    <w:p>
-      <w:pPr>
-        <w:rPr>
-          <w:rFonts w:ascii="Arial" w:eastAsia="Arial" w:hAnsi="Arial" w:cs="Arial"/>
-          <w:sz w:val="28"/>
-          <w:szCs w:val="28"/>
-        </w:rPr>
-      </w:pPr>
-    </w:p>
-    <w:p>
-      <w:pPr>
-        <w:rPr>
-          <w:rFonts w:ascii="Arial" w:eastAsia="Arial" w:hAnsi="Arial" w:cs="Arial"/>
-          <w:sz w:val="28"/>
-          <w:szCs w:val="28"/>
-        </w:rPr>
-      </w:pPr>
-    </w:p>
-    <w:p>
-      <w:pPr>
-        <w:rPr>
-          <w:rFonts w:ascii="Arial" w:eastAsia="Arial" w:hAnsi="Arial" w:cs="Arial"/>
-          <w:sz w:val="28"/>
-          <w:szCs w:val="28"/>
-        </w:rPr>
-      </w:pPr>
-    </w:p>
-    <w:p>
-      <w:pPr>
-        <w:rPr>
-          <w:rFonts w:ascii="Arial" w:eastAsia="Arial" w:hAnsi="Arial" w:cs="Arial"/>
-          <w:sz w:val="28"/>
-          <w:szCs w:val="28"/>
-        </w:rPr>
-      </w:pPr>
-    </w:p>
-    <w:p>
-      <w:pPr>
-        <w:rPr>
-          <w:rFonts w:ascii="Arial" w:eastAsia="Arial" w:hAnsi="Arial" w:cs="Arial"/>
-          <w:sz w:val="28"/>
-          <w:szCs w:val="28"/>
-        </w:rPr>
-      </w:pPr>
-    </w:p>
-    <w:p>
-      <w:pPr>
-        <w:rPr>
-          <w:rFonts w:ascii="Arial" w:eastAsia="Arial" w:hAnsi="Arial" w:cs="Arial"/>
-          <w:sz w:val="28"/>
-          <w:szCs w:val="28"/>
-        </w:rPr>
-      </w:pPr>
-    </w:p>
-    <w:p>
-      <w:pPr>
-        <w:rPr>
-          <w:rFonts w:ascii="Arial" w:eastAsia="Arial" w:hAnsi="Arial" w:cs="Arial"/>
-          <w:sz w:val="28"/>
-          <w:szCs w:val="28"/>
-        </w:rPr>
-      </w:pPr>
-    </w:p>
-    <w:p>
-      <w:pPr>
-        <w:rPr>
-          <w:rFonts w:ascii="Arial" w:eastAsia="Arial" w:hAnsi="Arial" w:cs="Arial"/>
-          <w:sz w:val="28"/>
-          <w:szCs w:val="28"/>
-        </w:rPr>
-      </w:pPr>
-    </w:p>
-    <w:p>
-      <w:pPr>
-        <w:rPr>
-          <w:rFonts w:ascii="Arial" w:eastAsia="Arial" w:hAnsi="Arial" w:cs="Arial"/>
-          <w:sz w:val="28"/>
-          <w:szCs w:val="28"/>
-        </w:rPr>
-      </w:pPr>
-    </w:p>
-    <w:p>
-      <w:pPr>
-        <w:pStyle w:val="Ttulo1"/>
-        <w:jc w:val="center"/>
-        <w:rPr>
-          <w:rFonts w:ascii="Arial" w:hAnsi="Arial" w:cs="Arial"/>
-          <w:b/>
-          <w:bCs/>
-          <w:sz w:val="56"/>
-          <w:szCs w:val="56"/>
-          <w:u w:val="single"/>
-        </w:rPr>
-      </w:pPr>
-    </w:p>
-    <w:p/>
-    <w:p>
-      <w:pPr>
-        <w:pStyle w:val="Ttulo1"/>
-        <w:jc w:val="center"/>
-        <w:rPr>
-          <w:rFonts w:ascii="Arial" w:hAnsi="Arial" w:cs="Arial"/>
-          <w:b/>
-          <w:bCs/>
-          <w:sz w:val="56"/>
-          <w:szCs w:val="56"/>
-          <w:u w:val="single"/>
-        </w:rPr>
-      </w:pPr>
-      <w:bookmarkStart w:id="6" w:name="_Toc105107883"/>
-      <w:r>
-        <w:rPr>
-          <w:rFonts w:ascii="Arial" w:hAnsi="Arial" w:cs="Arial"/>
-          <w:b/>
-          <w:bCs/>
-          <w:sz w:val="56"/>
-          <w:szCs w:val="56"/>
-          <w:u w:val="single"/>
-        </w:rPr>
-        <w:lastRenderedPageBreak/>
-        <w:t>Restrições</w:t>
-      </w:r>
-      <w:bookmarkEnd w:id="6"/>
-    </w:p>
-    <w:p/>
+        <w:t>Utilizar HTML, CSS e Javascript;</w:t>
+      </w:r>
+    </w:p>
     <w:p>
       <w:pPr>
         <w:pStyle w:val="PargrafodaLista"/>
@@ -3952,23 +3625,25 @@
           <w:sz w:val="28"/>
           <w:szCs w:val="28"/>
         </w:rPr>
-        <w:t>Prazo de 1 mês</w:t>
-      </w:r>
-      <w:r>
-        <w:rPr>
-          <w:rFonts w:ascii="Arial" w:eastAsia="Arial" w:hAnsi="Arial" w:cs="Arial"/>
-          <w:sz w:val="28"/>
-          <w:szCs w:val="28"/>
-        </w:rPr>
-        <w:t xml:space="preserve"> e 1 semana</w:t>
-      </w:r>
-      <w:r>
-        <w:rPr>
-          <w:rFonts w:ascii="Arial" w:eastAsia="Arial" w:hAnsi="Arial" w:cs="Arial"/>
-          <w:sz w:val="28"/>
-          <w:szCs w:val="28"/>
-        </w:rPr>
-        <w:t xml:space="preserve">; </w:t>
+        <w:t xml:space="preserve">Aplicação da API </w:t>
+      </w:r>
+      <w:proofErr w:type="spellStart"/>
+      <w:r>
+        <w:rPr>
+          <w:rFonts w:ascii="Arial" w:eastAsia="Arial" w:hAnsi="Arial" w:cs="Arial"/>
+          <w:sz w:val="28"/>
+          <w:szCs w:val="28"/>
+        </w:rPr>
+        <w:t>NodeJS</w:t>
+      </w:r>
+      <w:proofErr w:type="spellEnd"/>
+      <w:r>
+        <w:rPr>
+          <w:rFonts w:ascii="Arial" w:eastAsia="Arial" w:hAnsi="Arial" w:cs="Arial"/>
+          <w:sz w:val="28"/>
+          <w:szCs w:val="28"/>
+        </w:rPr>
+        <w:t xml:space="preserve"> para cadastro e/ou consulta no banco de dados;</w:t>
       </w:r>
     </w:p>
     <w:p>
@@ -3978,115 +3653,14 @@
           <w:ilvl w:val="0"/>
           <w:numId w:val="10"/>
         </w:numPr>
-        <w:rPr>
-          <w:rFonts w:ascii="Arial" w:eastAsia="Arial" w:hAnsi="Arial" w:cs="Arial"/>
-          <w:sz w:val="28"/>
-          <w:szCs w:val="28"/>
-        </w:rPr>
-      </w:pPr>
-      <w:r>
-        <w:rPr>
-          <w:rFonts w:ascii="Arial" w:eastAsia="Arial" w:hAnsi="Arial" w:cs="Arial"/>
-          <w:sz w:val="28"/>
-          <w:szCs w:val="28"/>
-        </w:rPr>
-        <w:t xml:space="preserve">Utilizar apenas as </w:t>
-      </w:r>
-      <w:proofErr w:type="spellStart"/>
-      <w:r>
-        <w:rPr>
-          <w:rFonts w:ascii="Arial" w:eastAsia="Arial" w:hAnsi="Arial" w:cs="Arial"/>
-          <w:sz w:val="28"/>
-          <w:szCs w:val="28"/>
-        </w:rPr>
-        <w:t>API’s</w:t>
-      </w:r>
-      <w:proofErr w:type="spellEnd"/>
-      <w:r>
-        <w:rPr>
-          <w:rFonts w:ascii="Arial" w:eastAsia="Arial" w:hAnsi="Arial" w:cs="Arial"/>
-          <w:sz w:val="28"/>
-          <w:szCs w:val="28"/>
-        </w:rPr>
-        <w:t xml:space="preserve"> que o professor Fernando Brandão permitiu;</w:t>
-      </w:r>
-    </w:p>
-    <w:p>
-      <w:pPr>
-        <w:pStyle w:val="PargrafodaLista"/>
-        <w:numPr>
-          <w:ilvl w:val="0"/>
-          <w:numId w:val="10"/>
-        </w:numPr>
-        <w:rPr>
-          <w:rFonts w:ascii="Arial" w:eastAsia="Arial" w:hAnsi="Arial" w:cs="Arial"/>
-          <w:sz w:val="28"/>
-          <w:szCs w:val="28"/>
-        </w:rPr>
-      </w:pPr>
-      <w:r>
-        <w:rPr>
-          <w:rFonts w:ascii="Arial" w:eastAsia="Arial" w:hAnsi="Arial" w:cs="Arial"/>
-          <w:sz w:val="28"/>
-          <w:szCs w:val="28"/>
-        </w:rPr>
-        <w:t>Utilizar HTML, CSS e Javascript;</w:t>
-      </w:r>
-    </w:p>
-    <w:p>
-      <w:pPr>
-        <w:pStyle w:val="PargrafodaLista"/>
-        <w:numPr>
-          <w:ilvl w:val="0"/>
-          <w:numId w:val="10"/>
-        </w:numPr>
-        <w:rPr>
-          <w:rFonts w:ascii="Arial" w:eastAsia="Arial" w:hAnsi="Arial" w:cs="Arial"/>
-          <w:sz w:val="28"/>
-          <w:szCs w:val="28"/>
-        </w:rPr>
-      </w:pPr>
-      <w:r>
-        <w:rPr>
-          <w:rFonts w:ascii="Arial" w:eastAsia="Arial" w:hAnsi="Arial" w:cs="Arial"/>
-          <w:sz w:val="28"/>
-          <w:szCs w:val="28"/>
-        </w:rPr>
-        <w:t xml:space="preserve">Aplicação da API </w:t>
-      </w:r>
-      <w:proofErr w:type="spellStart"/>
-      <w:r>
-        <w:rPr>
-          <w:rFonts w:ascii="Arial" w:eastAsia="Arial" w:hAnsi="Arial" w:cs="Arial"/>
-          <w:sz w:val="28"/>
-          <w:szCs w:val="28"/>
-        </w:rPr>
-        <w:t>NodeJS</w:t>
-      </w:r>
-      <w:proofErr w:type="spellEnd"/>
-      <w:r>
-        <w:rPr>
-          <w:rFonts w:ascii="Arial" w:eastAsia="Arial" w:hAnsi="Arial" w:cs="Arial"/>
-          <w:sz w:val="28"/>
-          <w:szCs w:val="28"/>
-        </w:rPr>
-        <w:t xml:space="preserve"> para cadastro e/ou consulta no banco de dados;</w:t>
-      </w:r>
-    </w:p>
-    <w:p>
-      <w:pPr>
-        <w:pStyle w:val="PargrafodaLista"/>
-        <w:numPr>
-          <w:ilvl w:val="0"/>
-          <w:numId w:val="10"/>
-        </w:numPr>
-      </w:pPr>
-      <w:r>
-        <w:rPr>
-          <w:rFonts w:ascii="Arial" w:eastAsia="Arial" w:hAnsi="Arial" w:cs="Arial"/>
-          <w:sz w:val="28"/>
-          <w:szCs w:val="28"/>
-        </w:rPr>
+      </w:pPr>
+      <w:r>
+        <w:rPr>
+          <w:rFonts w:ascii="Arial" w:eastAsia="Arial" w:hAnsi="Arial" w:cs="Arial"/>
+          <w:sz w:val="28"/>
+          <w:szCs w:val="28"/>
+        </w:rPr>
+        <w:lastRenderedPageBreak/>
         <w:t>Aplicar conteúdo aprendido em todas as disciplinas;</w:t>
       </w:r>
     </w:p>
@@ -4148,7 +3722,7 @@
           <w:u w:val="single"/>
         </w:rPr>
       </w:pPr>
-      <w:bookmarkStart w:id="7" w:name="_Toc105107884"/>
+      <w:bookmarkStart w:id="6" w:name="_Toc105140016"/>
       <w:r>
         <w:rPr>
           <w:rFonts w:ascii="Arial" w:hAnsi="Arial" w:cs="Arial"/>
@@ -4158,10 +3732,9 @@
           <w:szCs w:val="56"/>
           <w:u w:val="single"/>
         </w:rPr>
-        <w:lastRenderedPageBreak/>
         <w:t>Equipe Envolvida</w:t>
       </w:r>
-      <w:bookmarkEnd w:id="7"/>
+      <w:bookmarkEnd w:id="6"/>
     </w:p>
     <w:p>
       <w:pPr>
@@ -4353,21 +3926,34 @@
     </w:p>
     <w:p>
       <w:pPr>
-        <w:pStyle w:val="CitaoIntensa"/>
-        <w:ind w:left="0"/>
-        <w:jc w:val="left"/>
+        <w:rPr>
+          <w:rFonts w:ascii="Arial" w:eastAsia="Arial" w:hAnsi="Arial" w:cs="Arial"/>
+          <w:sz w:val="28"/>
+          <w:szCs w:val="28"/>
+        </w:rPr>
+      </w:pPr>
+    </w:p>
+    <w:p>
+      <w:pPr>
+        <w:rPr>
+          <w:rFonts w:ascii="Arial" w:eastAsia="Arial" w:hAnsi="Arial" w:cs="Arial"/>
+          <w:sz w:val="28"/>
+          <w:szCs w:val="28"/>
+        </w:rPr>
+      </w:pPr>
+    </w:p>
+    <w:p>
+      <w:pPr>
         <w:rPr>
           <w:rStyle w:val="nfase"/>
           <w:rFonts w:ascii="Arial" w:hAnsi="Arial" w:cs="Arial"/>
-          <w:b/>
-          <w:bCs/>
-          <w:sz w:val="40"/>
-          <w:szCs w:val="40"/>
-          <w:u w:val="single"/>
-        </w:rPr>
-      </w:pPr>
-    </w:p>
-    <w:p/>
+          <w:i w:val="0"/>
+          <w:iCs w:val="0"/>
+          <w:sz w:val="28"/>
+          <w:szCs w:val="28"/>
+        </w:rPr>
+      </w:pPr>
+    </w:p>
     <w:p/>
     <w:p>
       <w:pPr>
@@ -4381,7 +3967,7 @@
           <w:szCs w:val="56"/>
         </w:rPr>
       </w:pPr>
-      <w:bookmarkStart w:id="8" w:name="_Toc105107885"/>
+      <w:bookmarkStart w:id="7" w:name="_Toc105140017"/>
       <w:r>
         <w:rPr>
           <w:rFonts w:ascii="Arial" w:hAnsi="Arial" w:cs="Arial"/>
@@ -4390,126 +3976,9 @@
           <w:sz w:val="56"/>
           <w:szCs w:val="56"/>
         </w:rPr>
-        <w:lastRenderedPageBreak/>
-        <w:t>Sustentação</w:t>
-      </w:r>
-      <w:bookmarkEnd w:id="8"/>
-    </w:p>
-    <w:p/>
-    <w:p>
-      <w:pPr>
-        <w:rPr>
-          <w:rFonts w:ascii="Arial" w:hAnsi="Arial" w:cs="Arial"/>
-          <w:sz w:val="28"/>
-          <w:szCs w:val="28"/>
-        </w:rPr>
-      </w:pPr>
-      <w:r>
-        <w:rPr>
-          <w:rFonts w:ascii="Arial" w:hAnsi="Arial" w:cs="Arial"/>
-          <w:sz w:val="24"/>
-          <w:szCs w:val="24"/>
-        </w:rPr>
-        <w:tab/>
-      </w:r>
-    </w:p>
-    <w:p/>
-    <w:p/>
-    <w:p/>
-    <w:p/>
-    <w:p/>
-    <w:p/>
-    <w:p/>
-    <w:p/>
-    <w:p/>
-    <w:p/>
-    <w:p/>
-    <w:p/>
-    <w:p/>
-    <w:p/>
-    <w:p/>
-    <w:p/>
-    <w:p>
-      <w:pPr>
-        <w:pStyle w:val="CitaoIntensa"/>
-        <w:rPr>
-          <w:rStyle w:val="nfase"/>
-          <w:rFonts w:ascii="Arial" w:hAnsi="Arial" w:cs="Arial"/>
-          <w:b/>
-          <w:bCs/>
-          <w:sz w:val="40"/>
-          <w:szCs w:val="40"/>
-          <w:u w:val="single"/>
-        </w:rPr>
-      </w:pPr>
-    </w:p>
-    <w:p>
-      <w:pPr>
-        <w:pStyle w:val="CitaoIntensa"/>
-        <w:rPr>
-          <w:rStyle w:val="nfase"/>
-          <w:rFonts w:ascii="Arial" w:hAnsi="Arial" w:cs="Arial"/>
-          <w:b/>
-          <w:bCs/>
-          <w:sz w:val="40"/>
-          <w:szCs w:val="40"/>
-          <w:u w:val="single"/>
-        </w:rPr>
-      </w:pPr>
-    </w:p>
-    <w:p>
-      <w:pPr>
-        <w:pStyle w:val="CitaoIntensa"/>
-        <w:rPr>
-          <w:rStyle w:val="nfase"/>
-          <w:rFonts w:ascii="Arial" w:hAnsi="Arial" w:cs="Arial"/>
-          <w:b/>
-          <w:bCs/>
-          <w:sz w:val="40"/>
-          <w:szCs w:val="40"/>
-          <w:u w:val="single"/>
-        </w:rPr>
-      </w:pPr>
-    </w:p>
-    <w:p>
-      <w:pPr>
-        <w:pStyle w:val="CitaoIntensa"/>
-        <w:rPr>
-          <w:rStyle w:val="nfase"/>
-          <w:rFonts w:ascii="Arial" w:hAnsi="Arial" w:cs="Arial"/>
-          <w:b/>
-          <w:bCs/>
-          <w:sz w:val="40"/>
-          <w:szCs w:val="40"/>
-          <w:u w:val="single"/>
-        </w:rPr>
-      </w:pPr>
-    </w:p>
-    <w:p>
-      <w:pPr>
-        <w:pStyle w:val="Ttulo1"/>
-        <w:jc w:val="center"/>
-        <w:rPr>
-          <w:rFonts w:ascii="Arial" w:hAnsi="Arial" w:cs="Arial"/>
-          <w:b/>
-          <w:bCs/>
-          <w:sz w:val="56"/>
-          <w:szCs w:val="56"/>
-        </w:rPr>
-      </w:pPr>
-      <w:bookmarkStart w:id="9" w:name="_Toc105107886"/>
-      <w:r>
-        <w:rPr>
-          <w:rFonts w:ascii="Arial" w:hAnsi="Arial" w:cs="Arial"/>
-          <w:b/>
-          <w:bCs/>
-          <w:sz w:val="56"/>
-          <w:szCs w:val="56"/>
-        </w:rPr>
-        <w:lastRenderedPageBreak/>
         <w:t>Referências Bibliográficas</w:t>
       </w:r>
-      <w:bookmarkEnd w:id="9"/>
+      <w:bookmarkEnd w:id="7"/>
     </w:p>
     <w:p/>
     <w:p>
@@ -4589,7 +4058,7 @@
 </file>
 
 <file path=word/endnotes.xml><?xml version="1.0" encoding="utf-8"?>
-<w:endnotes xmlns:wpc="http://schemas.microsoft.com/office/word/2010/wordprocessingCanvas" xmlns:cx="http://schemas.microsoft.com/office/drawing/2014/chartex" xmlns:cx1="http://schemas.microsoft.com/office/drawing/2015/9/8/chartex" xmlns:cx2="http://schemas.microsoft.com/office/drawing/2015/10/21/chartex" xmlns:cx3="http://schemas.microsoft.com/office/drawing/2016/5/9/chartex" xmlns:cx4="http://schemas.microsoft.com/office/drawing/2016/5/10/chartex" xmlns:cx5="http://schemas.microsoft.com/office/drawing/2016/5/11/chartex" xmlns:cx6="http://schemas.microsoft.com/office/drawing/2016/5/12/chartex" xmlns:cx7="http://schemas.microsoft.com/office/drawing/2016/5/13/chartex" xmlns:cx8="http://schemas.microsoft.com/office/drawing/2016/5/14/chartex" xmlns:mc="http://schemas.openxmlformats.org/markup-compatibility/2006" xmlns:aink="http://schemas.microsoft.com/office/drawing/2016/ink" xmlns:am3d="http://schemas.microsoft.com/office/drawing/2017/model3d" xmlns:o="urn:schemas-microsoft-com:office:office" xmlns:oel="http://schemas.microsoft.com/office/2019/extlst" xmlns:r="http://schemas.openxmlformats.org/officeDocument/2006/relationships" xmlns:m="http://schemas.openxmlformats.org/officeDocument/2006/math" xmlns:v="urn:schemas-microsoft-com:vml" xmlns:wp14="http://schemas.microsoft.com/office/word/2010/wordprocessingDrawing" xmlns:wp="http://schemas.openxmlformats.org/drawingml/2006/wordprocessingDrawing" xmlns:w10="urn:schemas-microsoft-com:office:word" xmlns:w="http://schemas.openxmlformats.org/wordprocessingml/2006/main" xmlns:w14="http://schemas.microsoft.com/office/word/2010/wordml" xmlns:w15="http://schemas.microsoft.com/office/word/2012/wordml" xmlns:w16cex="http://schemas.microsoft.com/office/word/2018/wordml/cex" xmlns:w16cid="http://schemas.microsoft.com/office/word/2016/wordml/cid" xmlns:w16="http://schemas.microsoft.com/office/word/2018/wordml" xmlns:w16sdtdh="http://schemas.microsoft.com/office/word/2020/wordml/sdtdatahash" xmlns:w16se="http://schemas.microsoft.com/office/word/2015/wordml/symex" xmlns:wpg="http://schemas.microsoft.com/office/word/2010/wordprocessingGroup" xmlns:wpi="http://schemas.microsoft.com/office/word/2010/wordprocessingInk" xmlns:wne="http://schemas.microsoft.com/office/word/2006/wordml" xmlns:wps="http://schemas.microsoft.com/office/word/2010/wordprocessingShape" mc:Ignorable="w14 w15 w16se w16cid w16 w16cex w16sdtdh wp14">
+<w:endnotes xmlns:wpc="http://schemas.microsoft.com/office/word/2010/wordprocessingCanvas" xmlns:cx="http://schemas.microsoft.com/office/drawing/2014/chartex" xmlns:cx1="http://schemas.microsoft.com/office/drawing/2015/9/8/chartex" xmlns:cx2="http://schemas.microsoft.com/office/drawing/2015/10/21/chartex" xmlns:cx3="http://schemas.microsoft.com/office/drawing/2016/5/9/chartex" xmlns:cx4="http://schemas.microsoft.com/office/drawing/2016/5/10/chartex" xmlns:cx5="http://schemas.microsoft.com/office/drawing/2016/5/11/chartex" xmlns:cx6="http://schemas.microsoft.com/office/drawing/2016/5/12/chartex" xmlns:cx7="http://schemas.microsoft.com/office/drawing/2016/5/13/chartex" xmlns:cx8="http://schemas.microsoft.com/office/drawing/2016/5/14/chartex" xmlns:mc="http://schemas.openxmlformats.org/markup-compatibility/2006" xmlns:aink="http://schemas.microsoft.com/office/drawing/2016/ink" xmlns:am3d="http://schemas.microsoft.com/office/drawing/2017/model3d" xmlns:o="urn:schemas-microsoft-com:office:office" xmlns:r="http://schemas.openxmlformats.org/officeDocument/2006/relationships" xmlns:m="http://schemas.openxmlformats.org/officeDocument/2006/math" xmlns:v="urn:schemas-microsoft-com:vml" xmlns:wp14="http://schemas.microsoft.com/office/word/2010/wordprocessingDrawing" xmlns:wp="http://schemas.openxmlformats.org/drawingml/2006/wordprocessingDrawing" xmlns:w10="urn:schemas-microsoft-com:office:word" xmlns:w="http://schemas.openxmlformats.org/wordprocessingml/2006/main" xmlns:w14="http://schemas.microsoft.com/office/word/2010/wordml" xmlns:w15="http://schemas.microsoft.com/office/word/2012/wordml" xmlns:w16cex="http://schemas.microsoft.com/office/word/2018/wordml/cex" xmlns:w16cid="http://schemas.microsoft.com/office/word/2016/wordml/cid" xmlns:w16="http://schemas.microsoft.com/office/word/2018/wordml" xmlns:w16sdtdh="http://schemas.microsoft.com/office/word/2020/wordml/sdtdatahash" xmlns:w16se="http://schemas.microsoft.com/office/word/2015/wordml/symex" xmlns:wpg="http://schemas.microsoft.com/office/word/2010/wordprocessingGroup" xmlns:wpi="http://schemas.microsoft.com/office/word/2010/wordprocessingInk" xmlns:wne="http://schemas.microsoft.com/office/word/2006/wordml" xmlns:wps="http://schemas.microsoft.com/office/word/2010/wordprocessingShape" mc:Ignorable="w14 w15 w16se w16cid w16 w16cex w16sdtdh wp14">
   <w:endnote w:type="separator" w:id="-1">
     <w:p>
       <w:pPr>
@@ -4621,7 +4090,7 @@
 </file>
 
 <file path=word/footer1.xml><?xml version="1.0" encoding="utf-8"?>
-<w:ftr xmlns:wpc="http://schemas.microsoft.com/office/word/2010/wordprocessingCanvas" xmlns:cx="http://schemas.microsoft.com/office/drawing/2014/chartex" xmlns:cx1="http://schemas.microsoft.com/office/drawing/2015/9/8/chartex" xmlns:cx2="http://schemas.microsoft.com/office/drawing/2015/10/21/chartex" xmlns:cx3="http://schemas.microsoft.com/office/drawing/2016/5/9/chartex" xmlns:cx4="http://schemas.microsoft.com/office/drawing/2016/5/10/chartex" xmlns:cx5="http://schemas.microsoft.com/office/drawing/2016/5/11/chartex" xmlns:cx6="http://schemas.microsoft.com/office/drawing/2016/5/12/chartex" xmlns:cx7="http://schemas.microsoft.com/office/drawing/2016/5/13/chartex" xmlns:cx8="http://schemas.microsoft.com/office/drawing/2016/5/14/chartex" xmlns:mc="http://schemas.openxmlformats.org/markup-compatibility/2006" xmlns:aink="http://schemas.microsoft.com/office/drawing/2016/ink" xmlns:am3d="http://schemas.microsoft.com/office/drawing/2017/model3d" xmlns:o="urn:schemas-microsoft-com:office:office" xmlns:oel="http://schemas.microsoft.com/office/2019/extlst" xmlns:r="http://schemas.openxmlformats.org/officeDocument/2006/relationships" xmlns:m="http://schemas.openxmlformats.org/officeDocument/2006/math" xmlns:v="urn:schemas-microsoft-com:vml" xmlns:wp14="http://schemas.microsoft.com/office/word/2010/wordprocessingDrawing" xmlns:wp="http://schemas.openxmlformats.org/drawingml/2006/wordprocessingDrawing" xmlns:w10="urn:schemas-microsoft-com:office:word" xmlns:w="http://schemas.openxmlformats.org/wordprocessingml/2006/main" xmlns:w14="http://schemas.microsoft.com/office/word/2010/wordml" xmlns:w15="http://schemas.microsoft.com/office/word/2012/wordml" xmlns:w16cex="http://schemas.microsoft.com/office/word/2018/wordml/cex" xmlns:w16cid="http://schemas.microsoft.com/office/word/2016/wordml/cid" xmlns:w16="http://schemas.microsoft.com/office/word/2018/wordml" xmlns:w16sdtdh="http://schemas.microsoft.com/office/word/2020/wordml/sdtdatahash" xmlns:w16se="http://schemas.microsoft.com/office/word/2015/wordml/symex" xmlns:wpg="http://schemas.microsoft.com/office/word/2010/wordprocessingGroup" xmlns:wpi="http://schemas.microsoft.com/office/word/2010/wordprocessingInk" xmlns:wne="http://schemas.microsoft.com/office/word/2006/wordml" xmlns:wps="http://schemas.microsoft.com/office/word/2010/wordprocessingShape" mc:Ignorable="w14 w15 w16se w16cid w16 w16cex w16sdtdh wp14">
+<w:ftr xmlns:wpc="http://schemas.microsoft.com/office/word/2010/wordprocessingCanvas" xmlns:cx="http://schemas.microsoft.com/office/drawing/2014/chartex" xmlns:cx1="http://schemas.microsoft.com/office/drawing/2015/9/8/chartex" xmlns:cx2="http://schemas.microsoft.com/office/drawing/2015/10/21/chartex" xmlns:cx3="http://schemas.microsoft.com/office/drawing/2016/5/9/chartex" xmlns:cx4="http://schemas.microsoft.com/office/drawing/2016/5/10/chartex" xmlns:cx5="http://schemas.microsoft.com/office/drawing/2016/5/11/chartex" xmlns:cx6="http://schemas.microsoft.com/office/drawing/2016/5/12/chartex" xmlns:cx7="http://schemas.microsoft.com/office/drawing/2016/5/13/chartex" xmlns:cx8="http://schemas.microsoft.com/office/drawing/2016/5/14/chartex" xmlns:mc="http://schemas.openxmlformats.org/markup-compatibility/2006" xmlns:aink="http://schemas.microsoft.com/office/drawing/2016/ink" xmlns:am3d="http://schemas.microsoft.com/office/drawing/2017/model3d" xmlns:o="urn:schemas-microsoft-com:office:office" xmlns:r="http://schemas.openxmlformats.org/officeDocument/2006/relationships" xmlns:m="http://schemas.openxmlformats.org/officeDocument/2006/math" xmlns:v="urn:schemas-microsoft-com:vml" xmlns:wp14="http://schemas.microsoft.com/office/word/2010/wordprocessingDrawing" xmlns:wp="http://schemas.openxmlformats.org/drawingml/2006/wordprocessingDrawing" xmlns:w10="urn:schemas-microsoft-com:office:word" xmlns:w="http://schemas.openxmlformats.org/wordprocessingml/2006/main" xmlns:w14="http://schemas.microsoft.com/office/word/2010/wordml" xmlns:w15="http://schemas.microsoft.com/office/word/2012/wordml" xmlns:w16cex="http://schemas.microsoft.com/office/word/2018/wordml/cex" xmlns:w16cid="http://schemas.microsoft.com/office/word/2016/wordml/cid" xmlns:w16="http://schemas.microsoft.com/office/word/2018/wordml" xmlns:w16sdtdh="http://schemas.microsoft.com/office/word/2020/wordml/sdtdatahash" xmlns:w16se="http://schemas.microsoft.com/office/word/2015/wordml/symex" xmlns:wpg="http://schemas.microsoft.com/office/word/2010/wordprocessingGroup" xmlns:wpi="http://schemas.microsoft.com/office/word/2010/wordprocessingInk" xmlns:wne="http://schemas.microsoft.com/office/word/2006/wordml" xmlns:wps="http://schemas.microsoft.com/office/word/2010/wordprocessingShape" mc:Ignorable="w14 w15 w16se w16cid w16 w16cex w16sdtdh wp14">
   <w:p>
     <w:pPr>
       <w:pStyle w:val="Rodap"/>
@@ -4636,7 +4105,7 @@
 </file>
 
 <file path=word/footnotes.xml><?xml version="1.0" encoding="utf-8"?>
-<w:footnotes xmlns:wpc="http://schemas.microsoft.com/office/word/2010/wordprocessingCanvas" xmlns:cx="http://schemas.microsoft.com/office/drawing/2014/chartex" xmlns:cx1="http://schemas.microsoft.com/office/drawing/2015/9/8/chartex" xmlns:cx2="http://schemas.microsoft.com/office/drawing/2015/10/21/chartex" xmlns:cx3="http://schemas.microsoft.com/office/drawing/2016/5/9/chartex" xmlns:cx4="http://schemas.microsoft.com/office/drawing/2016/5/10/chartex" xmlns:cx5="http://schemas.microsoft.com/office/drawing/2016/5/11/chartex" xmlns:cx6="http://schemas.microsoft.com/office/drawing/2016/5/12/chartex" xmlns:cx7="http://schemas.microsoft.com/office/drawing/2016/5/13/chartex" xmlns:cx8="http://schemas.microsoft.com/office/drawing/2016/5/14/chartex" xmlns:mc="http://schemas.openxmlformats.org/markup-compatibility/2006" xmlns:aink="http://schemas.microsoft.com/office/drawing/2016/ink" xmlns:am3d="http://schemas.microsoft.com/office/drawing/2017/model3d" xmlns:o="urn:schemas-microsoft-com:office:office" xmlns:oel="http://schemas.microsoft.com/office/2019/extlst" xmlns:r="http://schemas.openxmlformats.org/officeDocument/2006/relationships" xmlns:m="http://schemas.openxmlformats.org/officeDocument/2006/math" xmlns:v="urn:schemas-microsoft-com:vml" xmlns:wp14="http://schemas.microsoft.com/office/word/2010/wordprocessingDrawing" xmlns:wp="http://schemas.openxmlformats.org/drawingml/2006/wordprocessingDrawing" xmlns:w10="urn:schemas-microsoft-com:office:word" xmlns:w="http://schemas.openxmlformats.org/wordprocessingml/2006/main" xmlns:w14="http://schemas.microsoft.com/office/word/2010/wordml" xmlns:w15="http://schemas.microsoft.com/office/word/2012/wordml" xmlns:w16cex="http://schemas.microsoft.com/office/word/2018/wordml/cex" xmlns:w16cid="http://schemas.microsoft.com/office/word/2016/wordml/cid" xmlns:w16="http://schemas.microsoft.com/office/word/2018/wordml" xmlns:w16sdtdh="http://schemas.microsoft.com/office/word/2020/wordml/sdtdatahash" xmlns:w16se="http://schemas.microsoft.com/office/word/2015/wordml/symex" xmlns:wpg="http://schemas.microsoft.com/office/word/2010/wordprocessingGroup" xmlns:wpi="http://schemas.microsoft.com/office/word/2010/wordprocessingInk" xmlns:wne="http://schemas.microsoft.com/office/word/2006/wordml" xmlns:wps="http://schemas.microsoft.com/office/word/2010/wordprocessingShape" mc:Ignorable="w14 w15 w16se w16cid w16 w16cex w16sdtdh wp14">
+<w:footnotes xmlns:wpc="http://schemas.microsoft.com/office/word/2010/wordprocessingCanvas" xmlns:cx="http://schemas.microsoft.com/office/drawing/2014/chartex" xmlns:cx1="http://schemas.microsoft.com/office/drawing/2015/9/8/chartex" xmlns:cx2="http://schemas.microsoft.com/office/drawing/2015/10/21/chartex" xmlns:cx3="http://schemas.microsoft.com/office/drawing/2016/5/9/chartex" xmlns:cx4="http://schemas.microsoft.com/office/drawing/2016/5/10/chartex" xmlns:cx5="http://schemas.microsoft.com/office/drawing/2016/5/11/chartex" xmlns:cx6="http://schemas.microsoft.com/office/drawing/2016/5/12/chartex" xmlns:cx7="http://schemas.microsoft.com/office/drawing/2016/5/13/chartex" xmlns:cx8="http://schemas.microsoft.com/office/drawing/2016/5/14/chartex" xmlns:mc="http://schemas.openxmlformats.org/markup-compatibility/2006" xmlns:aink="http://schemas.microsoft.com/office/drawing/2016/ink" xmlns:am3d="http://schemas.microsoft.com/office/drawing/2017/model3d" xmlns:o="urn:schemas-microsoft-com:office:office" xmlns:r="http://schemas.openxmlformats.org/officeDocument/2006/relationships" xmlns:m="http://schemas.openxmlformats.org/officeDocument/2006/math" xmlns:v="urn:schemas-microsoft-com:vml" xmlns:wp14="http://schemas.microsoft.com/office/word/2010/wordprocessingDrawing" xmlns:wp="http://schemas.openxmlformats.org/drawingml/2006/wordprocessingDrawing" xmlns:w10="urn:schemas-microsoft-com:office:word" xmlns:w="http://schemas.openxmlformats.org/wordprocessingml/2006/main" xmlns:w14="http://schemas.microsoft.com/office/word/2010/wordml" xmlns:w15="http://schemas.microsoft.com/office/word/2012/wordml" xmlns:w16cex="http://schemas.microsoft.com/office/word/2018/wordml/cex" xmlns:w16cid="http://schemas.microsoft.com/office/word/2016/wordml/cid" xmlns:w16="http://schemas.microsoft.com/office/word/2018/wordml" xmlns:w16sdtdh="http://schemas.microsoft.com/office/word/2020/wordml/sdtdatahash" xmlns:w16se="http://schemas.microsoft.com/office/word/2015/wordml/symex" xmlns:wpg="http://schemas.microsoft.com/office/word/2010/wordprocessingGroup" xmlns:wpi="http://schemas.microsoft.com/office/word/2010/wordprocessingInk" xmlns:wne="http://schemas.microsoft.com/office/word/2006/wordml" xmlns:wps="http://schemas.microsoft.com/office/word/2010/wordprocessingShape" mc:Ignorable="w14 w15 w16se w16cid w16 w16cex w16sdtdh wp14">
   <w:footnote w:type="separator" w:id="-1">
     <w:p>
       <w:pPr>
@@ -4686,7 +4155,7 @@
 </file>
 
 <file path=word/numbering.xml><?xml version="1.0" encoding="utf-8"?>
-<w:numbering xmlns:wpc="http://schemas.microsoft.com/office/word/2010/wordprocessingCanvas" xmlns:cx="http://schemas.microsoft.com/office/drawing/2014/chartex" xmlns:cx1="http://schemas.microsoft.com/office/drawing/2015/9/8/chartex" xmlns:cx2="http://schemas.microsoft.com/office/drawing/2015/10/21/chartex" xmlns:cx3="http://schemas.microsoft.com/office/drawing/2016/5/9/chartex" xmlns:cx4="http://schemas.microsoft.com/office/drawing/2016/5/10/chartex" xmlns:cx5="http://schemas.microsoft.com/office/drawing/2016/5/11/chartex" xmlns:cx6="http://schemas.microsoft.com/office/drawing/2016/5/12/chartex" xmlns:cx7="http://schemas.microsoft.com/office/drawing/2016/5/13/chartex" xmlns:cx8="http://schemas.microsoft.com/office/drawing/2016/5/14/chartex" xmlns:mc="http://schemas.openxmlformats.org/markup-compatibility/2006" xmlns:aink="http://schemas.microsoft.com/office/drawing/2016/ink" xmlns:am3d="http://schemas.microsoft.com/office/drawing/2017/model3d" xmlns:o="urn:schemas-microsoft-com:office:office" xmlns:oel="http://schemas.microsoft.com/office/2019/extlst" xmlns:r="http://schemas.openxmlformats.org/officeDocument/2006/relationships" xmlns:m="http://schemas.openxmlformats.org/officeDocument/2006/math" xmlns:v="urn:schemas-microsoft-com:vml" xmlns:wp14="http://schemas.microsoft.com/office/word/2010/wordprocessingDrawing" xmlns:wp="http://schemas.openxmlformats.org/drawingml/2006/wordprocessingDrawing" xmlns:w10="urn:schemas-microsoft-com:office:word" xmlns:w="http://schemas.openxmlformats.org/wordprocessingml/2006/main" xmlns:w14="http://schemas.microsoft.com/office/word/2010/wordml" xmlns:w15="http://schemas.microsoft.com/office/word/2012/wordml" xmlns:w16cex="http://schemas.microsoft.com/office/word/2018/wordml/cex" xmlns:w16cid="http://schemas.microsoft.com/office/word/2016/wordml/cid" xmlns:w16="http://schemas.microsoft.com/office/word/2018/wordml" xmlns:w16sdtdh="http://schemas.microsoft.com/office/word/2020/wordml/sdtdatahash" xmlns:w16se="http://schemas.microsoft.com/office/word/2015/wordml/symex" xmlns:wpg="http://schemas.microsoft.com/office/word/2010/wordprocessingGroup" xmlns:wpi="http://schemas.microsoft.com/office/word/2010/wordprocessingInk" xmlns:wne="http://schemas.microsoft.com/office/word/2006/wordml" xmlns:wps="http://schemas.microsoft.com/office/word/2010/wordprocessingShape" mc:Ignorable="w14 w15 w16se w16cid w16 w16cex w16sdtdh wp14">
+<w:numbering xmlns:wpc="http://schemas.microsoft.com/office/word/2010/wordprocessingCanvas" xmlns:cx="http://schemas.microsoft.com/office/drawing/2014/chartex" xmlns:cx1="http://schemas.microsoft.com/office/drawing/2015/9/8/chartex" xmlns:cx2="http://schemas.microsoft.com/office/drawing/2015/10/21/chartex" xmlns:cx3="http://schemas.microsoft.com/office/drawing/2016/5/9/chartex" xmlns:cx4="http://schemas.microsoft.com/office/drawing/2016/5/10/chartex" xmlns:cx5="http://schemas.microsoft.com/office/drawing/2016/5/11/chartex" xmlns:cx6="http://schemas.microsoft.com/office/drawing/2016/5/12/chartex" xmlns:cx7="http://schemas.microsoft.com/office/drawing/2016/5/13/chartex" xmlns:cx8="http://schemas.microsoft.com/office/drawing/2016/5/14/chartex" xmlns:mc="http://schemas.openxmlformats.org/markup-compatibility/2006" xmlns:aink="http://schemas.microsoft.com/office/drawing/2016/ink" xmlns:am3d="http://schemas.microsoft.com/office/drawing/2017/model3d" xmlns:o="urn:schemas-microsoft-com:office:office" xmlns:r="http://schemas.openxmlformats.org/officeDocument/2006/relationships" xmlns:m="http://schemas.openxmlformats.org/officeDocument/2006/math" xmlns:v="urn:schemas-microsoft-com:vml" xmlns:wp14="http://schemas.microsoft.com/office/word/2010/wordprocessingDrawing" xmlns:wp="http://schemas.openxmlformats.org/drawingml/2006/wordprocessingDrawing" xmlns:w10="urn:schemas-microsoft-com:office:word" xmlns:w="http://schemas.openxmlformats.org/wordprocessingml/2006/main" xmlns:w14="http://schemas.microsoft.com/office/word/2010/wordml" xmlns:w15="http://schemas.microsoft.com/office/word/2012/wordml" xmlns:w16cex="http://schemas.microsoft.com/office/word/2018/wordml/cex" xmlns:w16cid="http://schemas.microsoft.com/office/word/2016/wordml/cid" xmlns:w16="http://schemas.microsoft.com/office/word/2018/wordml" xmlns:w16sdtdh="http://schemas.microsoft.com/office/word/2020/wordml/sdtdatahash" xmlns:w16se="http://schemas.microsoft.com/office/word/2015/wordml/symex" xmlns:wpg="http://schemas.microsoft.com/office/word/2010/wordprocessingGroup" xmlns:wpi="http://schemas.microsoft.com/office/word/2010/wordprocessingInk" xmlns:wne="http://schemas.microsoft.com/office/word/2006/wordml" xmlns:wps="http://schemas.microsoft.com/office/word/2010/wordprocessingShape" mc:Ignorable="w14 w15 w16se w16cid w16 w16cex w16sdtdh wp14">
   <w:abstractNum w:abstractNumId="0" w15:restartNumberingAfterBreak="0">
     <w:nsid w:val="11DA1B41"/>
     <w:multiLevelType w:val="hybridMultilevel"/>
@@ -7371,6 +6840,21 @@
 </file>
 
 <file path=customXml/item2.xml><?xml version="1.0" encoding="utf-8"?>
+<p:properties xmlns:p="http://schemas.microsoft.com/office/2006/metadata/properties" xmlns:xsi="http://www.w3.org/2001/XMLSchema-instance" xmlns:pc="http://schemas.microsoft.com/office/infopath/2007/PartnerControls">
+  <documentManagement/>
+</p:properties>
+</file>
+
+<file path=customXml/item3.xml><?xml version="1.0" encoding="utf-8"?>
+<?mso-contentType ?>
+<FormTemplates xmlns="http://schemas.microsoft.com/sharepoint/v3/contenttype/forms">
+  <Display>DocumentLibraryForm</Display>
+  <Edit>DocumentLibraryForm</Edit>
+  <New>DocumentLibraryForm</New>
+</FormTemplates>
+</file>
+
+<file path=customXml/item4.xml><?xml version="1.0" encoding="utf-8"?>
 <ct:contentTypeSchema xmlns:ct="http://schemas.microsoft.com/office/2006/metadata/contentType" xmlns:ma="http://schemas.microsoft.com/office/2006/metadata/properties/metaAttributes" ct:_="" ma:_="" ma:contentTypeName="Document" ma:contentTypeID="0x010100892A8A68E1C8AD4BB8607B0553D331B3" ma:contentTypeVersion="5" ma:contentTypeDescription="Create a new document." ma:contentTypeScope="" ma:versionID="0dd8a1fbbdb5a61c4ced0a7217099976">
   <xsd:schema xmlns:xsd="http://www.w3.org/2001/XMLSchema" xmlns:xs="http://www.w3.org/2001/XMLSchema" xmlns:p="http://schemas.microsoft.com/office/2006/metadata/properties" xmlns:ns3="7a087c55-5f08-466c-910b-e029fd4269fe" targetNamespace="http://schemas.microsoft.com/office/2006/metadata/properties" ma:root="true" ma:fieldsID="43f5b428fc7aa2651c77fa45c2e765f4" ns3:_="">
     <xsd:import namespace="7a087c55-5f08-466c-910b-e029fd4269fe"/>
@@ -7520,21 +7004,6 @@
 </ct:contentTypeSchema>
 </file>
 
-<file path=customXml/item3.xml><?xml version="1.0" encoding="utf-8"?>
-<?mso-contentType ?>
-<FormTemplates xmlns="http://schemas.microsoft.com/sharepoint/v3/contenttype/forms">
-  <Display>DocumentLibraryForm</Display>
-  <Edit>DocumentLibraryForm</Edit>
-  <New>DocumentLibraryForm</New>
-</FormTemplates>
-</file>
-
-<file path=customXml/item4.xml><?xml version="1.0" encoding="utf-8"?>
-<p:properties xmlns:p="http://schemas.microsoft.com/office/2006/metadata/properties" xmlns:xsi="http://www.w3.org/2001/XMLSchema-instance" xmlns:pc="http://schemas.microsoft.com/office/infopath/2007/PartnerControls">
-  <documentManagement/>
-</p:properties>
-</file>
-
 <file path=customXml/itemProps1.xml><?xml version="1.0" encoding="utf-8"?>
 <ds:datastoreItem xmlns:ds="http://schemas.openxmlformats.org/officeDocument/2006/customXml" ds:itemID="{746A7B2D-54BD-48D5-B38A-26DEECD07D84}">
   <ds:schemaRefs>
@@ -7544,6 +7013,23 @@
 </file>
 
 <file path=customXml/itemProps2.xml><?xml version="1.0" encoding="utf-8"?>
+<ds:datastoreItem xmlns:ds="http://schemas.openxmlformats.org/officeDocument/2006/customXml" ds:itemID="{CEDF5561-003D-4FD8-A10A-F8C70FEA426F}">
+  <ds:schemaRefs>
+    <ds:schemaRef ds:uri="http://schemas.microsoft.com/office/2006/metadata/properties"/>
+    <ds:schemaRef ds:uri="http://schemas.microsoft.com/office/infopath/2007/PartnerControls"/>
+  </ds:schemaRefs>
+</ds:datastoreItem>
+</file>
+
+<file path=customXml/itemProps3.xml><?xml version="1.0" encoding="utf-8"?>
+<ds:datastoreItem xmlns:ds="http://schemas.openxmlformats.org/officeDocument/2006/customXml" ds:itemID="{99480259-FB9B-4043-A0D4-4E6BD1E628B7}">
+  <ds:schemaRefs>
+    <ds:schemaRef ds:uri="http://schemas.microsoft.com/sharepoint/v3/contenttype/forms"/>
+  </ds:schemaRefs>
+</ds:datastoreItem>
+</file>
+
+<file path=customXml/itemProps4.xml><?xml version="1.0" encoding="utf-8"?>
 <ds:datastoreItem xmlns:ds="http://schemas.openxmlformats.org/officeDocument/2006/customXml" ds:itemID="{03DAE041-9105-4605-9944-5D24F378810C}">
   <ds:schemaRefs>
     <ds:schemaRef ds:uri="http://schemas.microsoft.com/office/2006/metadata/contentType"/>
@@ -7559,21 +7045,4 @@
     <ds:schemaRef ds:uri="http://schemas.microsoft.com/internal/obd"/>
   </ds:schemaRefs>
 </ds:datastoreItem>
-</file>
-
-<file path=customXml/itemProps3.xml><?xml version="1.0" encoding="utf-8"?>
-<ds:datastoreItem xmlns:ds="http://schemas.openxmlformats.org/officeDocument/2006/customXml" ds:itemID="{99480259-FB9B-4043-A0D4-4E6BD1E628B7}">
-  <ds:schemaRefs>
-    <ds:schemaRef ds:uri="http://schemas.microsoft.com/sharepoint/v3/contenttype/forms"/>
-  </ds:schemaRefs>
-</ds:datastoreItem>
-</file>
-
-<file path=customXml/itemProps4.xml><?xml version="1.0" encoding="utf-8"?>
-<ds:datastoreItem xmlns:ds="http://schemas.openxmlformats.org/officeDocument/2006/customXml" ds:itemID="{CEDF5561-003D-4FD8-A10A-F8C70FEA426F}">
-  <ds:schemaRefs>
-    <ds:schemaRef ds:uri="http://schemas.microsoft.com/office/2006/metadata/properties"/>
-    <ds:schemaRef ds:uri="http://schemas.microsoft.com/office/infopath/2007/PartnerControls"/>
-  </ds:schemaRefs>
-</ds:datastoreItem>
 </file>
</xml_diff>

<commit_message>
Adicionando opção para atualizar a página
</commit_message>
<xml_diff>
--- a/Documentação/Documento de Projeto.docx
+++ b/Documentação/Documento de Projeto.docx
@@ -1,6 +1,6 @@
 
 <file path=word/document.xml><?xml version="1.0" encoding="utf-8"?>
-<w:document xmlns:wpc="http://schemas.microsoft.com/office/word/2010/wordprocessingCanvas" xmlns:cx="http://schemas.microsoft.com/office/drawing/2014/chartex" xmlns:cx1="http://schemas.microsoft.com/office/drawing/2015/9/8/chartex" xmlns:cx2="http://schemas.microsoft.com/office/drawing/2015/10/21/chartex" xmlns:cx3="http://schemas.microsoft.com/office/drawing/2016/5/9/chartex" xmlns:cx4="http://schemas.microsoft.com/office/drawing/2016/5/10/chartex" xmlns:cx5="http://schemas.microsoft.com/office/drawing/2016/5/11/chartex" xmlns:cx6="http://schemas.microsoft.com/office/drawing/2016/5/12/chartex" xmlns:cx7="http://schemas.microsoft.com/office/drawing/2016/5/13/chartex" xmlns:cx8="http://schemas.microsoft.com/office/drawing/2016/5/14/chartex" xmlns:mc="http://schemas.openxmlformats.org/markup-compatibility/2006" xmlns:aink="http://schemas.microsoft.com/office/drawing/2016/ink" xmlns:am3d="http://schemas.microsoft.com/office/drawing/2017/model3d" xmlns:o="urn:schemas-microsoft-com:office:office" xmlns:r="http://schemas.openxmlformats.org/officeDocument/2006/relationships" xmlns:m="http://schemas.openxmlformats.org/officeDocument/2006/math" xmlns:v="urn:schemas-microsoft-com:vml" xmlns:wp14="http://schemas.microsoft.com/office/word/2010/wordprocessingDrawing" xmlns:wp="http://schemas.openxmlformats.org/drawingml/2006/wordprocessingDrawing" xmlns:w10="urn:schemas-microsoft-com:office:word" xmlns:w="http://schemas.openxmlformats.org/wordprocessingml/2006/main" xmlns:w14="http://schemas.microsoft.com/office/word/2010/wordml" xmlns:w15="http://schemas.microsoft.com/office/word/2012/wordml" xmlns:w16cex="http://schemas.microsoft.com/office/word/2018/wordml/cex" xmlns:w16cid="http://schemas.microsoft.com/office/word/2016/wordml/cid" xmlns:w16="http://schemas.microsoft.com/office/word/2018/wordml" xmlns:w16sdtdh="http://schemas.microsoft.com/office/word/2020/wordml/sdtdatahash" xmlns:w16se="http://schemas.microsoft.com/office/word/2015/wordml/symex" xmlns:wpg="http://schemas.microsoft.com/office/word/2010/wordprocessingGroup" xmlns:wpi="http://schemas.microsoft.com/office/word/2010/wordprocessingInk" xmlns:wne="http://schemas.microsoft.com/office/word/2006/wordml" xmlns:wps="http://schemas.microsoft.com/office/word/2010/wordprocessingShape" mc:Ignorable="w14 w15 w16se w16cid w16 w16cex w16sdtdh wp14">
+<w:document xmlns:wpc="http://schemas.microsoft.com/office/word/2010/wordprocessingCanvas" xmlns:cx="http://schemas.microsoft.com/office/drawing/2014/chartex" xmlns:cx1="http://schemas.microsoft.com/office/drawing/2015/9/8/chartex" xmlns:cx2="http://schemas.microsoft.com/office/drawing/2015/10/21/chartex" xmlns:cx3="http://schemas.microsoft.com/office/drawing/2016/5/9/chartex" xmlns:cx4="http://schemas.microsoft.com/office/drawing/2016/5/10/chartex" xmlns:cx5="http://schemas.microsoft.com/office/drawing/2016/5/11/chartex" xmlns:cx6="http://schemas.microsoft.com/office/drawing/2016/5/12/chartex" xmlns:cx7="http://schemas.microsoft.com/office/drawing/2016/5/13/chartex" xmlns:cx8="http://schemas.microsoft.com/office/drawing/2016/5/14/chartex" xmlns:mc="http://schemas.openxmlformats.org/markup-compatibility/2006" xmlns:aink="http://schemas.microsoft.com/office/drawing/2016/ink" xmlns:am3d="http://schemas.microsoft.com/office/drawing/2017/model3d" xmlns:o="urn:schemas-microsoft-com:office:office" xmlns:oel="http://schemas.microsoft.com/office/2019/extlst" xmlns:r="http://schemas.openxmlformats.org/officeDocument/2006/relationships" xmlns:m="http://schemas.openxmlformats.org/officeDocument/2006/math" xmlns:v="urn:schemas-microsoft-com:vml" xmlns:wp14="http://schemas.microsoft.com/office/word/2010/wordprocessingDrawing" xmlns:wp="http://schemas.openxmlformats.org/drawingml/2006/wordprocessingDrawing" xmlns:w10="urn:schemas-microsoft-com:office:word" xmlns:w="http://schemas.openxmlformats.org/wordprocessingml/2006/main" xmlns:w14="http://schemas.microsoft.com/office/word/2010/wordml" xmlns:w15="http://schemas.microsoft.com/office/word/2012/wordml" xmlns:w16cex="http://schemas.microsoft.com/office/word/2018/wordml/cex" xmlns:w16cid="http://schemas.microsoft.com/office/word/2016/wordml/cid" xmlns:w16="http://schemas.microsoft.com/office/word/2018/wordml" xmlns:w16sdtdh="http://schemas.microsoft.com/office/word/2020/wordml/sdtdatahash" xmlns:w16se="http://schemas.microsoft.com/office/word/2015/wordml/symex" xmlns:wpg="http://schemas.microsoft.com/office/word/2010/wordprocessingGroup" xmlns:wpi="http://schemas.microsoft.com/office/word/2010/wordprocessingInk" xmlns:wne="http://schemas.microsoft.com/office/word/2006/wordml" xmlns:wps="http://schemas.microsoft.com/office/word/2010/wordprocessingShape" mc:Ignorable="w14 w15 w16se w16cid w16 w16cex w16sdtdh wp14">
   <w:body>
     <w:p>
       <w:pPr>
@@ -462,7 +462,7 @@
             </w:rPr>
             <w:fldChar w:fldCharType="separate"/>
           </w:r>
-          <w:hyperlink w:anchor="_Toc105140010" w:history="1">
+          <w:hyperlink w:anchor="_Toc105405969" w:history="1">
             <w:r>
               <w:rPr>
                 <w:rStyle w:val="Hyperlink"/>
@@ -503,105 +503,7 @@
                 <w:sz w:val="28"/>
                 <w:szCs w:val="28"/>
               </w:rPr>
-              <w:instrText xml:space="preserve"> PAGEREF _Toc105140010 \h </w:instrText>
-            </w:r>
-            <w:r>
-              <w:rPr>
-                <w:rFonts w:ascii="Arial" w:hAnsi="Arial" w:cs="Arial"/>
-                <w:noProof/>
-                <w:webHidden/>
-                <w:sz w:val="28"/>
-                <w:szCs w:val="28"/>
-              </w:rPr>
-            </w:r>
-            <w:r>
-              <w:rPr>
-                <w:rFonts w:ascii="Arial" w:hAnsi="Arial" w:cs="Arial"/>
-                <w:noProof/>
-                <w:webHidden/>
-                <w:sz w:val="28"/>
-                <w:szCs w:val="28"/>
-              </w:rPr>
-              <w:fldChar w:fldCharType="separate"/>
-            </w:r>
-            <w:r>
-              <w:rPr>
-                <w:rFonts w:ascii="Arial" w:hAnsi="Arial" w:cs="Arial"/>
-                <w:noProof/>
-                <w:webHidden/>
-                <w:sz w:val="28"/>
-                <w:szCs w:val="28"/>
-              </w:rPr>
-              <w:t>2</w:t>
-            </w:r>
-            <w:r>
-              <w:rPr>
-                <w:rFonts w:ascii="Arial" w:hAnsi="Arial" w:cs="Arial"/>
-                <w:noProof/>
-                <w:webHidden/>
-                <w:sz w:val="28"/>
-                <w:szCs w:val="28"/>
-              </w:rPr>
-              <w:fldChar w:fldCharType="end"/>
-            </w:r>
-          </w:hyperlink>
-        </w:p>
-        <w:p>
-          <w:pPr>
-            <w:pStyle w:val="Sumrio1"/>
-            <w:tabs>
-              <w:tab w:val="right" w:leader="dot" w:pos="9350"/>
-            </w:tabs>
-            <w:rPr>
-              <w:rFonts w:ascii="Arial" w:eastAsiaTheme="minorEastAsia" w:hAnsi="Arial" w:cs="Arial"/>
-              <w:noProof/>
-              <w:sz w:val="28"/>
-              <w:szCs w:val="28"/>
-              <w:lang w:eastAsia="pt-BR"/>
-            </w:rPr>
-          </w:pPr>
-          <w:hyperlink w:anchor="_Toc105140011" w:history="1">
-            <w:r>
-              <w:rPr>
-                <w:rStyle w:val="Hyperlink"/>
-                <w:rFonts w:ascii="Arial" w:hAnsi="Arial" w:cs="Arial"/>
-                <w:b/>
-                <w:bCs/>
-                <w:noProof/>
-                <w:sz w:val="28"/>
-                <w:szCs w:val="28"/>
-              </w:rPr>
-              <w:t>Objetivo</w:t>
-            </w:r>
-            <w:r>
-              <w:rPr>
-                <w:rFonts w:ascii="Arial" w:hAnsi="Arial" w:cs="Arial"/>
-                <w:noProof/>
-                <w:webHidden/>
-                <w:sz w:val="28"/>
-                <w:szCs w:val="28"/>
-              </w:rPr>
-              <w:tab/>
-            </w:r>
-            <w:r>
-              <w:rPr>
-                <w:rFonts w:ascii="Arial" w:hAnsi="Arial" w:cs="Arial"/>
-                <w:noProof/>
-                <w:webHidden/>
-                <w:sz w:val="28"/>
-                <w:szCs w:val="28"/>
-              </w:rPr>
-              <w:fldChar w:fldCharType="begin"/>
-            </w:r>
-            <w:r>
-              <w:rPr>
-                <w:rFonts w:ascii="Arial" w:hAnsi="Arial" w:cs="Arial"/>
-                <w:noProof/>
-                <w:webHidden/>
-                <w:sz w:val="28"/>
-                <w:szCs w:val="28"/>
-              </w:rPr>
-              <w:instrText xml:space="preserve"> PAGEREF _Toc105140011 \h </w:instrText>
+              <w:instrText xml:space="preserve"> PAGEREF _Toc105405969 \h </w:instrText>
             </w:r>
             <w:r>
               <w:rPr>
@@ -658,7 +560,7 @@
               <w:lang w:eastAsia="pt-BR"/>
             </w:rPr>
           </w:pPr>
-          <w:hyperlink w:anchor="_Toc105140012" w:history="1">
+          <w:hyperlink w:anchor="_Toc105405970" w:history="1">
             <w:r>
               <w:rPr>
                 <w:rStyle w:val="Hyperlink"/>
@@ -669,7 +571,7 @@
                 <w:sz w:val="28"/>
                 <w:szCs w:val="28"/>
               </w:rPr>
-              <w:t>Justificativa</w:t>
+              <w:t>Objetivo</w:t>
             </w:r>
             <w:r>
               <w:rPr>
@@ -699,7 +601,7 @@
                 <w:sz w:val="28"/>
                 <w:szCs w:val="28"/>
               </w:rPr>
-              <w:instrText xml:space="preserve"> PAGEREF _Toc105140012 \h </w:instrText>
+              <w:instrText xml:space="preserve"> PAGEREF _Toc105405970 \h </w:instrText>
             </w:r>
             <w:r>
               <w:rPr>
@@ -756,7 +658,7 @@
               <w:lang w:eastAsia="pt-BR"/>
             </w:rPr>
           </w:pPr>
-          <w:hyperlink w:anchor="_Toc105140013" w:history="1">
+          <w:hyperlink w:anchor="_Toc105405971" w:history="1">
             <w:r>
               <w:rPr>
                 <w:rStyle w:val="Hyperlink"/>
@@ -767,7 +669,7 @@
                 <w:sz w:val="28"/>
                 <w:szCs w:val="28"/>
               </w:rPr>
-              <w:t>Escopo</w:t>
+              <w:t>Justificativa</w:t>
             </w:r>
             <w:r>
               <w:rPr>
@@ -797,7 +699,7 @@
                 <w:sz w:val="28"/>
                 <w:szCs w:val="28"/>
               </w:rPr>
-              <w:instrText xml:space="preserve"> PAGEREF _Toc105140013 \h </w:instrText>
+              <w:instrText xml:space="preserve"> PAGEREF _Toc105405971 \h </w:instrText>
             </w:r>
             <w:r>
               <w:rPr>
@@ -854,7 +756,7 @@
               <w:lang w:eastAsia="pt-BR"/>
             </w:rPr>
           </w:pPr>
-          <w:hyperlink w:anchor="_Toc105140014" w:history="1">
+          <w:hyperlink w:anchor="_Toc105405972" w:history="1">
             <w:r>
               <w:rPr>
                 <w:rStyle w:val="Hyperlink"/>
@@ -865,7 +767,7 @@
                 <w:sz w:val="28"/>
                 <w:szCs w:val="28"/>
               </w:rPr>
-              <w:t>Marcos do Projeto</w:t>
+              <w:t>Escopo</w:t>
             </w:r>
             <w:r>
               <w:rPr>
@@ -895,7 +797,7 @@
                 <w:sz w:val="28"/>
                 <w:szCs w:val="28"/>
               </w:rPr>
-              <w:instrText xml:space="preserve"> PAGEREF _Toc105140014 \h </w:instrText>
+              <w:instrText xml:space="preserve"> PAGEREF _Toc105405972 \h </w:instrText>
             </w:r>
             <w:r>
               <w:rPr>
@@ -952,7 +854,7 @@
               <w:lang w:eastAsia="pt-BR"/>
             </w:rPr>
           </w:pPr>
-          <w:hyperlink w:anchor="_Toc105140015" w:history="1">
+          <w:hyperlink w:anchor="_Toc105405973" w:history="1">
             <w:r>
               <w:rPr>
                 <w:rStyle w:val="Hyperlink"/>
@@ -963,7 +865,7 @@
                 <w:sz w:val="28"/>
                 <w:szCs w:val="28"/>
               </w:rPr>
-              <w:t>Restrições</w:t>
+              <w:t>Marcos do Projeto</w:t>
             </w:r>
             <w:r>
               <w:rPr>
@@ -993,7 +895,7 @@
                 <w:sz w:val="28"/>
                 <w:szCs w:val="28"/>
               </w:rPr>
-              <w:instrText xml:space="preserve"> PAGEREF _Toc105140015 \h </w:instrText>
+              <w:instrText xml:space="preserve"> PAGEREF _Toc105405973 \h </w:instrText>
             </w:r>
             <w:r>
               <w:rPr>
@@ -1050,7 +952,7 @@
               <w:lang w:eastAsia="pt-BR"/>
             </w:rPr>
           </w:pPr>
-          <w:hyperlink w:anchor="_Toc105140016" w:history="1">
+          <w:hyperlink w:anchor="_Toc105405974" w:history="1">
             <w:r>
               <w:rPr>
                 <w:rStyle w:val="Hyperlink"/>
@@ -1061,7 +963,7 @@
                 <w:sz w:val="28"/>
                 <w:szCs w:val="28"/>
               </w:rPr>
-              <w:t>Equipe Envolvida</w:t>
+              <w:t>Premissa</w:t>
             </w:r>
             <w:r>
               <w:rPr>
@@ -1091,7 +993,7 @@
                 <w:sz w:val="28"/>
                 <w:szCs w:val="28"/>
               </w:rPr>
-              <w:instrText xml:space="preserve"> PAGEREF _Toc105140016 \h </w:instrText>
+              <w:instrText xml:space="preserve"> PAGEREF _Toc105405974 \h </w:instrText>
             </w:r>
             <w:r>
               <w:rPr>
@@ -1148,7 +1050,7 @@
               <w:lang w:eastAsia="pt-BR"/>
             </w:rPr>
           </w:pPr>
-          <w:hyperlink w:anchor="_Toc105140017" w:history="1">
+          <w:hyperlink w:anchor="_Toc105405975" w:history="1">
             <w:r>
               <w:rPr>
                 <w:rStyle w:val="Hyperlink"/>
@@ -1159,7 +1061,7 @@
                 <w:sz w:val="28"/>
                 <w:szCs w:val="28"/>
               </w:rPr>
-              <w:t>Referências Bibliográficas</w:t>
+              <w:t>Restrições</w:t>
             </w:r>
             <w:r>
               <w:rPr>
@@ -1189,7 +1091,7 @@
                 <w:sz w:val="28"/>
                 <w:szCs w:val="28"/>
               </w:rPr>
-              <w:instrText xml:space="preserve"> PAGEREF _Toc105140017 \h </w:instrText>
+              <w:instrText xml:space="preserve"> PAGEREF _Toc105405975 \h </w:instrText>
             </w:r>
             <w:r>
               <w:rPr>
@@ -1234,6 +1136,202 @@
         </w:p>
         <w:p>
           <w:pPr>
+            <w:pStyle w:val="Sumrio1"/>
+            <w:tabs>
+              <w:tab w:val="right" w:leader="dot" w:pos="9350"/>
+            </w:tabs>
+            <w:rPr>
+              <w:rFonts w:ascii="Arial" w:eastAsiaTheme="minorEastAsia" w:hAnsi="Arial" w:cs="Arial"/>
+              <w:noProof/>
+              <w:sz w:val="28"/>
+              <w:szCs w:val="28"/>
+              <w:lang w:eastAsia="pt-BR"/>
+            </w:rPr>
+          </w:pPr>
+          <w:hyperlink w:anchor="_Toc105405976" w:history="1">
+            <w:r>
+              <w:rPr>
+                <w:rStyle w:val="Hyperlink"/>
+                <w:rFonts w:ascii="Arial" w:hAnsi="Arial" w:cs="Arial"/>
+                <w:b/>
+                <w:bCs/>
+                <w:noProof/>
+                <w:sz w:val="28"/>
+                <w:szCs w:val="28"/>
+              </w:rPr>
+              <w:t>Equipe Envolvida</w:t>
+            </w:r>
+            <w:r>
+              <w:rPr>
+                <w:rFonts w:ascii="Arial" w:hAnsi="Arial" w:cs="Arial"/>
+                <w:noProof/>
+                <w:webHidden/>
+                <w:sz w:val="28"/>
+                <w:szCs w:val="28"/>
+              </w:rPr>
+              <w:tab/>
+            </w:r>
+            <w:r>
+              <w:rPr>
+                <w:rFonts w:ascii="Arial" w:hAnsi="Arial" w:cs="Arial"/>
+                <w:noProof/>
+                <w:webHidden/>
+                <w:sz w:val="28"/>
+                <w:szCs w:val="28"/>
+              </w:rPr>
+              <w:fldChar w:fldCharType="begin"/>
+            </w:r>
+            <w:r>
+              <w:rPr>
+                <w:rFonts w:ascii="Arial" w:hAnsi="Arial" w:cs="Arial"/>
+                <w:noProof/>
+                <w:webHidden/>
+                <w:sz w:val="28"/>
+                <w:szCs w:val="28"/>
+              </w:rPr>
+              <w:instrText xml:space="preserve"> PAGEREF _Toc105405976 \h </w:instrText>
+            </w:r>
+            <w:r>
+              <w:rPr>
+                <w:rFonts w:ascii="Arial" w:hAnsi="Arial" w:cs="Arial"/>
+                <w:noProof/>
+                <w:webHidden/>
+                <w:sz w:val="28"/>
+                <w:szCs w:val="28"/>
+              </w:rPr>
+            </w:r>
+            <w:r>
+              <w:rPr>
+                <w:rFonts w:ascii="Arial" w:hAnsi="Arial" w:cs="Arial"/>
+                <w:noProof/>
+                <w:webHidden/>
+                <w:sz w:val="28"/>
+                <w:szCs w:val="28"/>
+              </w:rPr>
+              <w:fldChar w:fldCharType="separate"/>
+            </w:r>
+            <w:r>
+              <w:rPr>
+                <w:rFonts w:ascii="Arial" w:hAnsi="Arial" w:cs="Arial"/>
+                <w:noProof/>
+                <w:webHidden/>
+                <w:sz w:val="28"/>
+                <w:szCs w:val="28"/>
+              </w:rPr>
+              <w:t>10</w:t>
+            </w:r>
+            <w:r>
+              <w:rPr>
+                <w:rFonts w:ascii="Arial" w:hAnsi="Arial" w:cs="Arial"/>
+                <w:noProof/>
+                <w:webHidden/>
+                <w:sz w:val="28"/>
+                <w:szCs w:val="28"/>
+              </w:rPr>
+              <w:fldChar w:fldCharType="end"/>
+            </w:r>
+          </w:hyperlink>
+        </w:p>
+        <w:p>
+          <w:pPr>
+            <w:pStyle w:val="Sumrio1"/>
+            <w:tabs>
+              <w:tab w:val="right" w:leader="dot" w:pos="9350"/>
+            </w:tabs>
+            <w:rPr>
+              <w:rFonts w:ascii="Arial" w:eastAsiaTheme="minorEastAsia" w:hAnsi="Arial" w:cs="Arial"/>
+              <w:noProof/>
+              <w:sz w:val="28"/>
+              <w:szCs w:val="28"/>
+              <w:lang w:eastAsia="pt-BR"/>
+            </w:rPr>
+          </w:pPr>
+          <w:hyperlink w:anchor="_Toc105405977" w:history="1">
+            <w:r>
+              <w:rPr>
+                <w:rStyle w:val="Hyperlink"/>
+                <w:rFonts w:ascii="Arial" w:hAnsi="Arial" w:cs="Arial"/>
+                <w:b/>
+                <w:bCs/>
+                <w:noProof/>
+                <w:sz w:val="28"/>
+                <w:szCs w:val="28"/>
+              </w:rPr>
+              <w:t>Referências Bibliográficas</w:t>
+            </w:r>
+            <w:r>
+              <w:rPr>
+                <w:rFonts w:ascii="Arial" w:hAnsi="Arial" w:cs="Arial"/>
+                <w:noProof/>
+                <w:webHidden/>
+                <w:sz w:val="28"/>
+                <w:szCs w:val="28"/>
+              </w:rPr>
+              <w:tab/>
+            </w:r>
+            <w:r>
+              <w:rPr>
+                <w:rFonts w:ascii="Arial" w:hAnsi="Arial" w:cs="Arial"/>
+                <w:noProof/>
+                <w:webHidden/>
+                <w:sz w:val="28"/>
+                <w:szCs w:val="28"/>
+              </w:rPr>
+              <w:fldChar w:fldCharType="begin"/>
+            </w:r>
+            <w:r>
+              <w:rPr>
+                <w:rFonts w:ascii="Arial" w:hAnsi="Arial" w:cs="Arial"/>
+                <w:noProof/>
+                <w:webHidden/>
+                <w:sz w:val="28"/>
+                <w:szCs w:val="28"/>
+              </w:rPr>
+              <w:instrText xml:space="preserve"> PAGEREF _Toc105405977 \h </w:instrText>
+            </w:r>
+            <w:r>
+              <w:rPr>
+                <w:rFonts w:ascii="Arial" w:hAnsi="Arial" w:cs="Arial"/>
+                <w:noProof/>
+                <w:webHidden/>
+                <w:sz w:val="28"/>
+                <w:szCs w:val="28"/>
+              </w:rPr>
+            </w:r>
+            <w:r>
+              <w:rPr>
+                <w:rFonts w:ascii="Arial" w:hAnsi="Arial" w:cs="Arial"/>
+                <w:noProof/>
+                <w:webHidden/>
+                <w:sz w:val="28"/>
+                <w:szCs w:val="28"/>
+              </w:rPr>
+              <w:fldChar w:fldCharType="separate"/>
+            </w:r>
+            <w:r>
+              <w:rPr>
+                <w:rFonts w:ascii="Arial" w:hAnsi="Arial" w:cs="Arial"/>
+                <w:noProof/>
+                <w:webHidden/>
+                <w:sz w:val="28"/>
+                <w:szCs w:val="28"/>
+              </w:rPr>
+              <w:t>11</w:t>
+            </w:r>
+            <w:r>
+              <w:rPr>
+                <w:rFonts w:ascii="Arial" w:hAnsi="Arial" w:cs="Arial"/>
+                <w:noProof/>
+                <w:webHidden/>
+                <w:sz w:val="28"/>
+                <w:szCs w:val="28"/>
+              </w:rPr>
+              <w:fldChar w:fldCharType="end"/>
+            </w:r>
+          </w:hyperlink>
+        </w:p>
+        <w:p>
+          <w:pPr>
             <w:spacing w:line="276" w:lineRule="auto"/>
             <w:jc w:val="center"/>
           </w:pPr>
@@ -1372,6 +1470,26 @@
     </w:p>
     <w:p>
       <w:pPr>
+        <w:jc w:val="both"/>
+        <w:rPr>
+          <w:rFonts w:ascii="Arial" w:hAnsi="Arial" w:cs="Arial"/>
+          <w:sz w:val="24"/>
+          <w:szCs w:val="24"/>
+        </w:rPr>
+      </w:pPr>
+    </w:p>
+    <w:p>
+      <w:pPr>
+        <w:jc w:val="both"/>
+        <w:rPr>
+          <w:rFonts w:ascii="Arial" w:hAnsi="Arial" w:cs="Arial"/>
+          <w:sz w:val="24"/>
+          <w:szCs w:val="24"/>
+        </w:rPr>
+      </w:pPr>
+    </w:p>
+    <w:p>
+      <w:pPr>
         <w:rPr>
           <w:rFonts w:ascii="Arial" w:hAnsi="Arial" w:cs="Arial"/>
           <w:sz w:val="28"/>
@@ -1392,7 +1510,7 @@
           <w:u w:val="single"/>
         </w:rPr>
       </w:pPr>
-      <w:bookmarkStart w:id="0" w:name="_Toc105140010"/>
+      <w:bookmarkStart w:id="0" w:name="_Toc105405969"/>
       <w:r>
         <w:rPr>
           <w:rFonts w:ascii="Arial" w:hAnsi="Arial" w:cs="Arial"/>
@@ -1402,6 +1520,7 @@
           <w:szCs w:val="56"/>
           <w:u w:val="single"/>
         </w:rPr>
+        <w:lastRenderedPageBreak/>
         <w:t>Contexto</w:t>
       </w:r>
       <w:bookmarkEnd w:id="0"/>
@@ -1432,7 +1551,6 @@
           <w:sz w:val="24"/>
           <w:szCs w:val="24"/>
         </w:rPr>
-        <w:lastRenderedPageBreak/>
         <w:tab/>
       </w:r>
       <w:r>
@@ -1700,6 +1818,7 @@
           <w:sz w:val="28"/>
           <w:szCs w:val="28"/>
         </w:rPr>
+        <w:lastRenderedPageBreak/>
         <w:t xml:space="preserve"> </w:t>
       </w:r>
       <w:r>
@@ -1710,7 +1829,7 @@
         </w:rPr>
         <w:t xml:space="preserve"> </w:t>
       </w:r>
-      <w:bookmarkStart w:id="1" w:name="_Toc105140011"/>
+      <w:bookmarkStart w:id="1" w:name="_Toc105405970"/>
       <w:r>
         <w:rPr>
           <w:rFonts w:ascii="Arial" w:hAnsi="Arial" w:cs="Arial"/>
@@ -1772,7 +1891,6 @@
           <w:sz w:val="24"/>
           <w:szCs w:val="24"/>
         </w:rPr>
-        <w:lastRenderedPageBreak/>
         <w:tab/>
       </w:r>
       <w:r>
@@ -2281,7 +2399,7 @@
           <w:u w:val="single"/>
         </w:rPr>
       </w:pPr>
-      <w:bookmarkStart w:id="2" w:name="_Toc105140012"/>
+      <w:bookmarkStart w:id="2" w:name="_Toc105405971"/>
       <w:r>
         <w:rPr>
           <w:rFonts w:ascii="Arial" w:hAnsi="Arial" w:cs="Arial"/>
@@ -2291,6 +2409,7 @@
           <w:szCs w:val="56"/>
           <w:u w:val="single"/>
         </w:rPr>
+        <w:lastRenderedPageBreak/>
         <w:t>Justificativa</w:t>
       </w:r>
       <w:bookmarkEnd w:id="2"/>
@@ -2369,16 +2488,7 @@
           <w:sz w:val="28"/>
           <w:szCs w:val="28"/>
         </w:rPr>
-        <w:t xml:space="preserve"> como: </w:t>
-      </w:r>
-      <w:r>
-        <w:rPr>
-          <w:rFonts w:ascii="Arial" w:hAnsi="Arial" w:cs="Arial"/>
-          <w:sz w:val="28"/>
-          <w:szCs w:val="28"/>
-        </w:rPr>
-        <w:lastRenderedPageBreak/>
-        <w:t xml:space="preserve">customização do perfil, procurar jogadas de outros jogadores em mapas específicos, saber quais </w:t>
+        <w:t xml:space="preserve"> como: customização do perfil, procurar jogadas de outros jogadores em mapas específicos, saber quais </w:t>
       </w:r>
       <w:r>
         <w:rPr>
@@ -2617,7 +2727,7 @@
           <w:u w:val="single"/>
         </w:rPr>
       </w:pPr>
-      <w:bookmarkStart w:id="3" w:name="_Toc105140013"/>
+      <w:bookmarkStart w:id="3" w:name="_Toc105405972"/>
       <w:r>
         <w:rPr>
           <w:rFonts w:ascii="Arial" w:hAnsi="Arial" w:cs="Arial"/>
@@ -2627,6 +2737,7 @@
           <w:szCs w:val="56"/>
           <w:u w:val="single"/>
         </w:rPr>
+        <w:lastRenderedPageBreak/>
         <w:t>Escopo</w:t>
       </w:r>
       <w:bookmarkEnd w:id="3"/>
@@ -2735,7 +2846,6 @@
           <w:sz w:val="28"/>
           <w:szCs w:val="28"/>
         </w:rPr>
-        <w:lastRenderedPageBreak/>
         <w:t>Permitir que o usuário selecione o mapa e verifique as suas dificuldades, podendo selecionar cada uma delas para verificar as jogadas feitas.</w:t>
       </w:r>
     </w:p>
@@ -2938,7 +3048,7 @@
           <w:u w:val="single"/>
         </w:rPr>
       </w:pPr>
-      <w:bookmarkStart w:id="4" w:name="_Toc105140014"/>
+      <w:bookmarkStart w:id="4" w:name="_Toc105405973"/>
       <w:r>
         <w:rPr>
           <w:rFonts w:ascii="Arial" w:hAnsi="Arial" w:cs="Arial"/>
@@ -2948,6 +3058,7 @@
           <w:szCs w:val="56"/>
           <w:u w:val="single"/>
         </w:rPr>
+        <w:lastRenderedPageBreak/>
         <w:t>Marcos do Projeto</w:t>
       </w:r>
       <w:bookmarkEnd w:id="4"/>
@@ -3090,7 +3201,6 @@
           <w:sz w:val="28"/>
           <w:szCs w:val="28"/>
         </w:rPr>
-        <w:lastRenderedPageBreak/>
         <w:t>Implementação d</w:t>
       </w:r>
       <w:r>
@@ -3491,7 +3601,7 @@
           <w:u w:val="single"/>
         </w:rPr>
       </w:pPr>
-      <w:bookmarkStart w:id="5" w:name="_Toc105140015"/>
+      <w:bookmarkStart w:id="5" w:name="_Toc105405974"/>
       <w:r>
         <w:rPr>
           <w:rFonts w:ascii="Arial" w:hAnsi="Arial" w:cs="Arial"/>
@@ -3501,7 +3611,8 @@
           <w:szCs w:val="56"/>
           <w:u w:val="single"/>
         </w:rPr>
-        <w:t>Restrições</w:t>
+        <w:lastRenderedPageBreak/>
+        <w:t>Premissa</w:t>
       </w:r>
       <w:bookmarkEnd w:id="5"/>
     </w:p>
@@ -3525,15 +3636,7 @@
           <w:sz w:val="28"/>
           <w:szCs w:val="28"/>
         </w:rPr>
-        <w:t>Prazo de 1 mês</w:t>
-      </w:r>
-      <w:r>
-        <w:rPr>
-          <w:rFonts w:ascii="Arial" w:eastAsia="Arial" w:hAnsi="Arial" w:cs="Arial"/>
-          <w:sz w:val="28"/>
-          <w:szCs w:val="28"/>
-        </w:rPr>
-        <w:t xml:space="preserve"> e 1 semana</w:t>
+        <w:t>Deve possuir internet no computado para se conectar à API de autenticação</w:t>
       </w:r>
       <w:r>
         <w:rPr>
@@ -3544,6 +3647,335 @@
         <w:t xml:space="preserve">; </w:t>
       </w:r>
     </w:p>
+    <w:p>
+      <w:pPr>
+        <w:pStyle w:val="PargrafodaLista"/>
+        <w:rPr>
+          <w:rFonts w:ascii="Arial" w:eastAsia="Arial" w:hAnsi="Arial" w:cs="Arial"/>
+          <w:sz w:val="28"/>
+          <w:szCs w:val="28"/>
+        </w:rPr>
+      </w:pPr>
+    </w:p>
+    <w:p>
+      <w:pPr>
+        <w:pStyle w:val="PargrafodaLista"/>
+        <w:rPr>
+          <w:rFonts w:ascii="Arial" w:eastAsia="Arial" w:hAnsi="Arial" w:cs="Arial"/>
+          <w:sz w:val="28"/>
+          <w:szCs w:val="28"/>
+        </w:rPr>
+      </w:pPr>
+    </w:p>
+    <w:p>
+      <w:pPr>
+        <w:pStyle w:val="PargrafodaLista"/>
+        <w:rPr>
+          <w:rFonts w:ascii="Arial" w:eastAsia="Arial" w:hAnsi="Arial" w:cs="Arial"/>
+          <w:sz w:val="28"/>
+          <w:szCs w:val="28"/>
+        </w:rPr>
+      </w:pPr>
+    </w:p>
+    <w:p>
+      <w:pPr>
+        <w:pStyle w:val="PargrafodaLista"/>
+        <w:rPr>
+          <w:rFonts w:ascii="Arial" w:eastAsia="Arial" w:hAnsi="Arial" w:cs="Arial"/>
+          <w:sz w:val="28"/>
+          <w:szCs w:val="28"/>
+        </w:rPr>
+      </w:pPr>
+    </w:p>
+    <w:p>
+      <w:pPr>
+        <w:pStyle w:val="PargrafodaLista"/>
+        <w:rPr>
+          <w:rFonts w:ascii="Arial" w:eastAsia="Arial" w:hAnsi="Arial" w:cs="Arial"/>
+          <w:sz w:val="28"/>
+          <w:szCs w:val="28"/>
+        </w:rPr>
+      </w:pPr>
+    </w:p>
+    <w:p>
+      <w:pPr>
+        <w:pStyle w:val="PargrafodaLista"/>
+        <w:rPr>
+          <w:rFonts w:ascii="Arial" w:eastAsia="Arial" w:hAnsi="Arial" w:cs="Arial"/>
+          <w:sz w:val="28"/>
+          <w:szCs w:val="28"/>
+        </w:rPr>
+      </w:pPr>
+    </w:p>
+    <w:p>
+      <w:pPr>
+        <w:pStyle w:val="PargrafodaLista"/>
+        <w:rPr>
+          <w:rFonts w:ascii="Arial" w:eastAsia="Arial" w:hAnsi="Arial" w:cs="Arial"/>
+          <w:sz w:val="28"/>
+          <w:szCs w:val="28"/>
+        </w:rPr>
+      </w:pPr>
+    </w:p>
+    <w:p>
+      <w:pPr>
+        <w:pStyle w:val="PargrafodaLista"/>
+        <w:rPr>
+          <w:rFonts w:ascii="Arial" w:eastAsia="Arial" w:hAnsi="Arial" w:cs="Arial"/>
+          <w:sz w:val="28"/>
+          <w:szCs w:val="28"/>
+        </w:rPr>
+      </w:pPr>
+    </w:p>
+    <w:p>
+      <w:pPr>
+        <w:pStyle w:val="PargrafodaLista"/>
+        <w:rPr>
+          <w:rFonts w:ascii="Arial" w:eastAsia="Arial" w:hAnsi="Arial" w:cs="Arial"/>
+          <w:sz w:val="28"/>
+          <w:szCs w:val="28"/>
+        </w:rPr>
+      </w:pPr>
+    </w:p>
+    <w:p>
+      <w:pPr>
+        <w:pStyle w:val="PargrafodaLista"/>
+        <w:rPr>
+          <w:rFonts w:ascii="Arial" w:eastAsia="Arial" w:hAnsi="Arial" w:cs="Arial"/>
+          <w:sz w:val="28"/>
+          <w:szCs w:val="28"/>
+        </w:rPr>
+      </w:pPr>
+    </w:p>
+    <w:p>
+      <w:pPr>
+        <w:pStyle w:val="PargrafodaLista"/>
+        <w:rPr>
+          <w:rFonts w:ascii="Arial" w:eastAsia="Arial" w:hAnsi="Arial" w:cs="Arial"/>
+          <w:sz w:val="28"/>
+          <w:szCs w:val="28"/>
+        </w:rPr>
+      </w:pPr>
+    </w:p>
+    <w:p>
+      <w:pPr>
+        <w:pStyle w:val="PargrafodaLista"/>
+        <w:rPr>
+          <w:rFonts w:ascii="Arial" w:eastAsia="Arial" w:hAnsi="Arial" w:cs="Arial"/>
+          <w:sz w:val="28"/>
+          <w:szCs w:val="28"/>
+        </w:rPr>
+      </w:pPr>
+    </w:p>
+    <w:p>
+      <w:pPr>
+        <w:pStyle w:val="PargrafodaLista"/>
+        <w:rPr>
+          <w:rFonts w:ascii="Arial" w:eastAsia="Arial" w:hAnsi="Arial" w:cs="Arial"/>
+          <w:sz w:val="28"/>
+          <w:szCs w:val="28"/>
+        </w:rPr>
+      </w:pPr>
+    </w:p>
+    <w:p>
+      <w:pPr>
+        <w:pStyle w:val="PargrafodaLista"/>
+        <w:rPr>
+          <w:rFonts w:ascii="Arial" w:eastAsia="Arial" w:hAnsi="Arial" w:cs="Arial"/>
+          <w:sz w:val="28"/>
+          <w:szCs w:val="28"/>
+        </w:rPr>
+      </w:pPr>
+    </w:p>
+    <w:p>
+      <w:pPr>
+        <w:pStyle w:val="PargrafodaLista"/>
+        <w:rPr>
+          <w:rFonts w:ascii="Arial" w:eastAsia="Arial" w:hAnsi="Arial" w:cs="Arial"/>
+          <w:sz w:val="28"/>
+          <w:szCs w:val="28"/>
+        </w:rPr>
+      </w:pPr>
+    </w:p>
+    <w:p>
+      <w:pPr>
+        <w:pStyle w:val="PargrafodaLista"/>
+        <w:rPr>
+          <w:rFonts w:ascii="Arial" w:eastAsia="Arial" w:hAnsi="Arial" w:cs="Arial"/>
+          <w:sz w:val="28"/>
+          <w:szCs w:val="28"/>
+        </w:rPr>
+      </w:pPr>
+    </w:p>
+    <w:p>
+      <w:pPr>
+        <w:pStyle w:val="PargrafodaLista"/>
+        <w:rPr>
+          <w:rFonts w:ascii="Arial" w:eastAsia="Arial" w:hAnsi="Arial" w:cs="Arial"/>
+          <w:sz w:val="28"/>
+          <w:szCs w:val="28"/>
+        </w:rPr>
+      </w:pPr>
+    </w:p>
+    <w:p>
+      <w:pPr>
+        <w:pStyle w:val="PargrafodaLista"/>
+        <w:rPr>
+          <w:rFonts w:ascii="Arial" w:eastAsia="Arial" w:hAnsi="Arial" w:cs="Arial"/>
+          <w:sz w:val="28"/>
+          <w:szCs w:val="28"/>
+        </w:rPr>
+      </w:pPr>
+    </w:p>
+    <w:p>
+      <w:pPr>
+        <w:pStyle w:val="PargrafodaLista"/>
+        <w:rPr>
+          <w:rFonts w:ascii="Arial" w:eastAsia="Arial" w:hAnsi="Arial" w:cs="Arial"/>
+          <w:sz w:val="28"/>
+          <w:szCs w:val="28"/>
+        </w:rPr>
+      </w:pPr>
+    </w:p>
+    <w:p>
+      <w:pPr>
+        <w:pStyle w:val="PargrafodaLista"/>
+        <w:rPr>
+          <w:rFonts w:ascii="Arial" w:eastAsia="Arial" w:hAnsi="Arial" w:cs="Arial"/>
+          <w:sz w:val="28"/>
+          <w:szCs w:val="28"/>
+        </w:rPr>
+      </w:pPr>
+    </w:p>
+    <w:p>
+      <w:pPr>
+        <w:pStyle w:val="PargrafodaLista"/>
+        <w:rPr>
+          <w:rFonts w:ascii="Arial" w:eastAsia="Arial" w:hAnsi="Arial" w:cs="Arial"/>
+          <w:sz w:val="28"/>
+          <w:szCs w:val="28"/>
+        </w:rPr>
+      </w:pPr>
+    </w:p>
+    <w:p>
+      <w:pPr>
+        <w:pStyle w:val="PargrafodaLista"/>
+        <w:rPr>
+          <w:rFonts w:ascii="Arial" w:eastAsia="Arial" w:hAnsi="Arial" w:cs="Arial"/>
+          <w:sz w:val="28"/>
+          <w:szCs w:val="28"/>
+        </w:rPr>
+      </w:pPr>
+    </w:p>
+    <w:p>
+      <w:pPr>
+        <w:pStyle w:val="PargrafodaLista"/>
+        <w:rPr>
+          <w:rFonts w:ascii="Arial" w:eastAsia="Arial" w:hAnsi="Arial" w:cs="Arial"/>
+          <w:sz w:val="28"/>
+          <w:szCs w:val="28"/>
+        </w:rPr>
+      </w:pPr>
+    </w:p>
+    <w:p>
+      <w:pPr>
+        <w:pStyle w:val="PargrafodaLista"/>
+        <w:rPr>
+          <w:rFonts w:ascii="Arial" w:eastAsia="Arial" w:hAnsi="Arial" w:cs="Arial"/>
+          <w:sz w:val="28"/>
+          <w:szCs w:val="28"/>
+        </w:rPr>
+      </w:pPr>
+    </w:p>
+    <w:p>
+      <w:pPr>
+        <w:pStyle w:val="PargrafodaLista"/>
+        <w:rPr>
+          <w:rFonts w:ascii="Arial" w:eastAsia="Arial" w:hAnsi="Arial" w:cs="Arial"/>
+          <w:sz w:val="28"/>
+          <w:szCs w:val="28"/>
+        </w:rPr>
+      </w:pPr>
+    </w:p>
+    <w:p>
+      <w:pPr>
+        <w:pStyle w:val="PargrafodaLista"/>
+        <w:rPr>
+          <w:rFonts w:ascii="Arial" w:eastAsia="Arial" w:hAnsi="Arial" w:cs="Arial"/>
+          <w:sz w:val="28"/>
+          <w:szCs w:val="28"/>
+        </w:rPr>
+      </w:pPr>
+    </w:p>
+    <w:p>
+      <w:pPr>
+        <w:pStyle w:val="PargrafodaLista"/>
+        <w:rPr>
+          <w:rFonts w:ascii="Arial" w:eastAsia="Arial" w:hAnsi="Arial" w:cs="Arial"/>
+          <w:sz w:val="28"/>
+          <w:szCs w:val="28"/>
+        </w:rPr>
+      </w:pPr>
+    </w:p>
+    <w:p>
+      <w:pPr>
+        <w:pStyle w:val="PargrafodaLista"/>
+        <w:rPr>
+          <w:rFonts w:ascii="Arial" w:eastAsia="Arial" w:hAnsi="Arial" w:cs="Arial"/>
+          <w:sz w:val="28"/>
+          <w:szCs w:val="28"/>
+        </w:rPr>
+      </w:pPr>
+    </w:p>
+    <w:p>
+      <w:pPr>
+        <w:pStyle w:val="PargrafodaLista"/>
+        <w:rPr>
+          <w:rFonts w:ascii="Arial" w:eastAsia="Arial" w:hAnsi="Arial" w:cs="Arial"/>
+          <w:sz w:val="28"/>
+          <w:szCs w:val="28"/>
+        </w:rPr>
+      </w:pPr>
+    </w:p>
+    <w:p>
+      <w:pPr>
+        <w:pStyle w:val="PargrafodaLista"/>
+        <w:rPr>
+          <w:rFonts w:ascii="Arial" w:eastAsia="Arial" w:hAnsi="Arial" w:cs="Arial"/>
+          <w:sz w:val="28"/>
+          <w:szCs w:val="28"/>
+        </w:rPr>
+      </w:pPr>
+    </w:p>
+    <w:p>
+      <w:pPr>
+        <w:pStyle w:val="Ttulo1"/>
+        <w:jc w:val="center"/>
+        <w:rPr>
+          <w:rFonts w:ascii="Arial" w:hAnsi="Arial" w:cs="Arial"/>
+          <w:b/>
+          <w:bCs/>
+          <w:sz w:val="56"/>
+          <w:szCs w:val="56"/>
+          <w:u w:val="single"/>
+        </w:rPr>
+      </w:pPr>
+      <w:bookmarkStart w:id="6" w:name="_Toc105405975"/>
+      <w:r>
+        <w:rPr>
+          <w:rFonts w:ascii="Arial" w:hAnsi="Arial" w:cs="Arial"/>
+          <w:b/>
+          <w:bCs/>
+          <w:sz w:val="56"/>
+          <w:szCs w:val="56"/>
+          <w:u w:val="single"/>
+        </w:rPr>
+        <w:lastRenderedPageBreak/>
+        <w:t>Restrições</w:t>
+      </w:r>
+      <w:bookmarkEnd w:id="6"/>
+    </w:p>
+    <w:p/>
     <w:p>
       <w:pPr>
         <w:pStyle w:val="PargrafodaLista"/>
@@ -3563,25 +3995,23 @@
           <w:sz w:val="28"/>
           <w:szCs w:val="28"/>
         </w:rPr>
-        <w:t xml:space="preserve">Utilizar apenas as </w:t>
-      </w:r>
-      <w:proofErr w:type="spellStart"/>
-      <w:r>
-        <w:rPr>
-          <w:rFonts w:ascii="Arial" w:eastAsia="Arial" w:hAnsi="Arial" w:cs="Arial"/>
-          <w:sz w:val="28"/>
-          <w:szCs w:val="28"/>
-        </w:rPr>
-        <w:t>API’s</w:t>
-      </w:r>
-      <w:proofErr w:type="spellEnd"/>
-      <w:r>
-        <w:rPr>
-          <w:rFonts w:ascii="Arial" w:eastAsia="Arial" w:hAnsi="Arial" w:cs="Arial"/>
-          <w:sz w:val="28"/>
-          <w:szCs w:val="28"/>
-        </w:rPr>
-        <w:t xml:space="preserve"> que o professor Fernando Brandão permitiu;</w:t>
+        <w:t>Prazo de 1 mês</w:t>
+      </w:r>
+      <w:r>
+        <w:rPr>
+          <w:rFonts w:ascii="Arial" w:eastAsia="Arial" w:hAnsi="Arial" w:cs="Arial"/>
+          <w:sz w:val="28"/>
+          <w:szCs w:val="28"/>
+        </w:rPr>
+        <w:t xml:space="preserve"> e 1 semana</w:t>
+      </w:r>
+      <w:r>
+        <w:rPr>
+          <w:rFonts w:ascii="Arial" w:eastAsia="Arial" w:hAnsi="Arial" w:cs="Arial"/>
+          <w:sz w:val="28"/>
+          <w:szCs w:val="28"/>
+        </w:rPr>
+        <w:t xml:space="preserve">; </w:t>
       </w:r>
     </w:p>
     <w:p>
@@ -3603,7 +4033,25 @@
           <w:sz w:val="28"/>
           <w:szCs w:val="28"/>
         </w:rPr>
-        <w:t>Utilizar HTML, CSS e Javascript;</w:t>
+        <w:t xml:space="preserve">Utilizar apenas as </w:t>
+      </w:r>
+      <w:proofErr w:type="spellStart"/>
+      <w:r>
+        <w:rPr>
+          <w:rFonts w:ascii="Arial" w:eastAsia="Arial" w:hAnsi="Arial" w:cs="Arial"/>
+          <w:sz w:val="28"/>
+          <w:szCs w:val="28"/>
+        </w:rPr>
+        <w:t>API’s</w:t>
+      </w:r>
+      <w:proofErr w:type="spellEnd"/>
+      <w:r>
+        <w:rPr>
+          <w:rFonts w:ascii="Arial" w:eastAsia="Arial" w:hAnsi="Arial" w:cs="Arial"/>
+          <w:sz w:val="28"/>
+          <w:szCs w:val="28"/>
+        </w:rPr>
+        <w:t xml:space="preserve"> que o professor Fernando Brandão permitiu;</w:t>
       </w:r>
     </w:p>
     <w:p>
@@ -3625,25 +4073,7 @@
           <w:sz w:val="28"/>
           <w:szCs w:val="28"/>
         </w:rPr>
-        <w:t xml:space="preserve">Aplicação da API </w:t>
-      </w:r>
-      <w:proofErr w:type="spellStart"/>
-      <w:r>
-        <w:rPr>
-          <w:rFonts w:ascii="Arial" w:eastAsia="Arial" w:hAnsi="Arial" w:cs="Arial"/>
-          <w:sz w:val="28"/>
-          <w:szCs w:val="28"/>
-        </w:rPr>
-        <w:t>NodeJS</w:t>
-      </w:r>
-      <w:proofErr w:type="spellEnd"/>
-      <w:r>
-        <w:rPr>
-          <w:rFonts w:ascii="Arial" w:eastAsia="Arial" w:hAnsi="Arial" w:cs="Arial"/>
-          <w:sz w:val="28"/>
-          <w:szCs w:val="28"/>
-        </w:rPr>
-        <w:t xml:space="preserve"> para cadastro e/ou consulta no banco de dados;</w:t>
+        <w:t>Utilizar HTML, CSS e Javascript;</w:t>
       </w:r>
     </w:p>
     <w:p>
@@ -3653,14 +4083,53 @@
           <w:ilvl w:val="0"/>
           <w:numId w:val="10"/>
         </w:numPr>
-      </w:pPr>
-      <w:r>
-        <w:rPr>
-          <w:rFonts w:ascii="Arial" w:eastAsia="Arial" w:hAnsi="Arial" w:cs="Arial"/>
-          <w:sz w:val="28"/>
-          <w:szCs w:val="28"/>
-        </w:rPr>
-        <w:lastRenderedPageBreak/>
+        <w:rPr>
+          <w:rFonts w:ascii="Arial" w:eastAsia="Arial" w:hAnsi="Arial" w:cs="Arial"/>
+          <w:sz w:val="28"/>
+          <w:szCs w:val="28"/>
+        </w:rPr>
+      </w:pPr>
+      <w:r>
+        <w:rPr>
+          <w:rFonts w:ascii="Arial" w:eastAsia="Arial" w:hAnsi="Arial" w:cs="Arial"/>
+          <w:sz w:val="28"/>
+          <w:szCs w:val="28"/>
+        </w:rPr>
+        <w:t xml:space="preserve">Aplicação da API </w:t>
+      </w:r>
+      <w:proofErr w:type="spellStart"/>
+      <w:r>
+        <w:rPr>
+          <w:rFonts w:ascii="Arial" w:eastAsia="Arial" w:hAnsi="Arial" w:cs="Arial"/>
+          <w:sz w:val="28"/>
+          <w:szCs w:val="28"/>
+        </w:rPr>
+        <w:t>NodeJS</w:t>
+      </w:r>
+      <w:proofErr w:type="spellEnd"/>
+      <w:r>
+        <w:rPr>
+          <w:rFonts w:ascii="Arial" w:eastAsia="Arial" w:hAnsi="Arial" w:cs="Arial"/>
+          <w:sz w:val="28"/>
+          <w:szCs w:val="28"/>
+        </w:rPr>
+        <w:t xml:space="preserve"> para cadastro e/ou consulta no banco de dados;</w:t>
+      </w:r>
+    </w:p>
+    <w:p>
+      <w:pPr>
+        <w:pStyle w:val="PargrafodaLista"/>
+        <w:numPr>
+          <w:ilvl w:val="0"/>
+          <w:numId w:val="10"/>
+        </w:numPr>
+      </w:pPr>
+      <w:r>
+        <w:rPr>
+          <w:rFonts w:ascii="Arial" w:eastAsia="Arial" w:hAnsi="Arial" w:cs="Arial"/>
+          <w:sz w:val="28"/>
+          <w:szCs w:val="28"/>
+        </w:rPr>
         <w:t>Aplicar conteúdo aprendido em todas as disciplinas;</w:t>
       </w:r>
     </w:p>
@@ -3722,7 +4191,7 @@
           <w:u w:val="single"/>
         </w:rPr>
       </w:pPr>
-      <w:bookmarkStart w:id="6" w:name="_Toc105140016"/>
+      <w:bookmarkStart w:id="7" w:name="_Toc105405976"/>
       <w:r>
         <w:rPr>
           <w:rFonts w:ascii="Arial" w:hAnsi="Arial" w:cs="Arial"/>
@@ -3732,9 +4201,10 @@
           <w:szCs w:val="56"/>
           <w:u w:val="single"/>
         </w:rPr>
+        <w:lastRenderedPageBreak/>
         <w:t>Equipe Envolvida</w:t>
       </w:r>
-      <w:bookmarkEnd w:id="6"/>
+      <w:bookmarkEnd w:id="7"/>
     </w:p>
     <w:p>
       <w:pPr>
@@ -3967,7 +4437,7 @@
           <w:szCs w:val="56"/>
         </w:rPr>
       </w:pPr>
-      <w:bookmarkStart w:id="7" w:name="_Toc105140017"/>
+      <w:bookmarkStart w:id="8" w:name="_Toc105405977"/>
       <w:r>
         <w:rPr>
           <w:rFonts w:ascii="Arial" w:hAnsi="Arial" w:cs="Arial"/>
@@ -3976,9 +4446,10 @@
           <w:sz w:val="56"/>
           <w:szCs w:val="56"/>
         </w:rPr>
+        <w:lastRenderedPageBreak/>
         <w:t>Referências Bibliográficas</w:t>
       </w:r>
-      <w:bookmarkEnd w:id="7"/>
+      <w:bookmarkEnd w:id="8"/>
     </w:p>
     <w:p/>
     <w:p>
@@ -4058,7 +4529,7 @@
 </file>
 
 <file path=word/endnotes.xml><?xml version="1.0" encoding="utf-8"?>
-<w:endnotes xmlns:wpc="http://schemas.microsoft.com/office/word/2010/wordprocessingCanvas" xmlns:cx="http://schemas.microsoft.com/office/drawing/2014/chartex" xmlns:cx1="http://schemas.microsoft.com/office/drawing/2015/9/8/chartex" xmlns:cx2="http://schemas.microsoft.com/office/drawing/2015/10/21/chartex" xmlns:cx3="http://schemas.microsoft.com/office/drawing/2016/5/9/chartex" xmlns:cx4="http://schemas.microsoft.com/office/drawing/2016/5/10/chartex" xmlns:cx5="http://schemas.microsoft.com/office/drawing/2016/5/11/chartex" xmlns:cx6="http://schemas.microsoft.com/office/drawing/2016/5/12/chartex" xmlns:cx7="http://schemas.microsoft.com/office/drawing/2016/5/13/chartex" xmlns:cx8="http://schemas.microsoft.com/office/drawing/2016/5/14/chartex" xmlns:mc="http://schemas.openxmlformats.org/markup-compatibility/2006" xmlns:aink="http://schemas.microsoft.com/office/drawing/2016/ink" xmlns:am3d="http://schemas.microsoft.com/office/drawing/2017/model3d" xmlns:o="urn:schemas-microsoft-com:office:office" xmlns:r="http://schemas.openxmlformats.org/officeDocument/2006/relationships" xmlns:m="http://schemas.openxmlformats.org/officeDocument/2006/math" xmlns:v="urn:schemas-microsoft-com:vml" xmlns:wp14="http://schemas.microsoft.com/office/word/2010/wordprocessingDrawing" xmlns:wp="http://schemas.openxmlformats.org/drawingml/2006/wordprocessingDrawing" xmlns:w10="urn:schemas-microsoft-com:office:word" xmlns:w="http://schemas.openxmlformats.org/wordprocessingml/2006/main" xmlns:w14="http://schemas.microsoft.com/office/word/2010/wordml" xmlns:w15="http://schemas.microsoft.com/office/word/2012/wordml" xmlns:w16cex="http://schemas.microsoft.com/office/word/2018/wordml/cex" xmlns:w16cid="http://schemas.microsoft.com/office/word/2016/wordml/cid" xmlns:w16="http://schemas.microsoft.com/office/word/2018/wordml" xmlns:w16sdtdh="http://schemas.microsoft.com/office/word/2020/wordml/sdtdatahash" xmlns:w16se="http://schemas.microsoft.com/office/word/2015/wordml/symex" xmlns:wpg="http://schemas.microsoft.com/office/word/2010/wordprocessingGroup" xmlns:wpi="http://schemas.microsoft.com/office/word/2010/wordprocessingInk" xmlns:wne="http://schemas.microsoft.com/office/word/2006/wordml" xmlns:wps="http://schemas.microsoft.com/office/word/2010/wordprocessingShape" mc:Ignorable="w14 w15 w16se w16cid w16 w16cex w16sdtdh wp14">
+<w:endnotes xmlns:wpc="http://schemas.microsoft.com/office/word/2010/wordprocessingCanvas" xmlns:cx="http://schemas.microsoft.com/office/drawing/2014/chartex" xmlns:cx1="http://schemas.microsoft.com/office/drawing/2015/9/8/chartex" xmlns:cx2="http://schemas.microsoft.com/office/drawing/2015/10/21/chartex" xmlns:cx3="http://schemas.microsoft.com/office/drawing/2016/5/9/chartex" xmlns:cx4="http://schemas.microsoft.com/office/drawing/2016/5/10/chartex" xmlns:cx5="http://schemas.microsoft.com/office/drawing/2016/5/11/chartex" xmlns:cx6="http://schemas.microsoft.com/office/drawing/2016/5/12/chartex" xmlns:cx7="http://schemas.microsoft.com/office/drawing/2016/5/13/chartex" xmlns:cx8="http://schemas.microsoft.com/office/drawing/2016/5/14/chartex" xmlns:mc="http://schemas.openxmlformats.org/markup-compatibility/2006" xmlns:aink="http://schemas.microsoft.com/office/drawing/2016/ink" xmlns:am3d="http://schemas.microsoft.com/office/drawing/2017/model3d" xmlns:o="urn:schemas-microsoft-com:office:office" xmlns:oel="http://schemas.microsoft.com/office/2019/extlst" xmlns:r="http://schemas.openxmlformats.org/officeDocument/2006/relationships" xmlns:m="http://schemas.openxmlformats.org/officeDocument/2006/math" xmlns:v="urn:schemas-microsoft-com:vml" xmlns:wp14="http://schemas.microsoft.com/office/word/2010/wordprocessingDrawing" xmlns:wp="http://schemas.openxmlformats.org/drawingml/2006/wordprocessingDrawing" xmlns:w10="urn:schemas-microsoft-com:office:word" xmlns:w="http://schemas.openxmlformats.org/wordprocessingml/2006/main" xmlns:w14="http://schemas.microsoft.com/office/word/2010/wordml" xmlns:w15="http://schemas.microsoft.com/office/word/2012/wordml" xmlns:w16cex="http://schemas.microsoft.com/office/word/2018/wordml/cex" xmlns:w16cid="http://schemas.microsoft.com/office/word/2016/wordml/cid" xmlns:w16="http://schemas.microsoft.com/office/word/2018/wordml" xmlns:w16sdtdh="http://schemas.microsoft.com/office/word/2020/wordml/sdtdatahash" xmlns:w16se="http://schemas.microsoft.com/office/word/2015/wordml/symex" xmlns:wpg="http://schemas.microsoft.com/office/word/2010/wordprocessingGroup" xmlns:wpi="http://schemas.microsoft.com/office/word/2010/wordprocessingInk" xmlns:wne="http://schemas.microsoft.com/office/word/2006/wordml" xmlns:wps="http://schemas.microsoft.com/office/word/2010/wordprocessingShape" mc:Ignorable="w14 w15 w16se w16cid w16 w16cex w16sdtdh wp14">
   <w:endnote w:type="separator" w:id="-1">
     <w:p>
       <w:pPr>
@@ -4090,7 +4561,7 @@
 </file>
 
 <file path=word/footer1.xml><?xml version="1.0" encoding="utf-8"?>
-<w:ftr xmlns:wpc="http://schemas.microsoft.com/office/word/2010/wordprocessingCanvas" xmlns:cx="http://schemas.microsoft.com/office/drawing/2014/chartex" xmlns:cx1="http://schemas.microsoft.com/office/drawing/2015/9/8/chartex" xmlns:cx2="http://schemas.microsoft.com/office/drawing/2015/10/21/chartex" xmlns:cx3="http://schemas.microsoft.com/office/drawing/2016/5/9/chartex" xmlns:cx4="http://schemas.microsoft.com/office/drawing/2016/5/10/chartex" xmlns:cx5="http://schemas.microsoft.com/office/drawing/2016/5/11/chartex" xmlns:cx6="http://schemas.microsoft.com/office/drawing/2016/5/12/chartex" xmlns:cx7="http://schemas.microsoft.com/office/drawing/2016/5/13/chartex" xmlns:cx8="http://schemas.microsoft.com/office/drawing/2016/5/14/chartex" xmlns:mc="http://schemas.openxmlformats.org/markup-compatibility/2006" xmlns:aink="http://schemas.microsoft.com/office/drawing/2016/ink" xmlns:am3d="http://schemas.microsoft.com/office/drawing/2017/model3d" xmlns:o="urn:schemas-microsoft-com:office:office" xmlns:r="http://schemas.openxmlformats.org/officeDocument/2006/relationships" xmlns:m="http://schemas.openxmlformats.org/officeDocument/2006/math" xmlns:v="urn:schemas-microsoft-com:vml" xmlns:wp14="http://schemas.microsoft.com/office/word/2010/wordprocessingDrawing" xmlns:wp="http://schemas.openxmlformats.org/drawingml/2006/wordprocessingDrawing" xmlns:w10="urn:schemas-microsoft-com:office:word" xmlns:w="http://schemas.openxmlformats.org/wordprocessingml/2006/main" xmlns:w14="http://schemas.microsoft.com/office/word/2010/wordml" xmlns:w15="http://schemas.microsoft.com/office/word/2012/wordml" xmlns:w16cex="http://schemas.microsoft.com/office/word/2018/wordml/cex" xmlns:w16cid="http://schemas.microsoft.com/office/word/2016/wordml/cid" xmlns:w16="http://schemas.microsoft.com/office/word/2018/wordml" xmlns:w16sdtdh="http://schemas.microsoft.com/office/word/2020/wordml/sdtdatahash" xmlns:w16se="http://schemas.microsoft.com/office/word/2015/wordml/symex" xmlns:wpg="http://schemas.microsoft.com/office/word/2010/wordprocessingGroup" xmlns:wpi="http://schemas.microsoft.com/office/word/2010/wordprocessingInk" xmlns:wne="http://schemas.microsoft.com/office/word/2006/wordml" xmlns:wps="http://schemas.microsoft.com/office/word/2010/wordprocessingShape" mc:Ignorable="w14 w15 w16se w16cid w16 w16cex w16sdtdh wp14">
+<w:ftr xmlns:wpc="http://schemas.microsoft.com/office/word/2010/wordprocessingCanvas" xmlns:cx="http://schemas.microsoft.com/office/drawing/2014/chartex" xmlns:cx1="http://schemas.microsoft.com/office/drawing/2015/9/8/chartex" xmlns:cx2="http://schemas.microsoft.com/office/drawing/2015/10/21/chartex" xmlns:cx3="http://schemas.microsoft.com/office/drawing/2016/5/9/chartex" xmlns:cx4="http://schemas.microsoft.com/office/drawing/2016/5/10/chartex" xmlns:cx5="http://schemas.microsoft.com/office/drawing/2016/5/11/chartex" xmlns:cx6="http://schemas.microsoft.com/office/drawing/2016/5/12/chartex" xmlns:cx7="http://schemas.microsoft.com/office/drawing/2016/5/13/chartex" xmlns:cx8="http://schemas.microsoft.com/office/drawing/2016/5/14/chartex" xmlns:mc="http://schemas.openxmlformats.org/markup-compatibility/2006" xmlns:aink="http://schemas.microsoft.com/office/drawing/2016/ink" xmlns:am3d="http://schemas.microsoft.com/office/drawing/2017/model3d" xmlns:o="urn:schemas-microsoft-com:office:office" xmlns:oel="http://schemas.microsoft.com/office/2019/extlst" xmlns:r="http://schemas.openxmlformats.org/officeDocument/2006/relationships" xmlns:m="http://schemas.openxmlformats.org/officeDocument/2006/math" xmlns:v="urn:schemas-microsoft-com:vml" xmlns:wp14="http://schemas.microsoft.com/office/word/2010/wordprocessingDrawing" xmlns:wp="http://schemas.openxmlformats.org/drawingml/2006/wordprocessingDrawing" xmlns:w10="urn:schemas-microsoft-com:office:word" xmlns:w="http://schemas.openxmlformats.org/wordprocessingml/2006/main" xmlns:w14="http://schemas.microsoft.com/office/word/2010/wordml" xmlns:w15="http://schemas.microsoft.com/office/word/2012/wordml" xmlns:w16cex="http://schemas.microsoft.com/office/word/2018/wordml/cex" xmlns:w16cid="http://schemas.microsoft.com/office/word/2016/wordml/cid" xmlns:w16="http://schemas.microsoft.com/office/word/2018/wordml" xmlns:w16sdtdh="http://schemas.microsoft.com/office/word/2020/wordml/sdtdatahash" xmlns:w16se="http://schemas.microsoft.com/office/word/2015/wordml/symex" xmlns:wpg="http://schemas.microsoft.com/office/word/2010/wordprocessingGroup" xmlns:wpi="http://schemas.microsoft.com/office/word/2010/wordprocessingInk" xmlns:wne="http://schemas.microsoft.com/office/word/2006/wordml" xmlns:wps="http://schemas.microsoft.com/office/word/2010/wordprocessingShape" mc:Ignorable="w14 w15 w16se w16cid w16 w16cex w16sdtdh wp14">
   <w:p>
     <w:pPr>
       <w:pStyle w:val="Rodap"/>
@@ -4105,7 +4576,7 @@
 </file>
 
 <file path=word/footnotes.xml><?xml version="1.0" encoding="utf-8"?>
-<w:footnotes xmlns:wpc="http://schemas.microsoft.com/office/word/2010/wordprocessingCanvas" xmlns:cx="http://schemas.microsoft.com/office/drawing/2014/chartex" xmlns:cx1="http://schemas.microsoft.com/office/drawing/2015/9/8/chartex" xmlns:cx2="http://schemas.microsoft.com/office/drawing/2015/10/21/chartex" xmlns:cx3="http://schemas.microsoft.com/office/drawing/2016/5/9/chartex" xmlns:cx4="http://schemas.microsoft.com/office/drawing/2016/5/10/chartex" xmlns:cx5="http://schemas.microsoft.com/office/drawing/2016/5/11/chartex" xmlns:cx6="http://schemas.microsoft.com/office/drawing/2016/5/12/chartex" xmlns:cx7="http://schemas.microsoft.com/office/drawing/2016/5/13/chartex" xmlns:cx8="http://schemas.microsoft.com/office/drawing/2016/5/14/chartex" xmlns:mc="http://schemas.openxmlformats.org/markup-compatibility/2006" xmlns:aink="http://schemas.microsoft.com/office/drawing/2016/ink" xmlns:am3d="http://schemas.microsoft.com/office/drawing/2017/model3d" xmlns:o="urn:schemas-microsoft-com:office:office" xmlns:r="http://schemas.openxmlformats.org/officeDocument/2006/relationships" xmlns:m="http://schemas.openxmlformats.org/officeDocument/2006/math" xmlns:v="urn:schemas-microsoft-com:vml" xmlns:wp14="http://schemas.microsoft.com/office/word/2010/wordprocessingDrawing" xmlns:wp="http://schemas.openxmlformats.org/drawingml/2006/wordprocessingDrawing" xmlns:w10="urn:schemas-microsoft-com:office:word" xmlns:w="http://schemas.openxmlformats.org/wordprocessingml/2006/main" xmlns:w14="http://schemas.microsoft.com/office/word/2010/wordml" xmlns:w15="http://schemas.microsoft.com/office/word/2012/wordml" xmlns:w16cex="http://schemas.microsoft.com/office/word/2018/wordml/cex" xmlns:w16cid="http://schemas.microsoft.com/office/word/2016/wordml/cid" xmlns:w16="http://schemas.microsoft.com/office/word/2018/wordml" xmlns:w16sdtdh="http://schemas.microsoft.com/office/word/2020/wordml/sdtdatahash" xmlns:w16se="http://schemas.microsoft.com/office/word/2015/wordml/symex" xmlns:wpg="http://schemas.microsoft.com/office/word/2010/wordprocessingGroup" xmlns:wpi="http://schemas.microsoft.com/office/word/2010/wordprocessingInk" xmlns:wne="http://schemas.microsoft.com/office/word/2006/wordml" xmlns:wps="http://schemas.microsoft.com/office/word/2010/wordprocessingShape" mc:Ignorable="w14 w15 w16se w16cid w16 w16cex w16sdtdh wp14">
+<w:footnotes xmlns:wpc="http://schemas.microsoft.com/office/word/2010/wordprocessingCanvas" xmlns:cx="http://schemas.microsoft.com/office/drawing/2014/chartex" xmlns:cx1="http://schemas.microsoft.com/office/drawing/2015/9/8/chartex" xmlns:cx2="http://schemas.microsoft.com/office/drawing/2015/10/21/chartex" xmlns:cx3="http://schemas.microsoft.com/office/drawing/2016/5/9/chartex" xmlns:cx4="http://schemas.microsoft.com/office/drawing/2016/5/10/chartex" xmlns:cx5="http://schemas.microsoft.com/office/drawing/2016/5/11/chartex" xmlns:cx6="http://schemas.microsoft.com/office/drawing/2016/5/12/chartex" xmlns:cx7="http://schemas.microsoft.com/office/drawing/2016/5/13/chartex" xmlns:cx8="http://schemas.microsoft.com/office/drawing/2016/5/14/chartex" xmlns:mc="http://schemas.openxmlformats.org/markup-compatibility/2006" xmlns:aink="http://schemas.microsoft.com/office/drawing/2016/ink" xmlns:am3d="http://schemas.microsoft.com/office/drawing/2017/model3d" xmlns:o="urn:schemas-microsoft-com:office:office" xmlns:oel="http://schemas.microsoft.com/office/2019/extlst" xmlns:r="http://schemas.openxmlformats.org/officeDocument/2006/relationships" xmlns:m="http://schemas.openxmlformats.org/officeDocument/2006/math" xmlns:v="urn:schemas-microsoft-com:vml" xmlns:wp14="http://schemas.microsoft.com/office/word/2010/wordprocessingDrawing" xmlns:wp="http://schemas.openxmlformats.org/drawingml/2006/wordprocessingDrawing" xmlns:w10="urn:schemas-microsoft-com:office:word" xmlns:w="http://schemas.openxmlformats.org/wordprocessingml/2006/main" xmlns:w14="http://schemas.microsoft.com/office/word/2010/wordml" xmlns:w15="http://schemas.microsoft.com/office/word/2012/wordml" xmlns:w16cex="http://schemas.microsoft.com/office/word/2018/wordml/cex" xmlns:w16cid="http://schemas.microsoft.com/office/word/2016/wordml/cid" xmlns:w16="http://schemas.microsoft.com/office/word/2018/wordml" xmlns:w16sdtdh="http://schemas.microsoft.com/office/word/2020/wordml/sdtdatahash" xmlns:w16se="http://schemas.microsoft.com/office/word/2015/wordml/symex" xmlns:wpg="http://schemas.microsoft.com/office/word/2010/wordprocessingGroup" xmlns:wpi="http://schemas.microsoft.com/office/word/2010/wordprocessingInk" xmlns:wne="http://schemas.microsoft.com/office/word/2006/wordml" xmlns:wps="http://schemas.microsoft.com/office/word/2010/wordprocessingShape" mc:Ignorable="w14 w15 w16se w16cid w16 w16cex w16sdtdh wp14">
   <w:footnote w:type="separator" w:id="-1">
     <w:p>
       <w:pPr>
@@ -4155,7 +4626,7 @@
 </file>
 
 <file path=word/numbering.xml><?xml version="1.0" encoding="utf-8"?>
-<w:numbering xmlns:wpc="http://schemas.microsoft.com/office/word/2010/wordprocessingCanvas" xmlns:cx="http://schemas.microsoft.com/office/drawing/2014/chartex" xmlns:cx1="http://schemas.microsoft.com/office/drawing/2015/9/8/chartex" xmlns:cx2="http://schemas.microsoft.com/office/drawing/2015/10/21/chartex" xmlns:cx3="http://schemas.microsoft.com/office/drawing/2016/5/9/chartex" xmlns:cx4="http://schemas.microsoft.com/office/drawing/2016/5/10/chartex" xmlns:cx5="http://schemas.microsoft.com/office/drawing/2016/5/11/chartex" xmlns:cx6="http://schemas.microsoft.com/office/drawing/2016/5/12/chartex" xmlns:cx7="http://schemas.microsoft.com/office/drawing/2016/5/13/chartex" xmlns:cx8="http://schemas.microsoft.com/office/drawing/2016/5/14/chartex" xmlns:mc="http://schemas.openxmlformats.org/markup-compatibility/2006" xmlns:aink="http://schemas.microsoft.com/office/drawing/2016/ink" xmlns:am3d="http://schemas.microsoft.com/office/drawing/2017/model3d" xmlns:o="urn:schemas-microsoft-com:office:office" xmlns:r="http://schemas.openxmlformats.org/officeDocument/2006/relationships" xmlns:m="http://schemas.openxmlformats.org/officeDocument/2006/math" xmlns:v="urn:schemas-microsoft-com:vml" xmlns:wp14="http://schemas.microsoft.com/office/word/2010/wordprocessingDrawing" xmlns:wp="http://schemas.openxmlformats.org/drawingml/2006/wordprocessingDrawing" xmlns:w10="urn:schemas-microsoft-com:office:word" xmlns:w="http://schemas.openxmlformats.org/wordprocessingml/2006/main" xmlns:w14="http://schemas.microsoft.com/office/word/2010/wordml" xmlns:w15="http://schemas.microsoft.com/office/word/2012/wordml" xmlns:w16cex="http://schemas.microsoft.com/office/word/2018/wordml/cex" xmlns:w16cid="http://schemas.microsoft.com/office/word/2016/wordml/cid" xmlns:w16="http://schemas.microsoft.com/office/word/2018/wordml" xmlns:w16sdtdh="http://schemas.microsoft.com/office/word/2020/wordml/sdtdatahash" xmlns:w16se="http://schemas.microsoft.com/office/word/2015/wordml/symex" xmlns:wpg="http://schemas.microsoft.com/office/word/2010/wordprocessingGroup" xmlns:wpi="http://schemas.microsoft.com/office/word/2010/wordprocessingInk" xmlns:wne="http://schemas.microsoft.com/office/word/2006/wordml" xmlns:wps="http://schemas.microsoft.com/office/word/2010/wordprocessingShape" mc:Ignorable="w14 w15 w16se w16cid w16 w16cex w16sdtdh wp14">
+<w:numbering xmlns:wpc="http://schemas.microsoft.com/office/word/2010/wordprocessingCanvas" xmlns:cx="http://schemas.microsoft.com/office/drawing/2014/chartex" xmlns:cx1="http://schemas.microsoft.com/office/drawing/2015/9/8/chartex" xmlns:cx2="http://schemas.microsoft.com/office/drawing/2015/10/21/chartex" xmlns:cx3="http://schemas.microsoft.com/office/drawing/2016/5/9/chartex" xmlns:cx4="http://schemas.microsoft.com/office/drawing/2016/5/10/chartex" xmlns:cx5="http://schemas.microsoft.com/office/drawing/2016/5/11/chartex" xmlns:cx6="http://schemas.microsoft.com/office/drawing/2016/5/12/chartex" xmlns:cx7="http://schemas.microsoft.com/office/drawing/2016/5/13/chartex" xmlns:cx8="http://schemas.microsoft.com/office/drawing/2016/5/14/chartex" xmlns:mc="http://schemas.openxmlformats.org/markup-compatibility/2006" xmlns:aink="http://schemas.microsoft.com/office/drawing/2016/ink" xmlns:am3d="http://schemas.microsoft.com/office/drawing/2017/model3d" xmlns:o="urn:schemas-microsoft-com:office:office" xmlns:oel="http://schemas.microsoft.com/office/2019/extlst" xmlns:r="http://schemas.openxmlformats.org/officeDocument/2006/relationships" xmlns:m="http://schemas.openxmlformats.org/officeDocument/2006/math" xmlns:v="urn:schemas-microsoft-com:vml" xmlns:wp14="http://schemas.microsoft.com/office/word/2010/wordprocessingDrawing" xmlns:wp="http://schemas.openxmlformats.org/drawingml/2006/wordprocessingDrawing" xmlns:w10="urn:schemas-microsoft-com:office:word" xmlns:w="http://schemas.openxmlformats.org/wordprocessingml/2006/main" xmlns:w14="http://schemas.microsoft.com/office/word/2010/wordml" xmlns:w15="http://schemas.microsoft.com/office/word/2012/wordml" xmlns:w16cex="http://schemas.microsoft.com/office/word/2018/wordml/cex" xmlns:w16cid="http://schemas.microsoft.com/office/word/2016/wordml/cid" xmlns:w16="http://schemas.microsoft.com/office/word/2018/wordml" xmlns:w16sdtdh="http://schemas.microsoft.com/office/word/2020/wordml/sdtdatahash" xmlns:w16se="http://schemas.microsoft.com/office/word/2015/wordml/symex" xmlns:wpg="http://schemas.microsoft.com/office/word/2010/wordprocessingGroup" xmlns:wpi="http://schemas.microsoft.com/office/word/2010/wordprocessingInk" xmlns:wne="http://schemas.microsoft.com/office/word/2006/wordml" xmlns:wps="http://schemas.microsoft.com/office/word/2010/wordprocessingShape" mc:Ignorable="w14 w15 w16se w16cid w16 w16cex w16sdtdh wp14">
   <w:abstractNum w:abstractNumId="0" w15:restartNumberingAfterBreak="0">
     <w:nsid w:val="11DA1B41"/>
     <w:multiLevelType w:val="hybridMultilevel"/>
@@ -6836,25 +7307,16 @@
 </file>
 
 <file path=customXml/item1.xml><?xml version="1.0" encoding="utf-8"?>
-<b:Sources xmlns:b="http://schemas.openxmlformats.org/officeDocument/2006/bibliography" xmlns="http://schemas.openxmlformats.org/officeDocument/2006/bibliography" SelectedStyle="\APASixthEditionOfficeOnline.xsl" StyleName="APA" Version="6"/>
-</file>
-
-<file path=customXml/item2.xml><?xml version="1.0" encoding="utf-8"?>
 <p:properties xmlns:p="http://schemas.microsoft.com/office/2006/metadata/properties" xmlns:xsi="http://www.w3.org/2001/XMLSchema-instance" xmlns:pc="http://schemas.microsoft.com/office/infopath/2007/PartnerControls">
   <documentManagement/>
 </p:properties>
 </file>
 
-<file path=customXml/item3.xml><?xml version="1.0" encoding="utf-8"?>
-<?mso-contentType ?>
-<FormTemplates xmlns="http://schemas.microsoft.com/sharepoint/v3/contenttype/forms">
-  <Display>DocumentLibraryForm</Display>
-  <Edit>DocumentLibraryForm</Edit>
-  <New>DocumentLibraryForm</New>
-</FormTemplates>
+<file path=customXml/item2.xml><?xml version="1.0" encoding="utf-8"?>
+<b:Sources xmlns:b="http://schemas.openxmlformats.org/officeDocument/2006/bibliography" xmlns="http://schemas.openxmlformats.org/officeDocument/2006/bibliography" SelectedStyle="\APASixthEditionOfficeOnline.xsl" StyleName="APA" Version="6"/>
 </file>
 
-<file path=customXml/item4.xml><?xml version="1.0" encoding="utf-8"?>
+<file path=customXml/item3.xml><?xml version="1.0" encoding="utf-8"?>
 <ct:contentTypeSchema xmlns:ct="http://schemas.microsoft.com/office/2006/metadata/contentType" xmlns:ma="http://schemas.microsoft.com/office/2006/metadata/properties/metaAttributes" ct:_="" ma:_="" ma:contentTypeName="Document" ma:contentTypeID="0x010100892A8A68E1C8AD4BB8607B0553D331B3" ma:contentTypeVersion="5" ma:contentTypeDescription="Create a new document." ma:contentTypeScope="" ma:versionID="0dd8a1fbbdb5a61c4ced0a7217099976">
   <xsd:schema xmlns:xsd="http://www.w3.org/2001/XMLSchema" xmlns:xs="http://www.w3.org/2001/XMLSchema" xmlns:p="http://schemas.microsoft.com/office/2006/metadata/properties" xmlns:ns3="7a087c55-5f08-466c-910b-e029fd4269fe" targetNamespace="http://schemas.microsoft.com/office/2006/metadata/properties" ma:root="true" ma:fieldsID="43f5b428fc7aa2651c77fa45c2e765f4" ns3:_="">
     <xsd:import namespace="7a087c55-5f08-466c-910b-e029fd4269fe"/>
@@ -7004,15 +7466,16 @@
 </ct:contentTypeSchema>
 </file>
 
-<file path=customXml/itemProps1.xml><?xml version="1.0" encoding="utf-8"?>
-<ds:datastoreItem xmlns:ds="http://schemas.openxmlformats.org/officeDocument/2006/customXml" ds:itemID="{746A7B2D-54BD-48D5-B38A-26DEECD07D84}">
-  <ds:schemaRefs>
-    <ds:schemaRef ds:uri="http://schemas.openxmlformats.org/officeDocument/2006/bibliography"/>
-  </ds:schemaRefs>
-</ds:datastoreItem>
+<file path=customXml/item4.xml><?xml version="1.0" encoding="utf-8"?>
+<?mso-contentType ?>
+<FormTemplates xmlns="http://schemas.microsoft.com/sharepoint/v3/contenttype/forms">
+  <Display>DocumentLibraryForm</Display>
+  <Edit>DocumentLibraryForm</Edit>
+  <New>DocumentLibraryForm</New>
+</FormTemplates>
 </file>
 
-<file path=customXml/itemProps2.xml><?xml version="1.0" encoding="utf-8"?>
+<file path=customXml/itemProps1.xml><?xml version="1.0" encoding="utf-8"?>
 <ds:datastoreItem xmlns:ds="http://schemas.openxmlformats.org/officeDocument/2006/customXml" ds:itemID="{CEDF5561-003D-4FD8-A10A-F8C70FEA426F}">
   <ds:schemaRefs>
     <ds:schemaRef ds:uri="http://schemas.microsoft.com/office/2006/metadata/properties"/>
@@ -7021,15 +7484,15 @@
 </ds:datastoreItem>
 </file>
 
-<file path=customXml/itemProps3.xml><?xml version="1.0" encoding="utf-8"?>
-<ds:datastoreItem xmlns:ds="http://schemas.openxmlformats.org/officeDocument/2006/customXml" ds:itemID="{99480259-FB9B-4043-A0D4-4E6BD1E628B7}">
+<file path=customXml/itemProps2.xml><?xml version="1.0" encoding="utf-8"?>
+<ds:datastoreItem xmlns:ds="http://schemas.openxmlformats.org/officeDocument/2006/customXml" ds:itemID="{746A7B2D-54BD-48D5-B38A-26DEECD07D84}">
   <ds:schemaRefs>
-    <ds:schemaRef ds:uri="http://schemas.microsoft.com/sharepoint/v3/contenttype/forms"/>
+    <ds:schemaRef ds:uri="http://schemas.openxmlformats.org/officeDocument/2006/bibliography"/>
   </ds:schemaRefs>
 </ds:datastoreItem>
 </file>
 
-<file path=customXml/itemProps4.xml><?xml version="1.0" encoding="utf-8"?>
+<file path=customXml/itemProps3.xml><?xml version="1.0" encoding="utf-8"?>
 <ds:datastoreItem xmlns:ds="http://schemas.openxmlformats.org/officeDocument/2006/customXml" ds:itemID="{03DAE041-9105-4605-9944-5D24F378810C}">
   <ds:schemaRefs>
     <ds:schemaRef ds:uri="http://schemas.microsoft.com/office/2006/metadata/contentType"/>
@@ -7045,4 +7508,12 @@
     <ds:schemaRef ds:uri="http://schemas.microsoft.com/internal/obd"/>
   </ds:schemaRefs>
 </ds:datastoreItem>
+</file>
+
+<file path=customXml/itemProps4.xml><?xml version="1.0" encoding="utf-8"?>
+<ds:datastoreItem xmlns:ds="http://schemas.openxmlformats.org/officeDocument/2006/customXml" ds:itemID="{99480259-FB9B-4043-A0D4-4E6BD1E628B7}">
+  <ds:schemaRefs>
+    <ds:schemaRef ds:uri="http://schemas.microsoft.com/sharepoint/v3/contenttype/forms"/>
+  </ds:schemaRefs>
+</ds:datastoreItem>
 </file>
</xml_diff>